<commit_message>
Comentarios de profesorado Ver3
</commit_message>
<xml_diff>
--- a/Profesorado/G2 Ibai Asier Mikel.docx
+++ b/Profesorado/G2 Ibai Asier Mikel.docx
@@ -5,9 +5,984 @@
     <w:p>
       <w:pPr>
         <w:pStyle w:val="Entrega"/>
+        <w:rPr>
+          <w:u w:val="single"/>
+        </w:rPr>
       </w:pPr>
       <w:bookmarkStart w:id="0" w:name="_Hlk166150537"/>
       <w:r>
+        <w:rPr>
+          <w:u w:val="single"/>
+        </w:rPr>
+        <w:t>Tercera entrega: viernes 17</w:t>
+      </w:r>
+      <w:r>
+        <w:rPr>
+          <w:u w:val="single"/>
+        </w:rPr>
+        <w:t xml:space="preserve"> mayo</w:t>
+      </w:r>
+    </w:p>
+    <w:p>
+      <w:pPr>
+        <w:pStyle w:val="Ttulo1"/>
+      </w:pPr>
+      <w:r>
+        <w:t>BD</w:t>
+      </w:r>
+    </w:p>
+    <w:p>
+      <w:pPr>
+        <w:pStyle w:val="Puntos"/>
+      </w:pPr>
+      <w:r>
+        <w:t xml:space="preserve">Hay instrucciones que deben ejecutarse (poniendo una línea de </w:t>
+      </w:r>
+      <w:proofErr w:type="spellStart"/>
+      <w:r>
+        <w:t>Go</w:t>
+      </w:r>
+      <w:proofErr w:type="spellEnd"/>
+      <w:r>
+        <w:t xml:space="preserve">) antes de poder continuar, por ejemplo: </w:t>
+      </w:r>
+      <w:proofErr w:type="spellStart"/>
+      <w:r>
+        <w:t>Create</w:t>
+      </w:r>
+      <w:proofErr w:type="spellEnd"/>
+      <w:r>
+        <w:t xml:space="preserve"> </w:t>
+      </w:r>
+      <w:proofErr w:type="spellStart"/>
+      <w:r>
+        <w:t>DataBase</w:t>
+      </w:r>
+      <w:proofErr w:type="spellEnd"/>
+      <w:r>
+        <w:t xml:space="preserve"> </w:t>
+      </w:r>
+      <w:proofErr w:type="spellStart"/>
+      <w:r>
+        <w:t>CuatrovientosRSE</w:t>
+      </w:r>
+      <w:proofErr w:type="spellEnd"/>
+      <w:r>
+        <w:t xml:space="preserve"> y luego Use </w:t>
+      </w:r>
+      <w:proofErr w:type="spellStart"/>
+      <w:r>
+        <w:t>CuatrovientosRse</w:t>
+      </w:r>
+      <w:proofErr w:type="spellEnd"/>
+    </w:p>
+    <w:p>
+      <w:pPr>
+        <w:pStyle w:val="Puntos"/>
+      </w:pPr>
+      <w:r>
+        <w:t xml:space="preserve">Tenéis 3 ficheros </w:t>
+      </w:r>
+      <w:proofErr w:type="spellStart"/>
+      <w:r>
+        <w:t>sql</w:t>
+      </w:r>
+      <w:proofErr w:type="spellEnd"/>
+      <w:r>
+        <w:t xml:space="preserve">. O indicáis los 3 en la carpeta dentro de </w:t>
+      </w:r>
+      <w:proofErr w:type="spellStart"/>
+      <w:r>
+        <w:t>VStudio</w:t>
+      </w:r>
+      <w:proofErr w:type="spellEnd"/>
+      <w:r>
+        <w:t xml:space="preserve"> o ninguno (pero no tiene sentido que 1 sí y otros no).</w:t>
+      </w:r>
+    </w:p>
+    <w:p>
+      <w:pPr>
+        <w:pStyle w:val="Puntos"/>
+      </w:pPr>
+      <w:r>
+        <w:t xml:space="preserve">En </w:t>
+      </w:r>
+      <w:proofErr w:type="spellStart"/>
+      <w:r>
+        <w:t>Inserts</w:t>
+      </w:r>
+      <w:proofErr w:type="spellEnd"/>
+      <w:r>
+        <w:t xml:space="preserve"> debéis indicar que estamos en la base de datos concreta: Use </w:t>
+      </w:r>
+      <w:proofErr w:type="spellStart"/>
+      <w:r>
+        <w:t>CuatrovientosRSE</w:t>
+      </w:r>
+      <w:proofErr w:type="spellEnd"/>
+    </w:p>
+    <w:p>
+      <w:pPr>
+        <w:pStyle w:val="Puntos"/>
+      </w:pPr>
+      <w:r>
+        <w:t xml:space="preserve">Debéis indicar la instrucción: Use </w:t>
+      </w:r>
+      <w:proofErr w:type="spellStart"/>
+      <w:r>
+        <w:t>baseDatos</w:t>
+      </w:r>
+      <w:proofErr w:type="spellEnd"/>
+      <w:r>
+        <w:t xml:space="preserve"> </w:t>
+      </w:r>
+    </w:p>
+    <w:p>
+      <w:pPr>
+        <w:pStyle w:val="Ttulo1"/>
+      </w:pPr>
+      <w:r>
+        <w:t>Comentarios generales</w:t>
+      </w:r>
+    </w:p>
+    <w:p>
+      <w:pPr>
+        <w:pStyle w:val="Puntos"/>
+      </w:pPr>
+      <w:r>
+        <w:t>Form1 no es nombre lógico</w:t>
+      </w:r>
+    </w:p>
+    <w:p>
+      <w:pPr>
+        <w:pStyle w:val="Puntos"/>
+      </w:pPr>
+      <w:r>
+        <w:t xml:space="preserve">Sobran las frases de </w:t>
+      </w:r>
+      <w:proofErr w:type="spellStart"/>
+      <w:r>
+        <w:t>EnBaseDeDatos</w:t>
+      </w:r>
+      <w:proofErr w:type="spellEnd"/>
+      <w:r>
+        <w:t>: Si se desean pedir a la capa de datos los ODS se llamará así el método o propiedad, que estén en fichero, base de datos o memoria no es para la capa de presentación significativo.</w:t>
+      </w:r>
+    </w:p>
+    <w:p>
+      <w:pPr>
+        <w:pStyle w:val="Puntos"/>
+      </w:pPr>
+      <w:r>
+        <w:t xml:space="preserve">Si cambiamos el nombre de un control o formulario se deben cambiar los nombres de sus subprogramas. Ejemplo </w:t>
+      </w:r>
+      <w:proofErr w:type="spellStart"/>
+      <w:r>
+        <w:rPr>
+          <w:rFonts w:ascii="Cascadia Mono" w:hAnsi="Cascadia Mono" w:cs="Cascadia Mono"/>
+          <w:color w:val="000000"/>
+          <w:sz w:val="19"/>
+          <w:szCs w:val="19"/>
+        </w:rPr>
+        <w:t>VerODSMetas_Load</w:t>
+      </w:r>
+      <w:proofErr w:type="spellEnd"/>
+      <w:r>
+        <w:rPr>
+          <w:rFonts w:ascii="Cascadia Mono" w:hAnsi="Cascadia Mono" w:cs="Cascadia Mono"/>
+          <w:color w:val="000000"/>
+          <w:sz w:val="19"/>
+          <w:szCs w:val="19"/>
+        </w:rPr>
+        <w:t xml:space="preserve"> </w:t>
+      </w:r>
+      <w:r>
+        <w:t>ahora debería llamarse</w:t>
+      </w:r>
+      <w:r>
+        <w:rPr>
+          <w:rFonts w:ascii="Cascadia Mono" w:hAnsi="Cascadia Mono" w:cs="Cascadia Mono"/>
+          <w:color w:val="000000"/>
+          <w:sz w:val="19"/>
+          <w:szCs w:val="19"/>
+        </w:rPr>
+        <w:t xml:space="preserve"> </w:t>
+      </w:r>
+      <w:proofErr w:type="spellStart"/>
+      <w:r>
+        <w:rPr>
+          <w:rFonts w:ascii="Cascadia Mono" w:hAnsi="Cascadia Mono" w:cs="Cascadia Mono"/>
+          <w:color w:val="000000"/>
+          <w:sz w:val="19"/>
+          <w:szCs w:val="19"/>
+        </w:rPr>
+        <w:t>FrmV</w:t>
+      </w:r>
+      <w:r>
+        <w:rPr>
+          <w:rFonts w:ascii="Cascadia Mono" w:hAnsi="Cascadia Mono" w:cs="Cascadia Mono"/>
+          <w:color w:val="000000"/>
+          <w:sz w:val="19"/>
+          <w:szCs w:val="19"/>
+        </w:rPr>
+        <w:t>erODSMetas_Load</w:t>
+      </w:r>
+      <w:proofErr w:type="spellEnd"/>
+    </w:p>
+    <w:p>
+      <w:pPr>
+        <w:pStyle w:val="Puntos"/>
+      </w:pPr>
+      <w:r>
+        <w:t xml:space="preserve">Nunca dejar Catch vacíos (ver por ejemplo </w:t>
+      </w:r>
+      <w:proofErr w:type="spellStart"/>
+      <w:r>
+        <w:rPr>
+          <w:rFonts w:ascii="Cascadia Mono" w:hAnsi="Cascadia Mono" w:cs="Cascadia Mono"/>
+          <w:color w:val="000000"/>
+          <w:sz w:val="19"/>
+          <w:szCs w:val="19"/>
+        </w:rPr>
+        <w:t>VerODSMetas_Load</w:t>
+      </w:r>
+      <w:proofErr w:type="spellEnd"/>
+      <w:r>
+        <w:rPr>
+          <w:rFonts w:ascii="Cascadia Mono" w:hAnsi="Cascadia Mono" w:cs="Cascadia Mono"/>
+          <w:color w:val="000000"/>
+          <w:sz w:val="19"/>
+          <w:szCs w:val="19"/>
+        </w:rPr>
+        <w:t>)</w:t>
+      </w:r>
+    </w:p>
+    <w:p>
+      <w:pPr>
+        <w:pStyle w:val="Puntos"/>
+      </w:pPr>
+      <w:r>
+        <w:t xml:space="preserve">Si los formularios deben comenzar en </w:t>
+      </w:r>
+      <w:proofErr w:type="spellStart"/>
+      <w:r>
+        <w:t>Frm</w:t>
+      </w:r>
+      <w:proofErr w:type="spellEnd"/>
+      <w:r>
+        <w:t xml:space="preserve"> también los objetos que los definen como en: </w:t>
+      </w:r>
+      <w:proofErr w:type="spellStart"/>
+      <w:r>
+        <w:rPr>
+          <w:rFonts w:ascii="Cascadia Mono" w:hAnsi="Cascadia Mono" w:cs="Cascadia Mono"/>
+          <w:color w:val="000000"/>
+          <w:sz w:val="19"/>
+          <w:szCs w:val="19"/>
+        </w:rPr>
+        <w:t>Dim</w:t>
+      </w:r>
+      <w:proofErr w:type="spellEnd"/>
+      <w:r>
+        <w:rPr>
+          <w:rFonts w:ascii="Cascadia Mono" w:hAnsi="Cascadia Mono" w:cs="Cascadia Mono"/>
+          <w:color w:val="000000"/>
+          <w:sz w:val="19"/>
+          <w:szCs w:val="19"/>
+        </w:rPr>
+        <w:t xml:space="preserve"> </w:t>
+      </w:r>
+      <w:proofErr w:type="spellStart"/>
+      <w:r>
+        <w:rPr>
+          <w:rFonts w:ascii="Cascadia Mono" w:hAnsi="Cascadia Mono" w:cs="Cascadia Mono"/>
+          <w:color w:val="000000"/>
+          <w:sz w:val="19"/>
+          <w:szCs w:val="19"/>
+        </w:rPr>
+        <w:t>modificarODSyMeta</w:t>
+      </w:r>
+      <w:proofErr w:type="spellEnd"/>
+      <w:r>
+        <w:rPr>
+          <w:rFonts w:ascii="Cascadia Mono" w:hAnsi="Cascadia Mono" w:cs="Cascadia Mono"/>
+          <w:color w:val="000000"/>
+          <w:sz w:val="19"/>
+          <w:szCs w:val="19"/>
+        </w:rPr>
+        <w:t xml:space="preserve"> = New </w:t>
+      </w:r>
+      <w:proofErr w:type="spellStart"/>
+      <w:r>
+        <w:rPr>
+          <w:rFonts w:ascii="Cascadia Mono" w:hAnsi="Cascadia Mono" w:cs="Cascadia Mono"/>
+          <w:color w:val="000000"/>
+          <w:sz w:val="19"/>
+          <w:szCs w:val="19"/>
+        </w:rPr>
+        <w:t>FrmModificarODSyMeta</w:t>
+      </w:r>
+      <w:proofErr w:type="spellEnd"/>
+      <w:r>
+        <w:rPr>
+          <w:rFonts w:ascii="Cascadia Mono" w:hAnsi="Cascadia Mono" w:cs="Cascadia Mono"/>
+          <w:color w:val="000000"/>
+          <w:sz w:val="19"/>
+          <w:szCs w:val="19"/>
+        </w:rPr>
+        <w:t xml:space="preserve"> </w:t>
+      </w:r>
+    </w:p>
+    <w:p>
+      <w:pPr>
+        <w:pStyle w:val="Ttulo1"/>
+      </w:pPr>
+      <w:r>
+        <w:t>Correcciones de Primera Entrega</w:t>
+      </w:r>
+    </w:p>
+    <w:p>
+      <w:pPr>
+        <w:pStyle w:val="Puntos"/>
+      </w:pPr>
+      <w:r>
+        <w:t xml:space="preserve"> Hay comentarios que os hacíamos que no se han corregido</w:t>
+      </w:r>
+    </w:p>
+    <w:p>
+      <w:pPr>
+        <w:pStyle w:val="Puntos"/>
+      </w:pPr>
+      <w:r>
+        <w:t xml:space="preserve">Cuando se hacen altas, modificaciones o borrados de un registro no debe leer todos del mismo tipo y comprobar si el que queremos añadir, modificar o borrar se encuentra en la lista. Es la propia consulta con la base de datos quien debe hacerlo. </w:t>
+      </w:r>
+    </w:p>
+    <w:p>
+      <w:pPr>
+        <w:pStyle w:val="Puntos"/>
+      </w:pPr>
+      <w:r>
+        <w:t>Siempre, incluyendo en Load, si una colección (combos o listas incluidos) necesita empezar de nuevo al añadirle datos, hay que limpiarla con Clear</w:t>
+      </w:r>
+    </w:p>
+    <w:p>
+      <w:pPr>
+        <w:pStyle w:val="Puntos"/>
+      </w:pPr>
+      <w:r>
+        <w:t>Si un método `puede devolver errores, se debe comprobar antes que no hay para realizar las acciones que se harían si todo fuese bien, como en el siguiente caso:</w:t>
+      </w:r>
+    </w:p>
+    <w:p>
+      <w:pPr>
+        <w:pStyle w:val="Puntos"/>
+        <w:numPr>
+          <w:ilvl w:val="0"/>
+          <w:numId w:val="0"/>
+        </w:numPr>
+        <w:ind w:left="284"/>
+        <w:jc w:val="left"/>
+      </w:pPr>
+      <w:proofErr w:type="spellStart"/>
+      <w:r>
+        <w:rPr>
+          <w:rFonts w:ascii="Cascadia Mono" w:hAnsi="Cascadia Mono" w:cs="Cascadia Mono"/>
+          <w:color w:val="000000"/>
+          <w:sz w:val="19"/>
+          <w:szCs w:val="19"/>
+        </w:rPr>
+        <w:t>dgvMetas.DataSource</w:t>
+      </w:r>
+      <w:proofErr w:type="spellEnd"/>
+      <w:r>
+        <w:rPr>
+          <w:rFonts w:ascii="Cascadia Mono" w:hAnsi="Cascadia Mono" w:cs="Cascadia Mono"/>
+          <w:color w:val="000000"/>
+          <w:sz w:val="19"/>
+          <w:szCs w:val="19"/>
+        </w:rPr>
+        <w:t xml:space="preserve"> = </w:t>
+      </w:r>
+      <w:proofErr w:type="spellStart"/>
+      <w:proofErr w:type="gramStart"/>
+      <w:r>
+        <w:rPr>
+          <w:rFonts w:ascii="Cascadia Mono" w:hAnsi="Cascadia Mono" w:cs="Cascadia Mono"/>
+          <w:color w:val="000000"/>
+          <w:sz w:val="19"/>
+          <w:szCs w:val="19"/>
+        </w:rPr>
+        <w:t>gestion.VerMetasDeODS</w:t>
+      </w:r>
+      <w:proofErr w:type="spellEnd"/>
+      <w:proofErr w:type="gramEnd"/>
+      <w:r>
+        <w:rPr>
+          <w:rFonts w:ascii="Cascadia Mono" w:hAnsi="Cascadia Mono" w:cs="Cascadia Mono"/>
+          <w:color w:val="000000"/>
+          <w:sz w:val="19"/>
+          <w:szCs w:val="19"/>
+        </w:rPr>
+        <w:t>(</w:t>
+      </w:r>
+      <w:proofErr w:type="spellStart"/>
+      <w:r>
+        <w:rPr>
+          <w:rFonts w:ascii="Cascadia Mono" w:hAnsi="Cascadia Mono" w:cs="Cascadia Mono"/>
+          <w:color w:val="000000"/>
+          <w:sz w:val="19"/>
+          <w:szCs w:val="19"/>
+        </w:rPr>
+        <w:t>odsSeleccionado.NumeroODS</w:t>
+      </w:r>
+      <w:proofErr w:type="spellEnd"/>
+      <w:r>
+        <w:rPr>
+          <w:rFonts w:ascii="Cascadia Mono" w:hAnsi="Cascadia Mono" w:cs="Cascadia Mono"/>
+          <w:color w:val="000000"/>
+          <w:sz w:val="19"/>
+          <w:szCs w:val="19"/>
+        </w:rPr>
+        <w:t xml:space="preserve">, </w:t>
+      </w:r>
+      <w:proofErr w:type="spellStart"/>
+      <w:r>
+        <w:rPr>
+          <w:rFonts w:ascii="Cascadia Mono" w:hAnsi="Cascadia Mono" w:cs="Cascadia Mono"/>
+          <w:color w:val="000000"/>
+          <w:sz w:val="19"/>
+          <w:szCs w:val="19"/>
+        </w:rPr>
+        <w:t>mensajerror</w:t>
+      </w:r>
+      <w:proofErr w:type="spellEnd"/>
+      <w:r>
+        <w:rPr>
+          <w:rFonts w:ascii="Cascadia Mono" w:hAnsi="Cascadia Mono" w:cs="Cascadia Mono"/>
+          <w:color w:val="000000"/>
+          <w:sz w:val="19"/>
+          <w:szCs w:val="19"/>
+        </w:rPr>
+        <w:t>)</w:t>
+      </w:r>
+    </w:p>
+    <w:p>
+      <w:pPr>
+        <w:pStyle w:val="Puntos"/>
+      </w:pPr>
+      <w:r>
+        <w:t xml:space="preserve">El tamaño de las filas del </w:t>
+      </w:r>
+      <w:proofErr w:type="spellStart"/>
+      <w:r>
+        <w:t>datagridview</w:t>
+      </w:r>
+      <w:proofErr w:type="spellEnd"/>
+      <w:r>
+        <w:t xml:space="preserve"> </w:t>
+      </w:r>
+      <w:r>
+        <w:t>no es muy lógico, y más pensando si tenemos todas.</w:t>
+      </w:r>
+    </w:p>
+    <w:p>
+      <w:pPr>
+        <w:pStyle w:val="Puntos"/>
+      </w:pPr>
+      <w:r>
+        <w:t xml:space="preserve">Los </w:t>
+      </w:r>
+      <w:proofErr w:type="spellStart"/>
+      <w:r>
+        <w:t>ToString</w:t>
+      </w:r>
+      <w:proofErr w:type="spellEnd"/>
+      <w:r>
+        <w:t xml:space="preserve"> siguen no teniendo la misma lógica entre ellos</w:t>
+      </w:r>
+    </w:p>
+    <w:p>
+      <w:pPr>
+        <w:pStyle w:val="Puntos"/>
+      </w:pPr>
+      <w:r>
+        <w:t xml:space="preserve">Seguís con cosas tan absurdas como </w:t>
+      </w:r>
+      <w:r>
+        <w:rPr>
+          <w:rFonts w:ascii="Cascadia Mono" w:hAnsi="Cascadia Mono" w:cs="Cascadia Mono"/>
+          <w:color w:val="000000"/>
+          <w:sz w:val="19"/>
+          <w:szCs w:val="19"/>
+        </w:rPr>
+        <w:t xml:space="preserve">  </w:t>
+      </w:r>
+      <w:proofErr w:type="spellStart"/>
+      <w:r>
+        <w:rPr>
+          <w:rFonts w:ascii="Cascadia Mono" w:hAnsi="Cascadia Mono" w:cs="Cascadia Mono"/>
+          <w:color w:val="000000"/>
+          <w:sz w:val="19"/>
+          <w:szCs w:val="19"/>
+        </w:rPr>
+        <w:t>If</w:t>
+      </w:r>
+      <w:proofErr w:type="spellEnd"/>
+      <w:r>
+        <w:rPr>
+          <w:rFonts w:ascii="Cascadia Mono" w:hAnsi="Cascadia Mono" w:cs="Cascadia Mono"/>
+          <w:color w:val="000000"/>
+          <w:sz w:val="19"/>
+          <w:szCs w:val="19"/>
+        </w:rPr>
+        <w:t xml:space="preserve"> </w:t>
+      </w:r>
+      <w:proofErr w:type="spellStart"/>
+      <w:proofErr w:type="gramStart"/>
+      <w:r>
+        <w:rPr>
+          <w:rFonts w:ascii="Cascadia Mono" w:hAnsi="Cascadia Mono" w:cs="Cascadia Mono"/>
+          <w:color w:val="000000"/>
+          <w:sz w:val="19"/>
+          <w:szCs w:val="19"/>
+        </w:rPr>
+        <w:t>odsModificado.Nombre.Contains</w:t>
+      </w:r>
+      <w:proofErr w:type="spellEnd"/>
+      <w:proofErr w:type="gramEnd"/>
+      <w:r>
+        <w:rPr>
+          <w:rFonts w:ascii="Cascadia Mono" w:hAnsi="Cascadia Mono" w:cs="Cascadia Mono"/>
+          <w:color w:val="000000"/>
+          <w:sz w:val="19"/>
+          <w:szCs w:val="19"/>
+        </w:rPr>
+        <w:t xml:space="preserve">("*") </w:t>
+      </w:r>
+      <w:proofErr w:type="spellStart"/>
+      <w:r>
+        <w:rPr>
+          <w:rFonts w:ascii="Cascadia Mono" w:hAnsi="Cascadia Mono" w:cs="Cascadia Mono"/>
+          <w:color w:val="000000"/>
+          <w:sz w:val="19"/>
+          <w:szCs w:val="19"/>
+        </w:rPr>
+        <w:t>Then</w:t>
+      </w:r>
+      <w:proofErr w:type="spellEnd"/>
+    </w:p>
+    <w:p>
+      <w:pPr>
+        <w:pStyle w:val="Puntos"/>
+      </w:pPr>
+      <w:r>
+        <w:rPr>
+          <w:rFonts w:ascii="Cascadia Mono" w:hAnsi="Cascadia Mono" w:cs="Cascadia Mono"/>
+          <w:color w:val="FF0000"/>
+          <w:sz w:val="19"/>
+          <w:szCs w:val="19"/>
+        </w:rPr>
+        <w:t>NO FUNCIONA NINGÚN MANTENIMIENTO</w:t>
+      </w:r>
+      <w:r>
+        <w:rPr>
+          <w:rFonts w:ascii="Cascadia Mono" w:hAnsi="Cascadia Mono" w:cs="Cascadia Mono"/>
+          <w:color w:val="000000"/>
+          <w:sz w:val="19"/>
+          <w:szCs w:val="19"/>
+        </w:rPr>
+        <w:t xml:space="preserve"> Errores incluso de mensajes a devolver….</w:t>
+      </w:r>
+    </w:p>
+    <w:p>
+      <w:pPr>
+        <w:pStyle w:val="Ttulo1"/>
+      </w:pPr>
+      <w:r>
+        <w:t>Segunda Entrega</w:t>
+      </w:r>
+      <w:r>
+        <w:t>: Añadir iniciativa</w:t>
+      </w:r>
+    </w:p>
+    <w:p>
+      <w:pPr>
+        <w:pStyle w:val="Puntos"/>
+      </w:pPr>
+      <w:r>
+        <w:t>No se ve bien el formulario, incluso al comienzo no aparecen los botones de abajo.</w:t>
+      </w:r>
+    </w:p>
+    <w:p>
+      <w:pPr>
+        <w:pStyle w:val="Puntos"/>
+      </w:pPr>
+      <w:r>
+        <w:t>El botón Seleccionar de ODS no funciona</w:t>
+      </w:r>
+    </w:p>
+    <w:p>
+      <w:pPr>
+        <w:pStyle w:val="Puntos"/>
+      </w:pPr>
+      <w:r>
+        <w:t xml:space="preserve">Si no existen los procedimientos almacenados, no nos enteramos </w:t>
+      </w:r>
+      <w:proofErr w:type="gramStart"/>
+      <w:r>
+        <w:t>que</w:t>
+      </w:r>
+      <w:proofErr w:type="gramEnd"/>
+      <w:r>
+        <w:t xml:space="preserve"> no funciona nada</w:t>
+      </w:r>
+    </w:p>
+    <w:p>
+      <w:pPr>
+        <w:pStyle w:val="Ttulo2"/>
+      </w:pPr>
+      <w:r>
+        <w:lastRenderedPageBreak/>
+        <w:t xml:space="preserve">Método </w:t>
+      </w:r>
+      <w:proofErr w:type="spellStart"/>
+      <w:r>
+        <w:t>AnyadirIniciativa</w:t>
+      </w:r>
+      <w:proofErr w:type="spellEnd"/>
+      <w:r>
+        <w:t xml:space="preserve"> </w:t>
+      </w:r>
+    </w:p>
+    <w:p>
+      <w:pPr>
+        <w:pStyle w:val="Puntos"/>
+      </w:pPr>
+      <w:r>
+        <w:t>De nuevo lo que os comento antes: No debe leer TODAS las iniciativas.</w:t>
+      </w:r>
+    </w:p>
+    <w:p>
+      <w:pPr>
+        <w:pStyle w:val="Puntos"/>
+      </w:pPr>
+      <w:r>
+        <w:t xml:space="preserve">Para comparar fechas no se pueden pasar a </w:t>
+      </w:r>
+      <w:proofErr w:type="spellStart"/>
+      <w:r>
+        <w:t>string</w:t>
+      </w:r>
+      <w:proofErr w:type="spellEnd"/>
+      <w:r>
+        <w:t xml:space="preserve"> con </w:t>
+      </w:r>
+      <w:proofErr w:type="spellStart"/>
+      <w:r>
+        <w:t>ToShortDateString</w:t>
+      </w:r>
+      <w:proofErr w:type="spellEnd"/>
+      <w:r>
+        <w:t xml:space="preserve"> porque funciona mal. Ejemplo: Si compara 5/1/2024 con 2/6/2024 como fecha dirá que la primera es menor que la segunda, pero como </w:t>
+      </w:r>
+      <w:proofErr w:type="spellStart"/>
+      <w:r>
+        <w:t>string</w:t>
+      </w:r>
+      <w:proofErr w:type="spellEnd"/>
+      <w:r>
+        <w:t xml:space="preserve"> será al revés</w:t>
+      </w:r>
+    </w:p>
+    <w:p>
+      <w:pPr>
+        <w:pStyle w:val="Puntos"/>
+      </w:pPr>
+      <w:r>
+        <w:t xml:space="preserve">Que sentido tiene la pregunta de </w:t>
+      </w:r>
+      <w:proofErr w:type="spellStart"/>
+      <w:r>
+        <w:rPr>
+          <w:rFonts w:ascii="Cascadia Mono" w:hAnsi="Cascadia Mono" w:cs="Cascadia Mono"/>
+          <w:color w:val="000000"/>
+          <w:sz w:val="19"/>
+          <w:szCs w:val="19"/>
+        </w:rPr>
+        <w:t>If</w:t>
+      </w:r>
+      <w:proofErr w:type="spellEnd"/>
+      <w:r>
+        <w:rPr>
+          <w:rFonts w:ascii="Cascadia Mono" w:hAnsi="Cascadia Mono" w:cs="Cascadia Mono"/>
+          <w:color w:val="000000"/>
+          <w:sz w:val="19"/>
+          <w:szCs w:val="19"/>
+        </w:rPr>
+        <w:t xml:space="preserve"> </w:t>
+      </w:r>
+      <w:proofErr w:type="spellStart"/>
+      <w:proofErr w:type="gramStart"/>
+      <w:r>
+        <w:rPr>
+          <w:rFonts w:ascii="Cascadia Mono" w:hAnsi="Cascadia Mono" w:cs="Cascadia Mono"/>
+          <w:color w:val="000000"/>
+          <w:sz w:val="19"/>
+          <w:szCs w:val="19"/>
+        </w:rPr>
+        <w:t>iniciativa.FechaFin</w:t>
+      </w:r>
+      <w:proofErr w:type="spellEnd"/>
+      <w:proofErr w:type="gramEnd"/>
+      <w:r>
+        <w:rPr>
+          <w:rFonts w:ascii="Cascadia Mono" w:hAnsi="Cascadia Mono" w:cs="Cascadia Mono"/>
+          <w:color w:val="000000"/>
+          <w:sz w:val="19"/>
+          <w:szCs w:val="19"/>
+        </w:rPr>
+        <w:t xml:space="preserve"> = </w:t>
+      </w:r>
+      <w:proofErr w:type="spellStart"/>
+      <w:r>
+        <w:rPr>
+          <w:rFonts w:ascii="Cascadia Mono" w:hAnsi="Cascadia Mono" w:cs="Cascadia Mono"/>
+          <w:color w:val="000000"/>
+          <w:sz w:val="19"/>
+          <w:szCs w:val="19"/>
+        </w:rPr>
+        <w:t>Nothing</w:t>
+      </w:r>
+      <w:proofErr w:type="spellEnd"/>
+      <w:r>
+        <w:rPr>
+          <w:rFonts w:ascii="Cascadia Mono" w:hAnsi="Cascadia Mono" w:cs="Cascadia Mono"/>
+          <w:color w:val="000000"/>
+          <w:sz w:val="19"/>
+          <w:szCs w:val="19"/>
+        </w:rPr>
+        <w:t xml:space="preserve"> </w:t>
+      </w:r>
+      <w:proofErr w:type="spellStart"/>
+      <w:r>
+        <w:rPr>
+          <w:rFonts w:ascii="Cascadia Mono" w:hAnsi="Cascadia Mono" w:cs="Cascadia Mono"/>
+          <w:color w:val="000000"/>
+          <w:sz w:val="19"/>
+          <w:szCs w:val="19"/>
+        </w:rPr>
+        <w:t>Then</w:t>
+      </w:r>
+      <w:proofErr w:type="spellEnd"/>
+      <w:r>
+        <w:t xml:space="preserve"> si luego </w:t>
+      </w:r>
+      <w:proofErr w:type="spellStart"/>
+      <w:r>
+        <w:t>sql</w:t>
+      </w:r>
+      <w:proofErr w:type="spellEnd"/>
+      <w:r>
+        <w:t xml:space="preserve"> le asignáis el mismo valor que ya tenía?</w:t>
+      </w:r>
+    </w:p>
+    <w:p>
+      <w:pPr>
+        <w:pStyle w:val="Puntos"/>
+      </w:pPr>
+      <w:r>
+        <w:t xml:space="preserve">Provoca bastantes errores de ejecución que no </w:t>
+      </w:r>
+      <w:proofErr w:type="gramStart"/>
+      <w:r>
+        <w:t>salen al exterior</w:t>
+      </w:r>
+      <w:proofErr w:type="gramEnd"/>
+      <w:r>
+        <w:t xml:space="preserve"> porque el método devuelve “” aunque haya errores</w:t>
+      </w:r>
+    </w:p>
+    <w:p>
+      <w:pPr>
+        <w:pStyle w:val="Entrega"/>
+      </w:pPr>
+      <w:r>
+        <w:t>Tercera Entrega</w:t>
+      </w:r>
+    </w:p>
+    <w:p>
+      <w:pPr>
+        <w:pStyle w:val="Ttulo1"/>
+      </w:pPr>
+      <w:r>
+        <w:t>Capa de datos</w:t>
+      </w:r>
+    </w:p>
+    <w:p>
+      <w:pPr>
+        <w:pStyle w:val="Ttulo2"/>
+      </w:pPr>
+      <w:proofErr w:type="spellStart"/>
+      <w:r>
+        <w:t>IniciativasEnBaseDeDatos</w:t>
+      </w:r>
+      <w:proofErr w:type="spellEnd"/>
+    </w:p>
+    <w:p>
+      <w:pPr>
+        <w:pStyle w:val="Puntos"/>
+      </w:pPr>
+      <w:r>
+        <w:t>No debía existir</w:t>
+      </w:r>
+    </w:p>
+    <w:p>
+      <w:pPr>
+        <w:pStyle w:val="Puntos"/>
+      </w:pPr>
+      <w:r>
+        <w:t>En la base de datos tenéis iniciativas sin luego sus tablas intermedias porque ha habido errores de ejecución.</w:t>
+      </w:r>
+    </w:p>
+    <w:p>
+      <w:pPr>
+        <w:pStyle w:val="Ttulo2"/>
+      </w:pPr>
+      <w:r>
+        <w:t>Iniciativa</w:t>
+      </w:r>
+    </w:p>
+    <w:p>
+      <w:pPr>
+        <w:pStyle w:val="Puntos"/>
+      </w:pPr>
+      <w:r>
+        <w:t>Sin hacer. Esta es la que pedía, no todas</w:t>
+      </w:r>
+    </w:p>
+    <w:p>
+      <w:pPr>
+        <w:pStyle w:val="Ttulo2"/>
+      </w:pPr>
+      <w:proofErr w:type="spellStart"/>
+      <w:r>
+        <w:t>EliminarIni</w:t>
+      </w:r>
+      <w:proofErr w:type="spellEnd"/>
+    </w:p>
+    <w:p>
+      <w:pPr>
+        <w:pStyle w:val="Puntos"/>
+      </w:pPr>
+      <w:r>
+        <w:t>Se pedía que recibiese el código, no toda la iniciativa</w:t>
+      </w:r>
+    </w:p>
+    <w:p>
+      <w:pPr>
+        <w:pStyle w:val="Puntos"/>
+      </w:pPr>
+      <w:r>
+        <w:t xml:space="preserve">Si vais a usar un </w:t>
+      </w:r>
+      <w:proofErr w:type="spellStart"/>
+      <w:r>
+        <w:t>cmdINI</w:t>
+      </w:r>
+      <w:proofErr w:type="spellEnd"/>
+      <w:r>
+        <w:t xml:space="preserve"> común, cambiarle el nombre, porque ese no es significativo.</w:t>
+      </w:r>
+    </w:p>
+    <w:p>
+      <w:pPr>
+        <w:pStyle w:val="Ttulo1"/>
+      </w:pPr>
+      <w:r>
+        <w:t>Capa presentación</w:t>
+      </w:r>
+    </w:p>
+    <w:p>
+      <w:pPr>
+        <w:pStyle w:val="Puntos"/>
+      </w:pPr>
+      <w:r>
+        <w:t>Lo comentado, el formulario está en mal lugar y ni se ven todos los controles</w:t>
+      </w:r>
+    </w:p>
+    <w:p>
+      <w:pPr>
+        <w:pStyle w:val="Puntos"/>
+      </w:pPr>
+      <w:r>
+        <w:t xml:space="preserve">Los nombres </w:t>
+      </w:r>
+      <w:proofErr w:type="spellStart"/>
+      <w:r>
+        <w:t>selMeta</w:t>
+      </w:r>
+      <w:proofErr w:type="spellEnd"/>
+      <w:r>
+        <w:t>, … no se sabe que son botones</w:t>
+      </w:r>
+    </w:p>
+    <w:p>
+      <w:pPr>
+        <w:pStyle w:val="Ttulo2"/>
+      </w:pPr>
+      <w:r>
+        <w:t>Ver iniciativa</w:t>
+      </w:r>
+    </w:p>
+    <w:p>
+      <w:pPr>
+        <w:pStyle w:val="Puntos"/>
+      </w:pPr>
+      <w:r>
+        <w:t>Sin hacer</w:t>
+      </w:r>
+    </w:p>
+    <w:p>
+      <w:pPr>
+        <w:pStyle w:val="Ttulo2"/>
+      </w:pPr>
+      <w:r>
+        <w:t>Eliminar</w:t>
+      </w:r>
+    </w:p>
+    <w:p>
+      <w:pPr>
+        <w:pStyle w:val="Puntos"/>
+      </w:pPr>
+      <w:r>
+        <w:t>La lógica sería que antes de darle a eliminar viésemos la iniciativa, y el botón aun así nos pidiese conformidad, porque solo eligiendo un código es muy peligroso.</w:t>
+      </w:r>
+    </w:p>
+    <w:p>
+      <w:pPr>
+        <w:spacing w:before="0" w:after="160" w:line="259" w:lineRule="auto"/>
+        <w:jc w:val="left"/>
+        <w:rPr>
+          <w:rFonts w:asciiTheme="majorHAnsi" w:eastAsiaTheme="majorEastAsia" w:hAnsiTheme="majorHAnsi" w:cstheme="majorBidi"/>
+          <w:b/>
+          <w:bCs/>
+          <w:i/>
+          <w:iCs/>
+          <w:color w:val="833C0B" w:themeColor="accent2" w:themeShade="80"/>
+          <w:sz w:val="36"/>
+          <w:szCs w:val="28"/>
+        </w:rPr>
+      </w:pPr>
+      <w:r>
+        <w:br w:type="page"/>
+      </w:r>
+    </w:p>
+    <w:p>
+      <w:pPr>
+        <w:pStyle w:val="Entrega"/>
+      </w:pPr>
+      <w:r>
+        <w:lastRenderedPageBreak/>
         <w:t>Primera entrega: Mantenimiento de ODS-Metas: 4/mayo</w:t>
       </w:r>
     </w:p>
@@ -24,19 +999,8 @@
           <w:color w:val="000000"/>
           <w:sz w:val="19"/>
           <w:szCs w:val="19"/>
-          <w:lang w:val="en-GB"/>
-        </w:rPr>
-        <w:t>4V-PRO-948</w:t>
-      </w:r>
-      <w:r>
-        <w:rPr>
-          <w:rFonts w:ascii="Cascadia Mono" w:hAnsi="Cascadia Mono" w:cs="Cascadia Mono"/>
-          <w:color w:val="000000"/>
-          <w:sz w:val="19"/>
-          <w:szCs w:val="19"/>
-          <w:lang w:val="en-GB"/>
-        </w:rPr>
-        <w:t xml:space="preserve"> </w:t>
+        </w:rPr>
+        <w:t xml:space="preserve">4V-PRO-948 </w:t>
       </w:r>
       <w:r>
         <w:t xml:space="preserve">que no admite </w:t>
@@ -137,6 +1101,7 @@
           <w:color w:val="000000"/>
           <w:sz w:val="19"/>
           <w:szCs w:val="19"/>
+          <w:lang w:val="en-US"/>
         </w:rPr>
       </w:pPr>
       <w:r>
@@ -148,45 +1113,37 @@
         </w:rPr>
         <w:t xml:space="preserve">        </w:t>
       </w:r>
-      <w:proofErr w:type="spellStart"/>
-      <w:r>
-        <w:rPr>
-          <w:rFonts w:ascii="Cascadia Mono" w:hAnsi="Cascadia Mono" w:cs="Cascadia Mono"/>
-          <w:color w:val="000000"/>
-          <w:sz w:val="19"/>
-          <w:szCs w:val="19"/>
-        </w:rPr>
-        <w:t>Dim</w:t>
-      </w:r>
-      <w:proofErr w:type="spellEnd"/>
-      <w:r>
-        <w:rPr>
-          <w:rFonts w:ascii="Cascadia Mono" w:hAnsi="Cascadia Mono" w:cs="Cascadia Mono"/>
-          <w:color w:val="000000"/>
-          <w:sz w:val="19"/>
-          <w:szCs w:val="19"/>
-        </w:rPr>
-        <w:t xml:space="preserve"> servidor As </w:t>
-      </w:r>
-      <w:proofErr w:type="spellStart"/>
-      <w:r>
-        <w:rPr>
-          <w:rFonts w:ascii="Cascadia Mono" w:hAnsi="Cascadia Mono" w:cs="Cascadia Mono"/>
-          <w:color w:val="000000"/>
-          <w:sz w:val="19"/>
-          <w:szCs w:val="19"/>
-        </w:rPr>
-        <w:t>String</w:t>
-      </w:r>
-      <w:proofErr w:type="spellEnd"/>
-      <w:r>
-        <w:rPr>
-          <w:rFonts w:ascii="Cascadia Mono" w:hAnsi="Cascadia Mono" w:cs="Cascadia Mono"/>
-          <w:color w:val="000000"/>
-          <w:sz w:val="19"/>
-          <w:szCs w:val="19"/>
-        </w:rPr>
-        <w:t xml:space="preserve"> = "."</w:t>
+      <w:r>
+        <w:rPr>
+          <w:rFonts w:ascii="Cascadia Mono" w:hAnsi="Cascadia Mono" w:cs="Cascadia Mono"/>
+          <w:color w:val="000000"/>
+          <w:sz w:val="19"/>
+          <w:szCs w:val="19"/>
+          <w:lang w:val="en-US"/>
+        </w:rPr>
+        <w:t xml:space="preserve">Dim </w:t>
+      </w:r>
+      <w:proofErr w:type="spellStart"/>
+      <w:r>
+        <w:rPr>
+          <w:rFonts w:ascii="Cascadia Mono" w:hAnsi="Cascadia Mono" w:cs="Cascadia Mono"/>
+          <w:color w:val="000000"/>
+          <w:sz w:val="19"/>
+          <w:szCs w:val="19"/>
+          <w:lang w:val="en-US"/>
+        </w:rPr>
+        <w:t>servidor</w:t>
+      </w:r>
+      <w:proofErr w:type="spellEnd"/>
+      <w:r>
+        <w:rPr>
+          <w:rFonts w:ascii="Cascadia Mono" w:hAnsi="Cascadia Mono" w:cs="Cascadia Mono"/>
+          <w:color w:val="000000"/>
+          <w:sz w:val="19"/>
+          <w:szCs w:val="19"/>
+          <w:lang w:val="en-US"/>
+        </w:rPr>
+        <w:t xml:space="preserve"> As String = "."</w:t>
       </w:r>
     </w:p>
     <w:p>
@@ -201,44 +1158,27 @@
           <w:color w:val="000000"/>
           <w:sz w:val="19"/>
           <w:szCs w:val="19"/>
-        </w:rPr>
-      </w:pPr>
-      <w:r>
-        <w:rPr>
-          <w:rFonts w:ascii="Cascadia Mono" w:hAnsi="Cascadia Mono" w:cs="Cascadia Mono"/>
-          <w:color w:val="000000"/>
-          <w:sz w:val="19"/>
-          <w:szCs w:val="19"/>
-        </w:rPr>
-        <w:t xml:space="preserve">        </w:t>
-      </w:r>
-      <w:proofErr w:type="spellStart"/>
-      <w:r>
-        <w:rPr>
-          <w:rFonts w:ascii="Cascadia Mono" w:hAnsi="Cascadia Mono" w:cs="Cascadia Mono"/>
-          <w:color w:val="000000"/>
-          <w:sz w:val="19"/>
-          <w:szCs w:val="19"/>
-        </w:rPr>
-        <w:t>If</w:t>
-      </w:r>
-      <w:proofErr w:type="spellEnd"/>
-      <w:r>
-        <w:rPr>
-          <w:rFonts w:ascii="Cascadia Mono" w:hAnsi="Cascadia Mono" w:cs="Cascadia Mono"/>
-          <w:color w:val="000000"/>
-          <w:sz w:val="19"/>
-          <w:szCs w:val="19"/>
-        </w:rPr>
-        <w:t xml:space="preserve"> </w:t>
-      </w:r>
-      <w:proofErr w:type="spellStart"/>
-      <w:r>
-        <w:rPr>
-          <w:rFonts w:ascii="Cascadia Mono" w:hAnsi="Cascadia Mono" w:cs="Cascadia Mono"/>
-          <w:color w:val="000000"/>
-          <w:sz w:val="19"/>
-          <w:szCs w:val="19"/>
+          <w:lang w:val="en-US"/>
+        </w:rPr>
+      </w:pPr>
+      <w:r>
+        <w:rPr>
+          <w:rFonts w:ascii="Cascadia Mono" w:hAnsi="Cascadia Mono" w:cs="Cascadia Mono"/>
+          <w:color w:val="000000"/>
+          <w:sz w:val="19"/>
+          <w:szCs w:val="19"/>
+          <w:lang w:val="en-US"/>
+        </w:rPr>
+        <w:t xml:space="preserve">        If </w:t>
+      </w:r>
+      <w:proofErr w:type="spellStart"/>
+      <w:r>
+        <w:rPr>
+          <w:rFonts w:ascii="Cascadia Mono" w:hAnsi="Cascadia Mono" w:cs="Cascadia Mono"/>
+          <w:color w:val="000000"/>
+          <w:sz w:val="19"/>
+          <w:szCs w:val="19"/>
+          <w:lang w:val="en-US"/>
         </w:rPr>
         <w:t>Environment.MachineName</w:t>
       </w:r>
@@ -249,28 +1189,31 @@
           <w:color w:val="000000"/>
           <w:sz w:val="19"/>
           <w:szCs w:val="19"/>
-        </w:rPr>
-        <w:t xml:space="preserve"> = "4V-PRO-948" </w:t>
-      </w:r>
-      <w:proofErr w:type="spellStart"/>
-      <w:r>
-        <w:rPr>
-          <w:rFonts w:ascii="Cascadia Mono" w:hAnsi="Cascadia Mono" w:cs="Cascadia Mono"/>
-          <w:color w:val="000000"/>
-          <w:sz w:val="19"/>
-          <w:szCs w:val="19"/>
-        </w:rPr>
-        <w:t>Then</w:t>
-      </w:r>
-      <w:proofErr w:type="spellEnd"/>
-      <w:r>
-        <w:rPr>
-          <w:rFonts w:ascii="Cascadia Mono" w:hAnsi="Cascadia Mono" w:cs="Cascadia Mono"/>
-          <w:color w:val="000000"/>
-          <w:sz w:val="19"/>
-          <w:szCs w:val="19"/>
-        </w:rPr>
-        <w:t xml:space="preserve"> servidor = "4V-PRO-948\SQLEXPRESS"</w:t>
+          <w:lang w:val="en-US"/>
+        </w:rPr>
+        <w:t xml:space="preserve"> = "4V-PRO-948" Then </w:t>
+      </w:r>
+      <w:proofErr w:type="spellStart"/>
+      <w:r>
+        <w:rPr>
+          <w:rFonts w:ascii="Cascadia Mono" w:hAnsi="Cascadia Mono" w:cs="Cascadia Mono"/>
+          <w:color w:val="000000"/>
+          <w:sz w:val="19"/>
+          <w:szCs w:val="19"/>
+          <w:lang w:val="en-US"/>
+        </w:rPr>
+        <w:t>servidor</w:t>
+      </w:r>
+      <w:proofErr w:type="spellEnd"/>
+      <w:r>
+        <w:rPr>
+          <w:rFonts w:ascii="Cascadia Mono" w:hAnsi="Cascadia Mono" w:cs="Cascadia Mono"/>
+          <w:color w:val="000000"/>
+          <w:sz w:val="19"/>
+          <w:szCs w:val="19"/>
+          <w:lang w:val="en-US"/>
+        </w:rPr>
+        <w:t xml:space="preserve"> = "4V-PRO-948\SQLEXPRESS"</w:t>
       </w:r>
     </w:p>
     <w:p>
@@ -285,14 +1228,16 @@
           <w:color w:val="000000"/>
           <w:sz w:val="19"/>
           <w:szCs w:val="19"/>
-        </w:rPr>
-      </w:pPr>
-      <w:r>
-        <w:rPr>
-          <w:rFonts w:ascii="Cascadia Mono" w:hAnsi="Cascadia Mono" w:cs="Cascadia Mono"/>
-          <w:color w:val="000000"/>
-          <w:sz w:val="19"/>
-          <w:szCs w:val="19"/>
+          <w:lang w:val="en-US"/>
+        </w:rPr>
+      </w:pPr>
+      <w:r>
+        <w:rPr>
+          <w:rFonts w:ascii="Cascadia Mono" w:hAnsi="Cascadia Mono" w:cs="Cascadia Mono"/>
+          <w:color w:val="000000"/>
+          <w:sz w:val="19"/>
+          <w:szCs w:val="19"/>
+          <w:lang w:val="en-US"/>
         </w:rPr>
         <w:t xml:space="preserve">        </w:t>
       </w:r>
@@ -303,6 +1248,7 @@
           <w:color w:val="000000"/>
           <w:sz w:val="19"/>
           <w:szCs w:val="19"/>
+          <w:lang w:val="en-US"/>
         </w:rPr>
         <w:t>cadenaConexion</w:t>
       </w:r>
@@ -313,96 +1259,40 @@
           <w:color w:val="000000"/>
           <w:sz w:val="19"/>
           <w:szCs w:val="19"/>
-        </w:rPr>
-        <w:t xml:space="preserve"> = $"Data </w:t>
-      </w:r>
-      <w:proofErr w:type="spellStart"/>
-      <w:r>
-        <w:rPr>
-          <w:rFonts w:ascii="Cascadia Mono" w:hAnsi="Cascadia Mono" w:cs="Cascadia Mono"/>
-          <w:color w:val="000000"/>
-          <w:sz w:val="19"/>
-          <w:szCs w:val="19"/>
-        </w:rPr>
-        <w:t>Source</w:t>
-      </w:r>
-      <w:proofErr w:type="spellEnd"/>
-      <w:r>
-        <w:rPr>
-          <w:rFonts w:ascii="Cascadia Mono" w:hAnsi="Cascadia Mono" w:cs="Cascadia Mono"/>
-          <w:color w:val="000000"/>
-          <w:sz w:val="19"/>
-          <w:szCs w:val="19"/>
-        </w:rPr>
-        <w:t xml:space="preserve"> = {servidor}; </w:t>
-      </w:r>
-      <w:proofErr w:type="spellStart"/>
-      <w:r>
-        <w:rPr>
-          <w:rFonts w:ascii="Cascadia Mono" w:hAnsi="Cascadia Mono" w:cs="Cascadia Mono"/>
-          <w:color w:val="000000"/>
-          <w:sz w:val="19"/>
-          <w:szCs w:val="19"/>
-        </w:rPr>
-        <w:t>Initial</w:t>
-      </w:r>
-      <w:proofErr w:type="spellEnd"/>
-      <w:r>
-        <w:rPr>
-          <w:rFonts w:ascii="Cascadia Mono" w:hAnsi="Cascadia Mono" w:cs="Cascadia Mono"/>
-          <w:color w:val="000000"/>
-          <w:sz w:val="19"/>
-          <w:szCs w:val="19"/>
-        </w:rPr>
-        <w:t xml:space="preserve"> </w:t>
-      </w:r>
-      <w:proofErr w:type="spellStart"/>
-      <w:r>
-        <w:rPr>
-          <w:rFonts w:ascii="Cascadia Mono" w:hAnsi="Cascadia Mono" w:cs="Cascadia Mono"/>
-          <w:color w:val="000000"/>
-          <w:sz w:val="19"/>
-          <w:szCs w:val="19"/>
-        </w:rPr>
-        <w:t>Catalog</w:t>
-      </w:r>
-      <w:proofErr w:type="spellEnd"/>
-      <w:r>
-        <w:rPr>
-          <w:rFonts w:ascii="Cascadia Mono" w:hAnsi="Cascadia Mono" w:cs="Cascadia Mono"/>
-          <w:color w:val="000000"/>
-          <w:sz w:val="19"/>
-          <w:szCs w:val="19"/>
-        </w:rPr>
-        <w:t xml:space="preserve"> = CUATROVIENTOSRSE; </w:t>
-      </w:r>
-      <w:proofErr w:type="spellStart"/>
-      <w:r>
-        <w:rPr>
-          <w:rFonts w:ascii="Cascadia Mono" w:hAnsi="Cascadia Mono" w:cs="Cascadia Mono"/>
-          <w:color w:val="000000"/>
-          <w:sz w:val="19"/>
-          <w:szCs w:val="19"/>
-        </w:rPr>
-        <w:t>Integrated</w:t>
-      </w:r>
-      <w:proofErr w:type="spellEnd"/>
-      <w:r>
-        <w:rPr>
-          <w:rFonts w:ascii="Cascadia Mono" w:hAnsi="Cascadia Mono" w:cs="Cascadia Mono"/>
-          <w:color w:val="000000"/>
-          <w:sz w:val="19"/>
-          <w:szCs w:val="19"/>
-        </w:rPr>
-        <w:t xml:space="preserve"> Security = SSPI; </w:t>
-      </w:r>
-      <w:proofErr w:type="spellStart"/>
-      <w:r>
-        <w:rPr>
-          <w:rFonts w:ascii="Cascadia Mono" w:hAnsi="Cascadia Mono" w:cs="Cascadia Mono"/>
-          <w:color w:val="000000"/>
-          <w:sz w:val="19"/>
-          <w:szCs w:val="19"/>
+          <w:lang w:val="en-US"/>
+        </w:rPr>
+        <w:t xml:space="preserve"> = $"Data Source = {</w:t>
+      </w:r>
+      <w:proofErr w:type="spellStart"/>
+      <w:r>
+        <w:rPr>
+          <w:rFonts w:ascii="Cascadia Mono" w:hAnsi="Cascadia Mono" w:cs="Cascadia Mono"/>
+          <w:color w:val="000000"/>
+          <w:sz w:val="19"/>
+          <w:szCs w:val="19"/>
+          <w:lang w:val="en-US"/>
+        </w:rPr>
+        <w:t>servidor</w:t>
+      </w:r>
+      <w:proofErr w:type="spellEnd"/>
+      <w:r>
+        <w:rPr>
+          <w:rFonts w:ascii="Cascadia Mono" w:hAnsi="Cascadia Mono" w:cs="Cascadia Mono"/>
+          <w:color w:val="000000"/>
+          <w:sz w:val="19"/>
+          <w:szCs w:val="19"/>
+          <w:lang w:val="en-US"/>
+        </w:rPr>
+        <w:t xml:space="preserve">}; Initial Catalog = CUATROVIENTOSRSE; Integrated Security = SSPI; </w:t>
+      </w:r>
+      <w:proofErr w:type="spellStart"/>
+      <w:r>
+        <w:rPr>
+          <w:rFonts w:ascii="Cascadia Mono" w:hAnsi="Cascadia Mono" w:cs="Cascadia Mono"/>
+          <w:color w:val="000000"/>
+          <w:sz w:val="19"/>
+          <w:szCs w:val="19"/>
+          <w:lang w:val="en-US"/>
         </w:rPr>
         <w:t>MultipleActiveResultSets</w:t>
       </w:r>
@@ -413,6 +1303,7 @@
           <w:color w:val="000000"/>
           <w:sz w:val="19"/>
           <w:szCs w:val="19"/>
+          <w:lang w:val="en-US"/>
         </w:rPr>
         <w:t>=true"</w:t>
       </w:r>
@@ -424,15 +1315,15 @@
           <w:color w:val="000000"/>
           <w:sz w:val="19"/>
           <w:szCs w:val="19"/>
-          <w:lang w:val="en-GB"/>
-        </w:rPr>
-      </w:pPr>
-      <w:r>
-        <w:rPr>
-          <w:rFonts w:ascii="Cascadia Mono" w:hAnsi="Cascadia Mono" w:cs="Cascadia Mono"/>
-          <w:color w:val="000000"/>
-          <w:sz w:val="19"/>
-          <w:szCs w:val="19"/>
+        </w:rPr>
+      </w:pPr>
+      <w:r>
+        <w:rPr>
+          <w:rFonts w:ascii="Cascadia Mono" w:hAnsi="Cascadia Mono" w:cs="Cascadia Mono"/>
+          <w:color w:val="000000"/>
+          <w:sz w:val="19"/>
+          <w:szCs w:val="19"/>
+          <w:lang w:val="en-US"/>
         </w:rPr>
         <w:t xml:space="preserve">    </w:t>
       </w:r>

</xml_diff>

<commit_message>
Cambio de comentario erróneo
</commit_message>
<xml_diff>
--- a/Profesorado/G2 Ibai Asier Mikel.docx
+++ b/Profesorado/G2 Ibai Asier Mikel.docx
@@ -36,105 +36,31 @@
         <w:pStyle w:val="Puntos"/>
       </w:pPr>
       <w:r>
-        <w:t xml:space="preserve">Hay instrucciones que deben ejecutarse (poniendo una línea de </w:t>
-      </w:r>
-      <w:proofErr w:type="spellStart"/>
-      <w:r>
-        <w:t>Go</w:t>
-      </w:r>
-      <w:proofErr w:type="spellEnd"/>
-      <w:r>
-        <w:t xml:space="preserve">) antes de poder continuar, por ejemplo: </w:t>
-      </w:r>
-      <w:proofErr w:type="spellStart"/>
-      <w:r>
-        <w:t>Create</w:t>
-      </w:r>
-      <w:proofErr w:type="spellEnd"/>
-      <w:r>
-        <w:t xml:space="preserve"> </w:t>
-      </w:r>
-      <w:proofErr w:type="spellStart"/>
-      <w:r>
-        <w:t>DataBase</w:t>
-      </w:r>
-      <w:proofErr w:type="spellEnd"/>
-      <w:r>
-        <w:t xml:space="preserve"> </w:t>
-      </w:r>
-      <w:proofErr w:type="spellStart"/>
-      <w:r>
-        <w:t>CuatrovientosRSE</w:t>
-      </w:r>
-      <w:proofErr w:type="spellEnd"/>
-      <w:r>
-        <w:t xml:space="preserve"> y luego Use </w:t>
-      </w:r>
-      <w:proofErr w:type="spellStart"/>
-      <w:r>
-        <w:t>CuatrovientosRse</w:t>
-      </w:r>
-      <w:proofErr w:type="spellEnd"/>
-    </w:p>
-    <w:p>
-      <w:pPr>
-        <w:pStyle w:val="Puntos"/>
-      </w:pPr>
-      <w:r>
-        <w:t xml:space="preserve">Tenéis 3 ficheros </w:t>
-      </w:r>
-      <w:proofErr w:type="spellStart"/>
-      <w:r>
-        <w:t>sql</w:t>
-      </w:r>
-      <w:proofErr w:type="spellEnd"/>
-      <w:r>
-        <w:t xml:space="preserve">. O indicáis los 3 en la carpeta dentro de </w:t>
-      </w:r>
-      <w:proofErr w:type="spellStart"/>
-      <w:r>
-        <w:t>VStudio</w:t>
-      </w:r>
-      <w:proofErr w:type="spellEnd"/>
-      <w:r>
-        <w:t xml:space="preserve"> o ninguno (pero no tiene sentido que 1 sí y otros no).</w:t>
-      </w:r>
-    </w:p>
-    <w:p>
-      <w:pPr>
-        <w:pStyle w:val="Puntos"/>
-      </w:pPr>
-      <w:r>
-        <w:t xml:space="preserve">En </w:t>
-      </w:r>
-      <w:proofErr w:type="spellStart"/>
-      <w:r>
-        <w:t>Inserts</w:t>
-      </w:r>
-      <w:proofErr w:type="spellEnd"/>
-      <w:r>
-        <w:t xml:space="preserve"> debéis indicar que estamos en la base de datos concreta: Use </w:t>
-      </w:r>
-      <w:proofErr w:type="spellStart"/>
-      <w:r>
-        <w:t>CuatrovientosRSE</w:t>
-      </w:r>
-      <w:proofErr w:type="spellEnd"/>
-    </w:p>
-    <w:p>
-      <w:pPr>
-        <w:pStyle w:val="Puntos"/>
-      </w:pPr>
-      <w:r>
-        <w:t xml:space="preserve">Debéis indicar la instrucción: Use </w:t>
-      </w:r>
-      <w:proofErr w:type="spellStart"/>
-      <w:r>
-        <w:t>baseDatos</w:t>
-      </w:r>
-      <w:proofErr w:type="spellEnd"/>
-      <w:r>
-        <w:t xml:space="preserve"> </w:t>
+        <w:t>Hay instrucciones que deben ejecutarse (poniendo una línea de Go) antes de poder continuar, por ejemplo: Create DataBase CuatrovientosRSE y luego Use CuatrovientosRse</w:t>
+      </w:r>
+    </w:p>
+    <w:p>
+      <w:pPr>
+        <w:pStyle w:val="Puntos"/>
+      </w:pPr>
+      <w:r>
+        <w:t>Tenéis 3 ficheros sql. O indicáis los 3 en la carpeta dentro de VStudio o ninguno (pero no tiene sentido que 1 sí y otros no).</w:t>
+      </w:r>
+    </w:p>
+    <w:p>
+      <w:pPr>
+        <w:pStyle w:val="Puntos"/>
+      </w:pPr>
+      <w:r>
+        <w:t>En Inserts debéis indicar que estamos en la base de datos concreta: Use CuatrovientosRSE</w:t>
+      </w:r>
+    </w:p>
+    <w:p>
+      <w:pPr>
+        <w:pStyle w:val="Puntos"/>
+      </w:pPr>
+      <w:r>
+        <w:t xml:space="preserve">Debéis indicar la instrucción: Use baseDatos </w:t>
       </w:r>
     </w:p>
     <w:p>
@@ -158,15 +84,7 @@
         <w:pStyle w:val="Puntos"/>
       </w:pPr>
       <w:r>
-        <w:t xml:space="preserve">Sobran las frases de </w:t>
-      </w:r>
-      <w:proofErr w:type="spellStart"/>
-      <w:r>
-        <w:t>EnBaseDeDatos</w:t>
-      </w:r>
-      <w:proofErr w:type="spellEnd"/>
-      <w:r>
-        <w:t>: Si se desean pedir a la capa de datos los ODS se llamará así el método o propiedad, que estén en fichero, base de datos o memoria no es para la capa de presentación significativo.</w:t>
+        <w:t>Sobran las frases de EnBaseDeDatos: Si se desean pedir a la capa de datos los ODS se llamará así el método o propiedad, que estén en fichero, base de datos o memoria no es para la capa de presentación significativo.</w:t>
       </w:r>
     </w:p>
     <w:p>
@@ -176,7 +94,6 @@
       <w:r>
         <w:t xml:space="preserve">Si cambiamos el nombre de un control o formulario se deben cambiar los nombres de sus subprogramas. Ejemplo </w:t>
       </w:r>
-      <w:proofErr w:type="spellStart"/>
       <w:r>
         <w:rPr>
           <w:rFonts w:ascii="Cascadia Mono" w:hAnsi="Cascadia Mono" w:cs="Cascadia Mono"/>
@@ -184,9 +101,11 @@
           <w:sz w:val="19"/>
           <w:szCs w:val="19"/>
         </w:rPr>
-        <w:t>VerODSMetas_Load</w:t>
-      </w:r>
-      <w:proofErr w:type="spellEnd"/>
+        <w:t xml:space="preserve">VerODSMetas_Load </w:t>
+      </w:r>
+      <w:r>
+        <w:t>ahora debería llamarse</w:t>
+      </w:r>
       <w:r>
         <w:rPr>
           <w:rFonts w:ascii="Cascadia Mono" w:hAnsi="Cascadia Mono" w:cs="Cascadia Mono"/>
@@ -194,10 +113,15 @@
           <w:sz w:val="19"/>
           <w:szCs w:val="19"/>
         </w:rPr>
-        <w:t xml:space="preserve"> </w:t>
-      </w:r>
-      <w:r>
-        <w:t>ahora debería llamarse</w:t>
+        <w:t xml:space="preserve"> FrmVerODSMetas_Load</w:t>
+      </w:r>
+    </w:p>
+    <w:p>
+      <w:pPr>
+        <w:pStyle w:val="Puntos"/>
+      </w:pPr>
+      <w:r>
+        <w:t xml:space="preserve">Nunca dejar Catch vacíos (ver por ejemplo </w:t>
       </w:r>
       <w:r>
         <w:rPr>
@@ -206,9 +130,16 @@
           <w:sz w:val="19"/>
           <w:szCs w:val="19"/>
         </w:rPr>
-        <w:t xml:space="preserve"> </w:t>
-      </w:r>
-      <w:proofErr w:type="spellStart"/>
+        <w:t>VerODSMetas_Load)</w:t>
+      </w:r>
+    </w:p>
+    <w:p>
+      <w:pPr>
+        <w:pStyle w:val="Puntos"/>
+      </w:pPr>
+      <w:r>
+        <w:t xml:space="preserve">Si los formularios deben comenzar en Frm también los objetos que los definen como en: </w:t>
+      </w:r>
       <w:r>
         <w:rPr>
           <w:rFonts w:ascii="Cascadia Mono" w:hAnsi="Cascadia Mono" w:cs="Cascadia Mono"/>
@@ -216,121 +147,7 @@
           <w:sz w:val="19"/>
           <w:szCs w:val="19"/>
         </w:rPr>
-        <w:t>FrmV</w:t>
-      </w:r>
-      <w:r>
-        <w:rPr>
-          <w:rFonts w:ascii="Cascadia Mono" w:hAnsi="Cascadia Mono" w:cs="Cascadia Mono"/>
-          <w:color w:val="000000"/>
-          <w:sz w:val="19"/>
-          <w:szCs w:val="19"/>
-        </w:rPr>
-        <w:t>erODSMetas_Load</w:t>
-      </w:r>
-      <w:proofErr w:type="spellEnd"/>
-    </w:p>
-    <w:p>
-      <w:pPr>
-        <w:pStyle w:val="Puntos"/>
-      </w:pPr>
-      <w:r>
-        <w:t xml:space="preserve">Nunca dejar Catch vacíos (ver por ejemplo </w:t>
-      </w:r>
-      <w:proofErr w:type="spellStart"/>
-      <w:r>
-        <w:rPr>
-          <w:rFonts w:ascii="Cascadia Mono" w:hAnsi="Cascadia Mono" w:cs="Cascadia Mono"/>
-          <w:color w:val="000000"/>
-          <w:sz w:val="19"/>
-          <w:szCs w:val="19"/>
-        </w:rPr>
-        <w:t>VerODSMetas_Load</w:t>
-      </w:r>
-      <w:proofErr w:type="spellEnd"/>
-      <w:r>
-        <w:rPr>
-          <w:rFonts w:ascii="Cascadia Mono" w:hAnsi="Cascadia Mono" w:cs="Cascadia Mono"/>
-          <w:color w:val="000000"/>
-          <w:sz w:val="19"/>
-          <w:szCs w:val="19"/>
-        </w:rPr>
-        <w:t>)</w:t>
-      </w:r>
-    </w:p>
-    <w:p>
-      <w:pPr>
-        <w:pStyle w:val="Puntos"/>
-      </w:pPr>
-      <w:r>
-        <w:t xml:space="preserve">Si los formularios deben comenzar en </w:t>
-      </w:r>
-      <w:proofErr w:type="spellStart"/>
-      <w:r>
-        <w:t>Frm</w:t>
-      </w:r>
-      <w:proofErr w:type="spellEnd"/>
-      <w:r>
-        <w:t xml:space="preserve"> también los objetos que los definen como en: </w:t>
-      </w:r>
-      <w:proofErr w:type="spellStart"/>
-      <w:r>
-        <w:rPr>
-          <w:rFonts w:ascii="Cascadia Mono" w:hAnsi="Cascadia Mono" w:cs="Cascadia Mono"/>
-          <w:color w:val="000000"/>
-          <w:sz w:val="19"/>
-          <w:szCs w:val="19"/>
-        </w:rPr>
-        <w:t>Dim</w:t>
-      </w:r>
-      <w:proofErr w:type="spellEnd"/>
-      <w:r>
-        <w:rPr>
-          <w:rFonts w:ascii="Cascadia Mono" w:hAnsi="Cascadia Mono" w:cs="Cascadia Mono"/>
-          <w:color w:val="000000"/>
-          <w:sz w:val="19"/>
-          <w:szCs w:val="19"/>
-        </w:rPr>
-        <w:t xml:space="preserve"> </w:t>
-      </w:r>
-      <w:proofErr w:type="spellStart"/>
-      <w:r>
-        <w:rPr>
-          <w:rFonts w:ascii="Cascadia Mono" w:hAnsi="Cascadia Mono" w:cs="Cascadia Mono"/>
-          <w:color w:val="000000"/>
-          <w:sz w:val="19"/>
-          <w:szCs w:val="19"/>
-        </w:rPr>
-        <w:t>modificarODSyMeta</w:t>
-      </w:r>
-      <w:proofErr w:type="spellEnd"/>
-      <w:r>
-        <w:rPr>
-          <w:rFonts w:ascii="Cascadia Mono" w:hAnsi="Cascadia Mono" w:cs="Cascadia Mono"/>
-          <w:color w:val="000000"/>
-          <w:sz w:val="19"/>
-          <w:szCs w:val="19"/>
-        </w:rPr>
-        <w:t xml:space="preserve"> = New </w:t>
-      </w:r>
-      <w:proofErr w:type="spellStart"/>
-      <w:r>
-        <w:rPr>
-          <w:rFonts w:ascii="Cascadia Mono" w:hAnsi="Cascadia Mono" w:cs="Cascadia Mono"/>
-          <w:color w:val="000000"/>
-          <w:sz w:val="19"/>
-          <w:szCs w:val="19"/>
-        </w:rPr>
-        <w:t>FrmModificarODSyMeta</w:t>
-      </w:r>
-      <w:proofErr w:type="spellEnd"/>
-      <w:r>
-        <w:rPr>
-          <w:rFonts w:ascii="Cascadia Mono" w:hAnsi="Cascadia Mono" w:cs="Cascadia Mono"/>
-          <w:color w:val="000000"/>
-          <w:sz w:val="19"/>
-          <w:szCs w:val="19"/>
-        </w:rPr>
-        <w:t xml:space="preserve"> </w:t>
+        <w:t xml:space="preserve">Dim modificarODSyMeta = New FrmModificarODSyMeta </w:t>
       </w:r>
     </w:p>
     <w:p>
@@ -383,7 +200,6 @@
         <w:ind w:left="284"/>
         <w:jc w:val="left"/>
       </w:pPr>
-      <w:proofErr w:type="spellStart"/>
       <w:r>
         <w:rPr>
           <w:rFonts w:ascii="Cascadia Mono" w:hAnsi="Cascadia Mono" w:cs="Cascadia Mono"/>
@@ -391,9 +207,32 @@
           <w:sz w:val="19"/>
           <w:szCs w:val="19"/>
         </w:rPr>
-        <w:t>dgvMetas.DataSource</w:t>
-      </w:r>
-      <w:proofErr w:type="spellEnd"/>
+        <w:t>dgvMetas.DataSource = gestion.VerMetasDeODS(odsSeleccionado.NumeroODS, mensajerror)</w:t>
+      </w:r>
+    </w:p>
+    <w:p>
+      <w:pPr>
+        <w:pStyle w:val="Puntos"/>
+      </w:pPr>
+      <w:r>
+        <w:t>El tamaño de las filas del datagridview no es muy lógico, y más pensando si tenemos todas.</w:t>
+      </w:r>
+    </w:p>
+    <w:p>
+      <w:pPr>
+        <w:pStyle w:val="Puntos"/>
+      </w:pPr>
+      <w:r>
+        <w:t>Los ToString siguen no teniendo la misma lógica entre ellos</w:t>
+      </w:r>
+    </w:p>
+    <w:p>
+      <w:pPr>
+        <w:pStyle w:val="Puntos"/>
+      </w:pPr>
+      <w:r>
+        <w:t xml:space="preserve">Seguís con cosas tan absurdas como </w:t>
+      </w:r>
       <w:r>
         <w:rPr>
           <w:rFonts w:ascii="Cascadia Mono" w:hAnsi="Cascadia Mono" w:cs="Cascadia Mono"/>
@@ -401,10 +240,22 @@
           <w:sz w:val="19"/>
           <w:szCs w:val="19"/>
         </w:rPr>
-        <w:t xml:space="preserve"> = </w:t>
-      </w:r>
-      <w:proofErr w:type="spellStart"/>
-      <w:proofErr w:type="gramStart"/>
+        <w:t xml:space="preserve">  If odsModificado.Nombre.Contains("*") Then</w:t>
+      </w:r>
+    </w:p>
+    <w:p>
+      <w:pPr>
+        <w:pStyle w:val="Puntos"/>
+      </w:pPr>
+      <w:r>
+        <w:rPr>
+          <w:rFonts w:ascii="Cascadia Mono" w:hAnsi="Cascadia Mono" w:cs="Cascadia Mono"/>
+          <w:color w:val="FF0000"/>
+          <w:sz w:val="19"/>
+          <w:szCs w:val="19"/>
+        </w:rPr>
+        <w:t>NO FUNCIONA NINGÚN MANTENIMIENTO</w:t>
+      </w:r>
       <w:r>
         <w:rPr>
           <w:rFonts w:ascii="Cascadia Mono" w:hAnsi="Cascadia Mono" w:cs="Cascadia Mono"/>
@@ -412,10 +263,76 @@
           <w:sz w:val="19"/>
           <w:szCs w:val="19"/>
         </w:rPr>
-        <w:t>gestion.VerMetasDeODS</w:t>
-      </w:r>
-      <w:proofErr w:type="spellEnd"/>
-      <w:proofErr w:type="gramEnd"/>
+        <w:t xml:space="preserve"> Errores incluso de mensajes a devolver….</w:t>
+      </w:r>
+    </w:p>
+    <w:p>
+      <w:pPr>
+        <w:pStyle w:val="Ttulo1"/>
+      </w:pPr>
+      <w:r>
+        <w:t>Segunda Entrega</w:t>
+      </w:r>
+      <w:r>
+        <w:t>: Añadir iniciativa</w:t>
+      </w:r>
+    </w:p>
+    <w:p>
+      <w:pPr>
+        <w:pStyle w:val="Puntos"/>
+      </w:pPr>
+      <w:r>
+        <w:t>No se ve bien el formulario, incluso al comienzo no aparecen los botones de abajo.</w:t>
+      </w:r>
+    </w:p>
+    <w:p>
+      <w:pPr>
+        <w:pStyle w:val="Puntos"/>
+      </w:pPr>
+      <w:r>
+        <w:t>El botón Seleccionar de ODS no funciona</w:t>
+      </w:r>
+    </w:p>
+    <w:p>
+      <w:pPr>
+        <w:pStyle w:val="Puntos"/>
+      </w:pPr>
+      <w:r>
+        <w:t>Si no existen los procedimientos almacenados, no nos enteramos que no funciona nada</w:t>
+      </w:r>
+    </w:p>
+    <w:p>
+      <w:pPr>
+        <w:pStyle w:val="Ttulo2"/>
+      </w:pPr>
+      <w:r>
+        <w:lastRenderedPageBreak/>
+        <w:t xml:space="preserve">Método AnyadirIniciativa </w:t>
+      </w:r>
+    </w:p>
+    <w:p>
+      <w:pPr>
+        <w:pStyle w:val="Puntos"/>
+      </w:pPr>
+      <w:r>
+        <w:t>De nuevo lo que os comento antes: No debe leer TODAS las iniciativas.</w:t>
+      </w:r>
+    </w:p>
+    <w:p>
+      <w:pPr>
+        <w:pStyle w:val="Puntos"/>
+      </w:pPr>
+      <w:r>
+        <w:t>Para comparar fechas no se pueden pasar a string con ToShortDateString porque funciona mal. Ejemplo: Si compara 5/1/2024 con 2/6/2024 como fecha dirá que la primera es menor que la segunda, pero como string será al revés</w:t>
+      </w:r>
+    </w:p>
+    <w:p>
+      <w:pPr>
+        <w:pStyle w:val="Puntos"/>
+      </w:pPr>
+      <w:r>
+        <w:t xml:space="preserve">Que sentido tiene la pregunta de </w:t>
+      </w:r>
       <w:r>
         <w:rPr>
           <w:rFonts w:ascii="Cascadia Mono" w:hAnsi="Cascadia Mono" w:cs="Cascadia Mono"/>
@@ -423,175 +340,26 @@
           <w:sz w:val="19"/>
           <w:szCs w:val="19"/>
         </w:rPr>
-        <w:t>(</w:t>
-      </w:r>
-      <w:proofErr w:type="spellStart"/>
-      <w:r>
-        <w:rPr>
-          <w:rFonts w:ascii="Cascadia Mono" w:hAnsi="Cascadia Mono" w:cs="Cascadia Mono"/>
-          <w:color w:val="000000"/>
-          <w:sz w:val="19"/>
-          <w:szCs w:val="19"/>
-        </w:rPr>
-        <w:t>odsSeleccionado.NumeroODS</w:t>
-      </w:r>
-      <w:proofErr w:type="spellEnd"/>
-      <w:r>
-        <w:rPr>
-          <w:rFonts w:ascii="Cascadia Mono" w:hAnsi="Cascadia Mono" w:cs="Cascadia Mono"/>
-          <w:color w:val="000000"/>
-          <w:sz w:val="19"/>
-          <w:szCs w:val="19"/>
-        </w:rPr>
-        <w:t xml:space="preserve">, </w:t>
-      </w:r>
-      <w:proofErr w:type="spellStart"/>
-      <w:r>
-        <w:rPr>
-          <w:rFonts w:ascii="Cascadia Mono" w:hAnsi="Cascadia Mono" w:cs="Cascadia Mono"/>
-          <w:color w:val="000000"/>
-          <w:sz w:val="19"/>
-          <w:szCs w:val="19"/>
-        </w:rPr>
-        <w:t>mensajerror</w:t>
-      </w:r>
-      <w:proofErr w:type="spellEnd"/>
-      <w:r>
-        <w:rPr>
-          <w:rFonts w:ascii="Cascadia Mono" w:hAnsi="Cascadia Mono" w:cs="Cascadia Mono"/>
-          <w:color w:val="000000"/>
-          <w:sz w:val="19"/>
-          <w:szCs w:val="19"/>
-        </w:rPr>
-        <w:t>)</w:t>
-      </w:r>
-    </w:p>
-    <w:p>
-      <w:pPr>
-        <w:pStyle w:val="Puntos"/>
-      </w:pPr>
-      <w:r>
-        <w:t xml:space="preserve">El tamaño de las filas del </w:t>
-      </w:r>
-      <w:proofErr w:type="spellStart"/>
-      <w:r>
-        <w:t>datagridview</w:t>
-      </w:r>
-      <w:proofErr w:type="spellEnd"/>
-      <w:r>
-        <w:t xml:space="preserve"> </w:t>
-      </w:r>
-      <w:r>
-        <w:t>no es muy lógico, y más pensando si tenemos todas.</w:t>
-      </w:r>
-    </w:p>
-    <w:p>
-      <w:pPr>
-        <w:pStyle w:val="Puntos"/>
-      </w:pPr>
-      <w:r>
-        <w:t xml:space="preserve">Los </w:t>
-      </w:r>
-      <w:proofErr w:type="spellStart"/>
-      <w:r>
-        <w:t>ToString</w:t>
-      </w:r>
-      <w:proofErr w:type="spellEnd"/>
-      <w:r>
-        <w:t xml:space="preserve"> siguen no teniendo la misma lógica entre ellos</w:t>
-      </w:r>
-    </w:p>
-    <w:p>
-      <w:pPr>
-        <w:pStyle w:val="Puntos"/>
-      </w:pPr>
-      <w:r>
-        <w:t xml:space="preserve">Seguís con cosas tan absurdas como </w:t>
-      </w:r>
-      <w:r>
-        <w:rPr>
-          <w:rFonts w:ascii="Cascadia Mono" w:hAnsi="Cascadia Mono" w:cs="Cascadia Mono"/>
-          <w:color w:val="000000"/>
-          <w:sz w:val="19"/>
-          <w:szCs w:val="19"/>
-        </w:rPr>
-        <w:t xml:space="preserve">  </w:t>
-      </w:r>
-      <w:proofErr w:type="spellStart"/>
-      <w:r>
-        <w:rPr>
-          <w:rFonts w:ascii="Cascadia Mono" w:hAnsi="Cascadia Mono" w:cs="Cascadia Mono"/>
-          <w:color w:val="000000"/>
-          <w:sz w:val="19"/>
-          <w:szCs w:val="19"/>
-        </w:rPr>
-        <w:t>If</w:t>
-      </w:r>
-      <w:proofErr w:type="spellEnd"/>
-      <w:r>
-        <w:rPr>
-          <w:rFonts w:ascii="Cascadia Mono" w:hAnsi="Cascadia Mono" w:cs="Cascadia Mono"/>
-          <w:color w:val="000000"/>
-          <w:sz w:val="19"/>
-          <w:szCs w:val="19"/>
-        </w:rPr>
-        <w:t xml:space="preserve"> </w:t>
-      </w:r>
-      <w:proofErr w:type="spellStart"/>
-      <w:proofErr w:type="gramStart"/>
-      <w:r>
-        <w:rPr>
-          <w:rFonts w:ascii="Cascadia Mono" w:hAnsi="Cascadia Mono" w:cs="Cascadia Mono"/>
-          <w:color w:val="000000"/>
-          <w:sz w:val="19"/>
-          <w:szCs w:val="19"/>
-        </w:rPr>
-        <w:t>odsModificado.Nombre.Contains</w:t>
-      </w:r>
-      <w:proofErr w:type="spellEnd"/>
-      <w:proofErr w:type="gramEnd"/>
-      <w:r>
-        <w:rPr>
-          <w:rFonts w:ascii="Cascadia Mono" w:hAnsi="Cascadia Mono" w:cs="Cascadia Mono"/>
-          <w:color w:val="000000"/>
-          <w:sz w:val="19"/>
-          <w:szCs w:val="19"/>
-        </w:rPr>
-        <w:t xml:space="preserve">("*") </w:t>
-      </w:r>
-      <w:proofErr w:type="spellStart"/>
-      <w:r>
-        <w:rPr>
-          <w:rFonts w:ascii="Cascadia Mono" w:hAnsi="Cascadia Mono" w:cs="Cascadia Mono"/>
-          <w:color w:val="000000"/>
-          <w:sz w:val="19"/>
-          <w:szCs w:val="19"/>
-        </w:rPr>
-        <w:t>Then</w:t>
-      </w:r>
-      <w:proofErr w:type="spellEnd"/>
-    </w:p>
-    <w:p>
-      <w:pPr>
-        <w:pStyle w:val="Puntos"/>
-      </w:pPr>
-      <w:r>
-        <w:rPr>
-          <w:rFonts w:ascii="Cascadia Mono" w:hAnsi="Cascadia Mono" w:cs="Cascadia Mono"/>
-          <w:color w:val="FF0000"/>
-          <w:sz w:val="19"/>
-          <w:szCs w:val="19"/>
-        </w:rPr>
-        <w:t>NO FUNCIONA NINGÚN MANTENIMIENTO</w:t>
-      </w:r>
-      <w:r>
-        <w:rPr>
-          <w:rFonts w:ascii="Cascadia Mono" w:hAnsi="Cascadia Mono" w:cs="Cascadia Mono"/>
-          <w:color w:val="000000"/>
-          <w:sz w:val="19"/>
-          <w:szCs w:val="19"/>
-        </w:rPr>
-        <w:t xml:space="preserve"> Errores incluso de mensajes a devolver….</w:t>
+        <w:t>If iniciativa.FechaFin = Nothing Then</w:t>
+      </w:r>
+      <w:r>
+        <w:t xml:space="preserve"> si luego sql le asignáis el mismo valor que ya tenía?</w:t>
+      </w:r>
+    </w:p>
+    <w:p>
+      <w:pPr>
+        <w:pStyle w:val="Puntos"/>
+      </w:pPr>
+      <w:r>
+        <w:t>Provoca bastantes errores de ejecución que no salen al exterior porque el método devuelve “” aunque haya errores</w:t>
+      </w:r>
+    </w:p>
+    <w:p>
+      <w:pPr>
+        <w:pStyle w:val="Entrega"/>
+      </w:pPr>
+      <w:r>
+        <w:t>Tercera Entrega</w:t>
       </w:r>
     </w:p>
     <w:p>
@@ -599,42 +367,7 @@
         <w:pStyle w:val="Ttulo1"/>
       </w:pPr>
       <w:r>
-        <w:t>Segunda Entrega</w:t>
-      </w:r>
-      <w:r>
-        <w:t>: Añadir iniciativa</w:t>
-      </w:r>
-    </w:p>
-    <w:p>
-      <w:pPr>
-        <w:pStyle w:val="Puntos"/>
-      </w:pPr>
-      <w:r>
-        <w:t>No se ve bien el formulario, incluso al comienzo no aparecen los botones de abajo.</w:t>
-      </w:r>
-    </w:p>
-    <w:p>
-      <w:pPr>
-        <w:pStyle w:val="Puntos"/>
-      </w:pPr>
-      <w:r>
-        <w:t>El botón Seleccionar de ODS no funciona</w:t>
-      </w:r>
-    </w:p>
-    <w:p>
-      <w:pPr>
-        <w:pStyle w:val="Puntos"/>
-      </w:pPr>
-      <w:r>
-        <w:t xml:space="preserve">Si no existen los procedimientos almacenados, no nos enteramos </w:t>
-      </w:r>
-      <w:proofErr w:type="gramStart"/>
-      <w:r>
-        <w:t>que</w:t>
-      </w:r>
-      <w:proofErr w:type="gramEnd"/>
-      <w:r>
-        <w:t xml:space="preserve"> no funciona nada</w:t>
+        <w:t>Capa de datos</w:t>
       </w:r>
     </w:p>
     <w:p>
@@ -642,172 +375,63 @@
         <w:pStyle w:val="Ttulo2"/>
       </w:pPr>
       <w:r>
-        <w:lastRenderedPageBreak/>
-        <w:t xml:space="preserve">Método </w:t>
-      </w:r>
-      <w:proofErr w:type="spellStart"/>
-      <w:r>
-        <w:t>AnyadirIniciativa</w:t>
-      </w:r>
-      <w:proofErr w:type="spellEnd"/>
-      <w:r>
-        <w:t xml:space="preserve"> </w:t>
-      </w:r>
-    </w:p>
-    <w:p>
-      <w:pPr>
-        <w:pStyle w:val="Puntos"/>
-      </w:pPr>
-      <w:r>
-        <w:t>De nuevo lo que os comento antes: No debe leer TODAS las iniciativas.</w:t>
-      </w:r>
-    </w:p>
-    <w:p>
-      <w:pPr>
-        <w:pStyle w:val="Puntos"/>
-      </w:pPr>
-      <w:r>
-        <w:t xml:space="preserve">Para comparar fechas no se pueden pasar a </w:t>
-      </w:r>
-      <w:proofErr w:type="spellStart"/>
-      <w:r>
-        <w:t>string</w:t>
-      </w:r>
-      <w:proofErr w:type="spellEnd"/>
-      <w:r>
-        <w:t xml:space="preserve"> con </w:t>
-      </w:r>
-      <w:proofErr w:type="spellStart"/>
-      <w:r>
-        <w:t>ToShortDateString</w:t>
-      </w:r>
-      <w:proofErr w:type="spellEnd"/>
-      <w:r>
-        <w:t xml:space="preserve"> porque funciona mal. Ejemplo: Si compara 5/1/2024 con 2/6/2024 como fecha dirá que la primera es menor que la segunda, pero como </w:t>
-      </w:r>
-      <w:proofErr w:type="spellStart"/>
-      <w:r>
-        <w:t>string</w:t>
-      </w:r>
-      <w:proofErr w:type="spellEnd"/>
-      <w:r>
-        <w:t xml:space="preserve"> será al revés</w:t>
-      </w:r>
-    </w:p>
-    <w:p>
-      <w:pPr>
-        <w:pStyle w:val="Puntos"/>
-      </w:pPr>
-      <w:r>
-        <w:t xml:space="preserve">Que sentido tiene la pregunta de </w:t>
-      </w:r>
-      <w:proofErr w:type="spellStart"/>
-      <w:r>
-        <w:rPr>
-          <w:rFonts w:ascii="Cascadia Mono" w:hAnsi="Cascadia Mono" w:cs="Cascadia Mono"/>
-          <w:color w:val="000000"/>
-          <w:sz w:val="19"/>
-          <w:szCs w:val="19"/>
-        </w:rPr>
-        <w:t>If</w:t>
-      </w:r>
-      <w:proofErr w:type="spellEnd"/>
-      <w:r>
-        <w:rPr>
-          <w:rFonts w:ascii="Cascadia Mono" w:hAnsi="Cascadia Mono" w:cs="Cascadia Mono"/>
-          <w:color w:val="000000"/>
-          <w:sz w:val="19"/>
-          <w:szCs w:val="19"/>
-        </w:rPr>
-        <w:t xml:space="preserve"> </w:t>
-      </w:r>
-      <w:proofErr w:type="spellStart"/>
-      <w:proofErr w:type="gramStart"/>
-      <w:r>
-        <w:rPr>
-          <w:rFonts w:ascii="Cascadia Mono" w:hAnsi="Cascadia Mono" w:cs="Cascadia Mono"/>
-          <w:color w:val="000000"/>
-          <w:sz w:val="19"/>
-          <w:szCs w:val="19"/>
-        </w:rPr>
-        <w:t>iniciativa.FechaFin</w:t>
-      </w:r>
-      <w:proofErr w:type="spellEnd"/>
-      <w:proofErr w:type="gramEnd"/>
-      <w:r>
-        <w:rPr>
-          <w:rFonts w:ascii="Cascadia Mono" w:hAnsi="Cascadia Mono" w:cs="Cascadia Mono"/>
-          <w:color w:val="000000"/>
-          <w:sz w:val="19"/>
-          <w:szCs w:val="19"/>
-        </w:rPr>
-        <w:t xml:space="preserve"> = </w:t>
-      </w:r>
-      <w:proofErr w:type="spellStart"/>
-      <w:r>
-        <w:rPr>
-          <w:rFonts w:ascii="Cascadia Mono" w:hAnsi="Cascadia Mono" w:cs="Cascadia Mono"/>
-          <w:color w:val="000000"/>
-          <w:sz w:val="19"/>
-          <w:szCs w:val="19"/>
-        </w:rPr>
-        <w:t>Nothing</w:t>
-      </w:r>
-      <w:proofErr w:type="spellEnd"/>
-      <w:r>
-        <w:rPr>
-          <w:rFonts w:ascii="Cascadia Mono" w:hAnsi="Cascadia Mono" w:cs="Cascadia Mono"/>
-          <w:color w:val="000000"/>
-          <w:sz w:val="19"/>
-          <w:szCs w:val="19"/>
-        </w:rPr>
-        <w:t xml:space="preserve"> </w:t>
-      </w:r>
-      <w:proofErr w:type="spellStart"/>
-      <w:r>
-        <w:rPr>
-          <w:rFonts w:ascii="Cascadia Mono" w:hAnsi="Cascadia Mono" w:cs="Cascadia Mono"/>
-          <w:color w:val="000000"/>
-          <w:sz w:val="19"/>
-          <w:szCs w:val="19"/>
-        </w:rPr>
-        <w:t>Then</w:t>
-      </w:r>
-      <w:proofErr w:type="spellEnd"/>
-      <w:r>
-        <w:t xml:space="preserve"> si luego </w:t>
-      </w:r>
-      <w:proofErr w:type="spellStart"/>
-      <w:r>
-        <w:t>sql</w:t>
-      </w:r>
-      <w:proofErr w:type="spellEnd"/>
-      <w:r>
-        <w:t xml:space="preserve"> le asignáis el mismo valor que ya tenía?</w:t>
-      </w:r>
-    </w:p>
-    <w:p>
-      <w:pPr>
-        <w:pStyle w:val="Puntos"/>
-      </w:pPr>
-      <w:r>
-        <w:t xml:space="preserve">Provoca bastantes errores de ejecución que no </w:t>
-      </w:r>
-      <w:proofErr w:type="gramStart"/>
-      <w:r>
-        <w:t>salen al exterior</w:t>
-      </w:r>
-      <w:proofErr w:type="gramEnd"/>
-      <w:r>
-        <w:t xml:space="preserve"> porque el método devuelve “” aunque haya errores</w:t>
-      </w:r>
-    </w:p>
-    <w:p>
-      <w:pPr>
-        <w:pStyle w:val="Entrega"/>
-      </w:pPr>
-      <w:r>
-        <w:t>Tercera Entrega</w:t>
+        <w:t>IniciativasEnBaseDeDatos</w:t>
+      </w:r>
+    </w:p>
+    <w:p>
+      <w:pPr>
+        <w:pStyle w:val="Puntos"/>
+      </w:pPr>
+      <w:r>
+        <w:t>No debía existir</w:t>
+      </w:r>
+    </w:p>
+    <w:p>
+      <w:pPr>
+        <w:pStyle w:val="Puntos"/>
+      </w:pPr>
+      <w:r>
+        <w:t>En la base de datos tenéis iniciativas sin luego sus tablas intermedias porque ha habido errores de ejecución.</w:t>
+      </w:r>
+    </w:p>
+    <w:p>
+      <w:pPr>
+        <w:pStyle w:val="Ttulo2"/>
+      </w:pPr>
+      <w:r>
+        <w:t>Iniciativa</w:t>
+      </w:r>
+    </w:p>
+    <w:p>
+      <w:pPr>
+        <w:pStyle w:val="Puntos"/>
+      </w:pPr>
+      <w:r>
+        <w:t>Sin hacer. Esta es la que pedía, no todas</w:t>
+      </w:r>
+    </w:p>
+    <w:p>
+      <w:pPr>
+        <w:pStyle w:val="Ttulo2"/>
+      </w:pPr>
+      <w:r>
+        <w:t>EliminarIni</w:t>
+      </w:r>
+    </w:p>
+    <w:p>
+      <w:pPr>
+        <w:pStyle w:val="Puntos"/>
+      </w:pPr>
+      <w:r>
+        <w:t>Se pedía que recibiese el código, no toda la iniciativa</w:t>
+      </w:r>
+    </w:p>
+    <w:p>
+      <w:pPr>
+        <w:pStyle w:val="Puntos"/>
+      </w:pPr>
+      <w:r>
+        <w:t>Si vais a usar un cmdINI común, cambiarle el nombre, porque ese no es significativo.</w:t>
       </w:r>
     </w:p>
     <w:p>
@@ -815,33 +439,39 @@
         <w:pStyle w:val="Ttulo1"/>
       </w:pPr>
       <w:r>
-        <w:t>Capa de datos</w:t>
+        <w:t>Capa presentación</w:t>
+      </w:r>
+    </w:p>
+    <w:p>
+      <w:pPr>
+        <w:pStyle w:val="Puntos"/>
+      </w:pPr>
+      <w:r>
+        <w:t>Lo comentado, el formulario está en mal lugar y ni se ven todos los controles</w:t>
+      </w:r>
+    </w:p>
+    <w:p>
+      <w:pPr>
+        <w:pStyle w:val="Puntos"/>
+      </w:pPr>
+      <w:r>
+        <w:t>Los nombres selMeta, … no se sabe que son botones</w:t>
       </w:r>
     </w:p>
     <w:p>
       <w:pPr>
         <w:pStyle w:val="Ttulo2"/>
       </w:pPr>
-      <w:proofErr w:type="spellStart"/>
-      <w:r>
-        <w:t>IniciativasEnBaseDeDatos</w:t>
-      </w:r>
-      <w:proofErr w:type="spellEnd"/>
-    </w:p>
-    <w:p>
-      <w:pPr>
-        <w:pStyle w:val="Puntos"/>
-      </w:pPr>
-      <w:r>
-        <w:t>No debía existir</w:t>
-      </w:r>
-    </w:p>
-    <w:p>
-      <w:pPr>
-        <w:pStyle w:val="Puntos"/>
-      </w:pPr>
-      <w:r>
-        <w:t>En la base de datos tenéis iniciativas sin luego sus tablas intermedias porque ha habido errores de ejecución.</w:t>
+      <w:r>
+        <w:t>Ver iniciativa</w:t>
+      </w:r>
+    </w:p>
+    <w:p>
+      <w:pPr>
+        <w:pStyle w:val="Puntos"/>
+      </w:pPr>
+      <w:r>
+        <w:t>Sin hacer</w:t>
       </w:r>
     </w:p>
     <w:p>
@@ -849,104 +479,6 @@
         <w:pStyle w:val="Ttulo2"/>
       </w:pPr>
       <w:r>
-        <w:t>Iniciativa</w:t>
-      </w:r>
-    </w:p>
-    <w:p>
-      <w:pPr>
-        <w:pStyle w:val="Puntos"/>
-      </w:pPr>
-      <w:r>
-        <w:t>Sin hacer. Esta es la que pedía, no todas</w:t>
-      </w:r>
-    </w:p>
-    <w:p>
-      <w:pPr>
-        <w:pStyle w:val="Ttulo2"/>
-      </w:pPr>
-      <w:proofErr w:type="spellStart"/>
-      <w:r>
-        <w:t>EliminarIni</w:t>
-      </w:r>
-      <w:proofErr w:type="spellEnd"/>
-    </w:p>
-    <w:p>
-      <w:pPr>
-        <w:pStyle w:val="Puntos"/>
-      </w:pPr>
-      <w:r>
-        <w:t>Se pedía que recibiese el código, no toda la iniciativa</w:t>
-      </w:r>
-    </w:p>
-    <w:p>
-      <w:pPr>
-        <w:pStyle w:val="Puntos"/>
-      </w:pPr>
-      <w:r>
-        <w:t xml:space="preserve">Si vais a usar un </w:t>
-      </w:r>
-      <w:proofErr w:type="spellStart"/>
-      <w:r>
-        <w:t>cmdINI</w:t>
-      </w:r>
-      <w:proofErr w:type="spellEnd"/>
-      <w:r>
-        <w:t xml:space="preserve"> común, cambiarle el nombre, porque ese no es significativo.</w:t>
-      </w:r>
-    </w:p>
-    <w:p>
-      <w:pPr>
-        <w:pStyle w:val="Ttulo1"/>
-      </w:pPr>
-      <w:r>
-        <w:t>Capa presentación</w:t>
-      </w:r>
-    </w:p>
-    <w:p>
-      <w:pPr>
-        <w:pStyle w:val="Puntos"/>
-      </w:pPr>
-      <w:r>
-        <w:t>Lo comentado, el formulario está en mal lugar y ni se ven todos los controles</w:t>
-      </w:r>
-    </w:p>
-    <w:p>
-      <w:pPr>
-        <w:pStyle w:val="Puntos"/>
-      </w:pPr>
-      <w:r>
-        <w:t xml:space="preserve">Los nombres </w:t>
-      </w:r>
-      <w:proofErr w:type="spellStart"/>
-      <w:r>
-        <w:t>selMeta</w:t>
-      </w:r>
-      <w:proofErr w:type="spellEnd"/>
-      <w:r>
-        <w:t>, … no se sabe que son botones</w:t>
-      </w:r>
-    </w:p>
-    <w:p>
-      <w:pPr>
-        <w:pStyle w:val="Ttulo2"/>
-      </w:pPr>
-      <w:r>
-        <w:t>Ver iniciativa</w:t>
-      </w:r>
-    </w:p>
-    <w:p>
-      <w:pPr>
-        <w:pStyle w:val="Puntos"/>
-      </w:pPr>
-      <w:r>
-        <w:t>Sin hacer</w:t>
-      </w:r>
-    </w:p>
-    <w:p>
-      <w:pPr>
-        <w:pStyle w:val="Ttulo2"/>
-      </w:pPr>
-      <w:r>
         <w:t>Eliminar</w:t>
       </w:r>
     </w:p>
@@ -955,7 +487,37 @@
         <w:pStyle w:val="Puntos"/>
       </w:pPr>
       <w:r>
-        <w:t>La lógica sería que antes de darle a eliminar viésemos la iniciativa, y el botón aun así nos pidiese conformidad, porque solo eligiendo un código es muy peligroso.</w:t>
+        <w:t xml:space="preserve">La lógica </w:t>
+      </w:r>
+      <w:r>
+        <w:t>es</w:t>
+      </w:r>
+      <w:r>
+        <w:t xml:space="preserve"> que antes de darle a eliminar </w:t>
+      </w:r>
+      <w:r>
+        <w:t>vemos</w:t>
+      </w:r>
+      <w:r>
+        <w:t xml:space="preserve"> la iniciativa, </w:t>
+      </w:r>
+      <w:r>
+        <w:t>pero aún así</w:t>
+      </w:r>
+      <w:r>
+        <w:t xml:space="preserve"> el botón aun así nos </w:t>
+      </w:r>
+      <w:r>
+        <w:t>debe pedir</w:t>
+      </w:r>
+      <w:r>
+        <w:t xml:space="preserve"> conformidad, porque </w:t>
+      </w:r>
+      <w:r>
+        <w:t>es muy fácil pulsar un botón por error</w:t>
+      </w:r>
+      <w:r>
+        <w:t>.</w:t>
       </w:r>
     </w:p>
     <w:p>
@@ -1003,26 +565,20 @@
         <w:t xml:space="preserve">4V-PRO-948 </w:t>
       </w:r>
       <w:r>
-        <w:t xml:space="preserve">que no admite </w:t>
-      </w:r>
-      <w:proofErr w:type="gramStart"/>
-      <w:r>
-        <w:t>el .</w:t>
-      </w:r>
-      <w:proofErr w:type="gramEnd"/>
-      <w:r>
-        <w:t xml:space="preserve"> </w:t>
-      </w:r>
-    </w:p>
-    <w:p>
-      <w:r>
-        <w:t xml:space="preserve">El Código </w:t>
-      </w:r>
-      <w:r>
-        <w:t>incorporado</w:t>
-      </w:r>
-      <w:r>
-        <w:t xml:space="preserve"> es:</w:t>
+        <w:t xml:space="preserve">que no admite el . </w:t>
+      </w:r>
+    </w:p>
+    <w:p>
+      <w:pPr>
+        <w:rPr>
+          <w:lang w:val="en-US"/>
+        </w:rPr>
+      </w:pPr>
+      <w:r>
+        <w:rPr>
+          <w:lang w:val="en-US"/>
+        </w:rPr>
+        <w:t>El Código incorporado es:</w:t>
       </w:r>
     </w:p>
     <w:p>
@@ -1037,6 +593,7 @@
           <w:color w:val="000000"/>
           <w:sz w:val="19"/>
           <w:szCs w:val="19"/>
+          <w:lang w:val="en-US"/>
         </w:rPr>
       </w:pPr>
       <w:r>
@@ -1045,48 +602,9 @@
           <w:color w:val="000000"/>
           <w:sz w:val="19"/>
           <w:szCs w:val="19"/>
-        </w:rPr>
-        <w:t xml:space="preserve">    </w:t>
-      </w:r>
-      <w:proofErr w:type="spellStart"/>
-      <w:r>
-        <w:rPr>
-          <w:rFonts w:ascii="Cascadia Mono" w:hAnsi="Cascadia Mono" w:cs="Cascadia Mono"/>
-          <w:color w:val="000000"/>
-          <w:sz w:val="19"/>
-          <w:szCs w:val="19"/>
-        </w:rPr>
-        <w:t>Public</w:t>
-      </w:r>
-      <w:proofErr w:type="spellEnd"/>
-      <w:r>
-        <w:rPr>
-          <w:rFonts w:ascii="Cascadia Mono" w:hAnsi="Cascadia Mono" w:cs="Cascadia Mono"/>
-          <w:color w:val="000000"/>
-          <w:sz w:val="19"/>
-          <w:szCs w:val="19"/>
-        </w:rPr>
-        <w:t xml:space="preserve"> Sub </w:t>
-      </w:r>
-      <w:proofErr w:type="gramStart"/>
-      <w:r>
-        <w:rPr>
-          <w:rFonts w:ascii="Cascadia Mono" w:hAnsi="Cascadia Mono" w:cs="Cascadia Mono"/>
-          <w:color w:val="000000"/>
-          <w:sz w:val="19"/>
-          <w:szCs w:val="19"/>
-        </w:rPr>
-        <w:t>New(</w:t>
-      </w:r>
-      <w:proofErr w:type="gramEnd"/>
-      <w:r>
-        <w:rPr>
-          <w:rFonts w:ascii="Cascadia Mono" w:hAnsi="Cascadia Mono" w:cs="Cascadia Mono"/>
-          <w:color w:val="000000"/>
-          <w:sz w:val="19"/>
-          <w:szCs w:val="19"/>
-        </w:rPr>
-        <w:t>)</w:t>
+          <w:lang w:val="en-US"/>
+        </w:rPr>
+        <w:t xml:space="preserve">    Public Sub New()</w:t>
       </w:r>
     </w:p>
     <w:p>
@@ -1110,6 +628,7 @@
           <w:color w:val="000000"/>
           <w:sz w:val="19"/>
           <w:szCs w:val="19"/>
+          <w:lang w:val="en-US"/>
         </w:rPr>
         <w:t xml:space="preserve">        </w:t>
       </w:r>
@@ -1121,29 +640,7 @@
           <w:szCs w:val="19"/>
           <w:lang w:val="en-US"/>
         </w:rPr>
-        <w:t xml:space="preserve">Dim </w:t>
-      </w:r>
-      <w:proofErr w:type="spellStart"/>
-      <w:r>
-        <w:rPr>
-          <w:rFonts w:ascii="Cascadia Mono" w:hAnsi="Cascadia Mono" w:cs="Cascadia Mono"/>
-          <w:color w:val="000000"/>
-          <w:sz w:val="19"/>
-          <w:szCs w:val="19"/>
-          <w:lang w:val="en-US"/>
-        </w:rPr>
-        <w:t>servidor</w:t>
-      </w:r>
-      <w:proofErr w:type="spellEnd"/>
-      <w:r>
-        <w:rPr>
-          <w:rFonts w:ascii="Cascadia Mono" w:hAnsi="Cascadia Mono" w:cs="Cascadia Mono"/>
-          <w:color w:val="000000"/>
-          <w:sz w:val="19"/>
-          <w:szCs w:val="19"/>
-          <w:lang w:val="en-US"/>
-        </w:rPr>
-        <w:t xml:space="preserve"> As String = "."</w:t>
+        <w:t>Dim servidor As String = "."</w:t>
       </w:r>
     </w:p>
     <w:p>
@@ -1169,51 +666,7 @@
           <w:szCs w:val="19"/>
           <w:lang w:val="en-US"/>
         </w:rPr>
-        <w:t xml:space="preserve">        If </w:t>
-      </w:r>
-      <w:proofErr w:type="spellStart"/>
-      <w:r>
-        <w:rPr>
-          <w:rFonts w:ascii="Cascadia Mono" w:hAnsi="Cascadia Mono" w:cs="Cascadia Mono"/>
-          <w:color w:val="000000"/>
-          <w:sz w:val="19"/>
-          <w:szCs w:val="19"/>
-          <w:lang w:val="en-US"/>
-        </w:rPr>
-        <w:t>Environment.MachineName</w:t>
-      </w:r>
-      <w:proofErr w:type="spellEnd"/>
-      <w:r>
-        <w:rPr>
-          <w:rFonts w:ascii="Cascadia Mono" w:hAnsi="Cascadia Mono" w:cs="Cascadia Mono"/>
-          <w:color w:val="000000"/>
-          <w:sz w:val="19"/>
-          <w:szCs w:val="19"/>
-          <w:lang w:val="en-US"/>
-        </w:rPr>
-        <w:t xml:space="preserve"> = "4V-PRO-948" Then </w:t>
-      </w:r>
-      <w:proofErr w:type="spellStart"/>
-      <w:r>
-        <w:rPr>
-          <w:rFonts w:ascii="Cascadia Mono" w:hAnsi="Cascadia Mono" w:cs="Cascadia Mono"/>
-          <w:color w:val="000000"/>
-          <w:sz w:val="19"/>
-          <w:szCs w:val="19"/>
-          <w:lang w:val="en-US"/>
-        </w:rPr>
-        <w:t>servidor</w:t>
-      </w:r>
-      <w:proofErr w:type="spellEnd"/>
-      <w:r>
-        <w:rPr>
-          <w:rFonts w:ascii="Cascadia Mono" w:hAnsi="Cascadia Mono" w:cs="Cascadia Mono"/>
-          <w:color w:val="000000"/>
-          <w:sz w:val="19"/>
-          <w:szCs w:val="19"/>
-          <w:lang w:val="en-US"/>
-        </w:rPr>
-        <w:t xml:space="preserve"> = "4V-PRO-948\SQLEXPRESS"</w:t>
+        <w:t xml:space="preserve">        If Environment.MachineName = "4V-PRO-948" Then servidor = "4V-PRO-948\SQLEXPRESS"</w:t>
       </w:r>
     </w:p>
     <w:p>
@@ -1239,20 +692,18 @@
           <w:szCs w:val="19"/>
           <w:lang w:val="en-US"/>
         </w:rPr>
-        <w:t xml:space="preserve">        </w:t>
-      </w:r>
-      <w:proofErr w:type="spellStart"/>
-      <w:r>
+        <w:t xml:space="preserve">        cadenaConexion = $"Data Source = {servidor}; Initial Catalog = CUATROVIENTOSRSE; Integrated Security = SSPI; MultipleActiveResultSets=true"</w:t>
+      </w:r>
+    </w:p>
+    <w:p>
+      <w:pPr>
         <w:rPr>
           <w:rFonts w:ascii="Cascadia Mono" w:hAnsi="Cascadia Mono" w:cs="Cascadia Mono"/>
           <w:color w:val="000000"/>
           <w:sz w:val="19"/>
           <w:szCs w:val="19"/>
-          <w:lang w:val="en-US"/>
-        </w:rPr>
-        <w:t>cadenaConexion</w:t>
-      </w:r>
-      <w:proofErr w:type="spellEnd"/>
+        </w:rPr>
+      </w:pPr>
       <w:r>
         <w:rPr>
           <w:rFonts w:ascii="Cascadia Mono" w:hAnsi="Cascadia Mono" w:cs="Cascadia Mono"/>
@@ -1261,104 +712,21 @@
           <w:szCs w:val="19"/>
           <w:lang w:val="en-US"/>
         </w:rPr>
-        <w:t xml:space="preserve"> = $"Data Source = {</w:t>
-      </w:r>
-      <w:proofErr w:type="spellStart"/>
+        <w:t xml:space="preserve">    </w:t>
+      </w:r>
       <w:r>
         <w:rPr>
           <w:rFonts w:ascii="Cascadia Mono" w:hAnsi="Cascadia Mono" w:cs="Cascadia Mono"/>
           <w:color w:val="000000"/>
           <w:sz w:val="19"/>
           <w:szCs w:val="19"/>
-          <w:lang w:val="en-US"/>
-        </w:rPr>
-        <w:t>servidor</w:t>
-      </w:r>
-      <w:proofErr w:type="spellEnd"/>
-      <w:r>
-        <w:rPr>
-          <w:rFonts w:ascii="Cascadia Mono" w:hAnsi="Cascadia Mono" w:cs="Cascadia Mono"/>
-          <w:color w:val="000000"/>
-          <w:sz w:val="19"/>
-          <w:szCs w:val="19"/>
-          <w:lang w:val="en-US"/>
-        </w:rPr>
-        <w:t xml:space="preserve">}; Initial Catalog = CUATROVIENTOSRSE; Integrated Security = SSPI; </w:t>
-      </w:r>
-      <w:proofErr w:type="spellStart"/>
-      <w:r>
-        <w:rPr>
-          <w:rFonts w:ascii="Cascadia Mono" w:hAnsi="Cascadia Mono" w:cs="Cascadia Mono"/>
-          <w:color w:val="000000"/>
-          <w:sz w:val="19"/>
-          <w:szCs w:val="19"/>
-          <w:lang w:val="en-US"/>
-        </w:rPr>
-        <w:t>MultipleActiveResultSets</w:t>
-      </w:r>
-      <w:proofErr w:type="spellEnd"/>
-      <w:r>
-        <w:rPr>
-          <w:rFonts w:ascii="Cascadia Mono" w:hAnsi="Cascadia Mono" w:cs="Cascadia Mono"/>
-          <w:color w:val="000000"/>
-          <w:sz w:val="19"/>
-          <w:szCs w:val="19"/>
-          <w:lang w:val="en-US"/>
-        </w:rPr>
-        <w:t>=true"</w:t>
-      </w:r>
-    </w:p>
-    <w:p>
-      <w:pPr>
-        <w:rPr>
-          <w:rFonts w:ascii="Cascadia Mono" w:hAnsi="Cascadia Mono" w:cs="Cascadia Mono"/>
-          <w:color w:val="000000"/>
-          <w:sz w:val="19"/>
-          <w:szCs w:val="19"/>
-        </w:rPr>
-      </w:pPr>
-      <w:r>
-        <w:rPr>
-          <w:rFonts w:ascii="Cascadia Mono" w:hAnsi="Cascadia Mono" w:cs="Cascadia Mono"/>
-          <w:color w:val="000000"/>
-          <w:sz w:val="19"/>
-          <w:szCs w:val="19"/>
-          <w:lang w:val="en-US"/>
-        </w:rPr>
-        <w:t xml:space="preserve">    </w:t>
-      </w:r>
-      <w:proofErr w:type="spellStart"/>
-      <w:r>
-        <w:rPr>
-          <w:rFonts w:ascii="Cascadia Mono" w:hAnsi="Cascadia Mono" w:cs="Cascadia Mono"/>
-          <w:color w:val="000000"/>
-          <w:sz w:val="19"/>
-          <w:szCs w:val="19"/>
-        </w:rPr>
-        <w:t>End</w:t>
-      </w:r>
-      <w:proofErr w:type="spellEnd"/>
-      <w:r>
-        <w:rPr>
-          <w:rFonts w:ascii="Cascadia Mono" w:hAnsi="Cascadia Mono" w:cs="Cascadia Mono"/>
-          <w:color w:val="000000"/>
-          <w:sz w:val="19"/>
-          <w:szCs w:val="19"/>
-        </w:rPr>
-        <w:t xml:space="preserve"> Sub</w:t>
-      </w:r>
-    </w:p>
-    <w:p>
-      <w:r>
-        <w:t xml:space="preserve">Debéis dejarla para que se pueda ejecutar en un ordenador que no deja poner </w:t>
-      </w:r>
-      <w:proofErr w:type="gramStart"/>
-      <w:r>
-        <w:t>el .</w:t>
-      </w:r>
-      <w:proofErr w:type="gramEnd"/>
-      <w:r>
-        <w:t xml:space="preserve"> como servidor,</w:t>
+        </w:rPr>
+        <w:t>End Sub</w:t>
+      </w:r>
+    </w:p>
+    <w:p>
+      <w:r>
+        <w:t>Debéis dejarla para que se pueda ejecutar en un ordenador que no deja poner el . como servidor,</w:t>
       </w:r>
       <w:bookmarkEnd w:id="0"/>
     </w:p>
@@ -1406,13 +774,8 @@
         <w:pStyle w:val="Puntos"/>
       </w:pPr>
       <w:r>
-        <w:t xml:space="preserve">Los formularios deben comenzar por </w:t>
-      </w:r>
-      <w:proofErr w:type="spellStart"/>
-      <w:r>
-        <w:t>Frm</w:t>
-      </w:r>
-      <w:proofErr w:type="spellEnd"/>
+        <w:t>Los formularios deben comenzar por Frm</w:t>
+      </w:r>
     </w:p>
     <w:p>
       <w:pPr>
@@ -1509,15 +872,7 @@
         <w:pStyle w:val="Puntos"/>
       </w:pPr>
       <w:r>
-        <w:t xml:space="preserve">En el de creación de la Base de datos, debéis poner un </w:t>
-      </w:r>
-      <w:proofErr w:type="spellStart"/>
-      <w:r>
-        <w:t>Go</w:t>
-      </w:r>
-      <w:proofErr w:type="spellEnd"/>
-      <w:r>
-        <w:t xml:space="preserve"> entre estas 2 líneas para que la cree realmente y luego pueda usarla</w:t>
+        <w:t>En el de creación de la Base de datos, debéis poner un Go entre estas 2 líneas para que la cree realmente y luego pueda usarla</w:t>
       </w:r>
     </w:p>
     <w:p>
@@ -1609,23 +964,7 @@
         <w:pStyle w:val="Puntos"/>
       </w:pPr>
       <w:r>
-        <w:t xml:space="preserve">El fichero </w:t>
-      </w:r>
-      <w:proofErr w:type="spellStart"/>
-      <w:r>
-        <w:t>Inserts</w:t>
-      </w:r>
-      <w:proofErr w:type="spellEnd"/>
-      <w:r>
-        <w:t xml:space="preserve"> debería tener </w:t>
-      </w:r>
-      <w:proofErr w:type="spellStart"/>
-      <w:r>
-        <w:t>Go</w:t>
-      </w:r>
-      <w:proofErr w:type="spellEnd"/>
-      <w:r>
-        <w:t xml:space="preserve"> y sobre todo: tiene errores de ejecución.</w:t>
+        <w:t>El fichero Inserts debería tener Go y sobre todo: tiene errores de ejecución.</w:t>
       </w:r>
     </w:p>
     <w:p>
@@ -1686,80 +1025,39 @@
         <w:pStyle w:val="Puntos"/>
       </w:pPr>
       <w:r>
-        <w:t xml:space="preserve">Metas en ODS (buena idea) pero no tiene sentido luego el método ODS (que devuelve la información en </w:t>
-      </w:r>
-      <w:proofErr w:type="spellStart"/>
-      <w:r>
-        <w:t>string</w:t>
-      </w:r>
-      <w:proofErr w:type="spellEnd"/>
-      <w:r>
-        <w:t xml:space="preserve"> de todo el ODS con sus metas)</w:t>
-      </w:r>
-    </w:p>
-    <w:p>
-      <w:pPr>
-        <w:pStyle w:val="Puntos"/>
-      </w:pPr>
-      <w:r>
-        <w:t xml:space="preserve">Uso de </w:t>
-      </w:r>
-      <w:proofErr w:type="spellStart"/>
-      <w:r>
-        <w:t>ToString</w:t>
-      </w:r>
-      <w:proofErr w:type="spellEnd"/>
-      <w:r>
-        <w:t xml:space="preserve"> y </w:t>
-      </w:r>
-      <w:proofErr w:type="spellStart"/>
-      <w:r>
-        <w:t>Equals</w:t>
-      </w:r>
-      <w:proofErr w:type="spellEnd"/>
-      <w:r>
-        <w:t xml:space="preserve"> (</w:t>
+        <w:t>Metas en ODS (buena idea) pero no tiene sentido luego el método ODS (que devuelve la información en string de todo el ODS con sus metas)</w:t>
+      </w:r>
+    </w:p>
+    <w:p>
+      <w:pPr>
+        <w:pStyle w:val="Puntos"/>
+      </w:pPr>
+      <w:r>
+        <w:t>Uso de ToString y Equals (</w:t>
       </w:r>
       <w:r>
         <w:t xml:space="preserve">en principio </w:t>
       </w:r>
       <w:r>
-        <w:t xml:space="preserve">bien) aunque los </w:t>
-      </w:r>
-      <w:proofErr w:type="spellStart"/>
-      <w:r>
-        <w:t>ToString</w:t>
-      </w:r>
-      <w:proofErr w:type="spellEnd"/>
+        <w:t xml:space="preserve">bien) aunque los ToString </w:t>
+      </w:r>
+      <w:r>
+        <w:t>deberían seguir</w:t>
+      </w:r>
+      <w:r>
+        <w:t xml:space="preserve"> la misma lógica.</w:t>
+      </w:r>
       <w:r>
         <w:t xml:space="preserve"> </w:t>
       </w:r>
-      <w:r>
-        <w:t>deberían seguir</w:t>
-      </w:r>
-      <w:r>
-        <w:t xml:space="preserve"> la misma lógica.</w:t>
-      </w:r>
-      <w:r>
-        <w:t xml:space="preserve"> </w:t>
-      </w:r>
-    </w:p>
-    <w:p>
-      <w:pPr>
-        <w:pStyle w:val="Puntos"/>
-      </w:pPr>
-      <w:r>
-        <w:t xml:space="preserve">El </w:t>
-      </w:r>
-      <w:proofErr w:type="spellStart"/>
-      <w:r>
-        <w:t>ToString</w:t>
-      </w:r>
-      <w:proofErr w:type="spellEnd"/>
-      <w:r>
-        <w:t xml:space="preserve"> de Meta no tiene sentido, y eso provoca luego errores de ejecución (ver </w:t>
-      </w:r>
-      <w:proofErr w:type="spellStart"/>
+    </w:p>
+    <w:p>
+      <w:pPr>
+        <w:pStyle w:val="Puntos"/>
+      </w:pPr>
+      <w:r>
+        <w:t xml:space="preserve">El ToString de Meta no tiene sentido, y eso provoca luego errores de ejecución (ver </w:t>
+      </w:r>
       <w:r>
         <w:rPr>
           <w:rFonts w:ascii="Cascadia Mono" w:hAnsi="Cascadia Mono" w:cs="Cascadia Mono"/>
@@ -1769,7 +1067,6 @@
         </w:rPr>
         <w:t>ModificarMeta</w:t>
       </w:r>
-      <w:proofErr w:type="spellEnd"/>
       <w:r>
         <w:t>)</w:t>
       </w:r>
@@ -1784,48 +1081,19 @@
       <w:r>
         <w:t xml:space="preserve">O tiene sentido que </w:t>
       </w:r>
-      <w:proofErr w:type="spellStart"/>
-      <w:r>
-        <w:t>ToString</w:t>
-      </w:r>
-      <w:proofErr w:type="spellEnd"/>
-      <w:r>
-        <w:t xml:space="preserve"> de Meta </w:t>
-      </w:r>
-      <w:r>
-        <w:t xml:space="preserve">solo saque el </w:t>
-      </w:r>
-      <w:proofErr w:type="spellStart"/>
-      <w:r>
-        <w:t>IDMeta</w:t>
-      </w:r>
-      <w:proofErr w:type="spellEnd"/>
-      <w:r>
-        <w:t xml:space="preserve"> (como mínimo la clave compuesta) aunque estaría bien ponerle un . entre ambos</w:t>
-      </w:r>
-    </w:p>
-    <w:p>
-      <w:pPr>
-        <w:pStyle w:val="Puntos"/>
-      </w:pPr>
-      <w:r>
-        <w:t xml:space="preserve">Comparación en </w:t>
-      </w:r>
-      <w:proofErr w:type="spellStart"/>
-      <w:r>
-        <w:t>Equals</w:t>
-      </w:r>
-      <w:proofErr w:type="spellEnd"/>
-      <w:r>
-        <w:t xml:space="preserve"> de </w:t>
-      </w:r>
-      <w:proofErr w:type="spellStart"/>
-      <w:r>
-        <w:t>IdMeta</w:t>
-      </w:r>
-      <w:proofErr w:type="spellEnd"/>
-      <w:r>
-        <w:t xml:space="preserve"> sin contemplar mayúsculas y minúsculas.</w:t>
+      <w:r>
+        <w:t xml:space="preserve">ToString de Meta </w:t>
+      </w:r>
+      <w:r>
+        <w:t>solo saque el IDMeta (como mínimo la clave compuesta) aunque estaría bien ponerle un . entre ambos</w:t>
+      </w:r>
+    </w:p>
+    <w:p>
+      <w:pPr>
+        <w:pStyle w:val="Puntos"/>
+      </w:pPr>
+      <w:r>
+        <w:t>Comparación en Equals de IdMeta sin contemplar mayúsculas y minúsculas.</w:t>
       </w:r>
     </w:p>
     <w:p>
@@ -1910,177 +1178,110 @@
         <w:t>¿</w:t>
       </w:r>
       <w:r>
-        <w:t xml:space="preserve">Llama a método </w:t>
-      </w:r>
-      <w:proofErr w:type="spellStart"/>
+        <w:t>Llama a método RellenarMetasDeODS aunque haya habido errores</w:t>
+      </w:r>
+      <w:r>
+        <w:t>?</w:t>
+      </w:r>
+    </w:p>
+    <w:p>
+      <w:pPr>
+        <w:pStyle w:val="Puntos"/>
+      </w:pPr>
+      <w:r>
+        <w:t>En RellenarMetasDeODS también se deja el Catch vacío.</w:t>
+      </w:r>
+    </w:p>
+    <w:p>
+      <w:pPr>
+        <w:pStyle w:val="Ttulo3"/>
+      </w:pPr>
       <w:r>
         <w:t>RellenarMetasDeODS</w:t>
       </w:r>
-      <w:proofErr w:type="spellEnd"/>
-      <w:r>
-        <w:t xml:space="preserve"> aunque haya habido errores</w:t>
-      </w:r>
-      <w:r>
-        <w:t>?</w:t>
-      </w:r>
-    </w:p>
-    <w:p>
-      <w:pPr>
-        <w:pStyle w:val="Puntos"/>
-      </w:pPr>
-      <w:r>
-        <w:t xml:space="preserve">En </w:t>
-      </w:r>
-      <w:proofErr w:type="spellStart"/>
-      <w:r>
-        <w:t>RellenarMetasDeODS</w:t>
-      </w:r>
-      <w:proofErr w:type="spellEnd"/>
-      <w:r>
-        <w:t xml:space="preserve"> también se deja el Catch vacío.</w:t>
+    </w:p>
+    <w:p>
+      <w:pPr>
+        <w:pStyle w:val="Puntos"/>
+      </w:pPr>
+      <w:r>
+        <w:t>Si hay errores no salen al exterior y por tanto nadie no nos enteramos</w:t>
       </w:r>
     </w:p>
     <w:p>
       <w:pPr>
         <w:pStyle w:val="Ttulo3"/>
       </w:pPr>
-      <w:proofErr w:type="spellStart"/>
-      <w:r>
-        <w:t>RellenarMetasDeODS</w:t>
-      </w:r>
-      <w:proofErr w:type="spellEnd"/>
-    </w:p>
-    <w:p>
-      <w:pPr>
-        <w:pStyle w:val="Puntos"/>
-      </w:pPr>
-      <w:r>
-        <w:t>Si hay errores no salen al exterior y por tanto nadie no nos enteramos</w:t>
+      <w:r>
+        <w:t>ModificarODS(ods)</w:t>
+      </w:r>
+      <w:r>
+        <w:t>,</w:t>
+      </w:r>
+      <w:r>
+        <w:t xml:space="preserve"> ModificarMeta</w:t>
+      </w:r>
+      <w:r>
+        <w:t>, AnyadirMeta</w:t>
+      </w:r>
+    </w:p>
+    <w:p>
+      <w:pPr>
+        <w:pStyle w:val="Puntos"/>
+      </w:pPr>
+      <w:r>
+        <w:t xml:space="preserve"> ¿Qué sentido tiene preguntar si contiene *?</w:t>
+      </w:r>
+    </w:p>
+    <w:p>
+      <w:pPr>
+        <w:pStyle w:val="Puntos"/>
+      </w:pPr>
+      <w:r>
+        <w:t>Los cambios se almacenan en memoria, pero no en la BD</w:t>
+      </w:r>
+    </w:p>
+    <w:p>
+      <w:pPr>
+        <w:pStyle w:val="Puntos"/>
+      </w:pPr>
+      <w:r>
+        <w:t xml:space="preserve">En el caso de ModificarMeta además se produce </w:t>
+      </w:r>
+      <w:r>
+        <w:rPr>
+          <w:color w:val="FF0000"/>
+        </w:rPr>
+        <w:t>error de ejecución</w:t>
+      </w:r>
+      <w:r>
+        <w:rPr>
+          <w:color w:val="FF0000"/>
+        </w:rPr>
+        <w:t xml:space="preserve"> </w:t>
+      </w:r>
+      <w:r>
+        <w:t>por ToString de Meta</w:t>
+      </w:r>
+      <w:r>
+        <w:t>.</w:t>
+      </w:r>
+    </w:p>
+    <w:p>
+      <w:pPr>
+        <w:pStyle w:val="Puntos"/>
+      </w:pPr>
+      <w:r>
+        <w:t>En AnyadirMeta no provoca error, pero tampoco funciona</w:t>
       </w:r>
     </w:p>
     <w:p>
       <w:pPr>
         <w:pStyle w:val="Ttulo3"/>
       </w:pPr>
-      <w:proofErr w:type="spellStart"/>
-      <w:r>
-        <w:t>ModificarODS</w:t>
-      </w:r>
-      <w:proofErr w:type="spellEnd"/>
-      <w:r>
-        <w:t>(</w:t>
-      </w:r>
-      <w:proofErr w:type="spellStart"/>
-      <w:r>
-        <w:t>ods</w:t>
-      </w:r>
-      <w:proofErr w:type="spellEnd"/>
-      <w:r>
-        <w:t>)</w:t>
-      </w:r>
-      <w:r>
-        <w:t>,</w:t>
-      </w:r>
-      <w:r>
-        <w:t xml:space="preserve"> </w:t>
-      </w:r>
-      <w:proofErr w:type="spellStart"/>
-      <w:r>
-        <w:t>ModificarMeta</w:t>
-      </w:r>
-      <w:proofErr w:type="spellEnd"/>
-      <w:r>
-        <w:t xml:space="preserve">, </w:t>
-      </w:r>
-      <w:proofErr w:type="spellStart"/>
-      <w:r>
-        <w:t>AnyadirMeta</w:t>
-      </w:r>
-      <w:proofErr w:type="spellEnd"/>
-    </w:p>
-    <w:p>
-      <w:pPr>
-        <w:pStyle w:val="Puntos"/>
-      </w:pPr>
-      <w:r>
-        <w:t xml:space="preserve"> ¿Qué sentido tiene preguntar si contiene *?</w:t>
-      </w:r>
-    </w:p>
-    <w:p>
-      <w:pPr>
-        <w:pStyle w:val="Puntos"/>
-      </w:pPr>
-      <w:r>
-        <w:t>Los cambios se almacenan en memoria, pero no en la BD</w:t>
-      </w:r>
-    </w:p>
-    <w:p>
-      <w:pPr>
-        <w:pStyle w:val="Puntos"/>
-      </w:pPr>
-      <w:r>
-        <w:t xml:space="preserve">En el caso de </w:t>
-      </w:r>
-      <w:proofErr w:type="spellStart"/>
-      <w:r>
-        <w:t>ModificarMeta</w:t>
-      </w:r>
-      <w:proofErr w:type="spellEnd"/>
-      <w:r>
-        <w:t xml:space="preserve"> además se produce </w:t>
-      </w:r>
-      <w:r>
-        <w:rPr>
-          <w:color w:val="FF0000"/>
-        </w:rPr>
-        <w:t>error de ejecución</w:t>
-      </w:r>
-      <w:r>
-        <w:rPr>
-          <w:color w:val="FF0000"/>
-        </w:rPr>
-        <w:t xml:space="preserve"> </w:t>
-      </w:r>
-      <w:r>
-        <w:t xml:space="preserve">por </w:t>
-      </w:r>
-      <w:proofErr w:type="spellStart"/>
-      <w:r>
-        <w:t>ToString</w:t>
-      </w:r>
-      <w:proofErr w:type="spellEnd"/>
-      <w:r>
-        <w:t xml:space="preserve"> de Meta</w:t>
-      </w:r>
-      <w:r>
-        <w:t>.</w:t>
-      </w:r>
-    </w:p>
-    <w:p>
-      <w:pPr>
-        <w:pStyle w:val="Puntos"/>
-      </w:pPr>
-      <w:r>
-        <w:t xml:space="preserve">En </w:t>
-      </w:r>
-      <w:proofErr w:type="spellStart"/>
-      <w:r>
-        <w:t>AnyadirMeta</w:t>
-      </w:r>
-      <w:proofErr w:type="spellEnd"/>
-      <w:r>
-        <w:t xml:space="preserve"> no provoca error, pero tampoco funciona</w:t>
-      </w:r>
-    </w:p>
-    <w:p>
-      <w:pPr>
-        <w:pStyle w:val="Ttulo3"/>
-      </w:pPr>
-      <w:proofErr w:type="spellStart"/>
       <w:r>
         <w:t>VerMetasDeODS</w:t>
       </w:r>
-      <w:proofErr w:type="spellEnd"/>
     </w:p>
     <w:p>
       <w:pPr>
@@ -2103,26 +1304,16 @@
       <w:pPr>
         <w:pStyle w:val="Ttulo3"/>
       </w:pPr>
-      <w:proofErr w:type="spellStart"/>
       <w:r>
         <w:t>VerODSMetas</w:t>
       </w:r>
-      <w:proofErr w:type="spellEnd"/>
-    </w:p>
-    <w:p>
-      <w:pPr>
-        <w:pStyle w:val="Puntos"/>
-      </w:pPr>
-      <w:r>
-        <w:t xml:space="preserve">Al cargar </w:t>
-      </w:r>
-      <w:proofErr w:type="spellStart"/>
-      <w:r>
-        <w:t>cboODS</w:t>
-      </w:r>
-      <w:proofErr w:type="spellEnd"/>
-      <w:r>
-        <w:t xml:space="preserve"> limpiarlo antes.</w:t>
+    </w:p>
+    <w:p>
+      <w:pPr>
+        <w:pStyle w:val="Puntos"/>
+      </w:pPr>
+      <w:r>
+        <w:t>Al cargar cboODS limpiarlo antes.</w:t>
       </w:r>
     </w:p>
     <w:p>
@@ -2149,23 +1340,7 @@
         <w:pStyle w:val="Puntos"/>
       </w:pPr>
       <w:r>
-        <w:t xml:space="preserve">En realidad, en vuestro caso el </w:t>
-      </w:r>
-      <w:proofErr w:type="spellStart"/>
-      <w:r>
-        <w:t>Ods</w:t>
-      </w:r>
-      <w:proofErr w:type="spellEnd"/>
-      <w:r>
-        <w:t xml:space="preserve"> seleccionado ya contiene las metas. De todas formas, la llamada a </w:t>
-      </w:r>
-      <w:proofErr w:type="spellStart"/>
-      <w:r>
-        <w:t>VerMetasDeODs</w:t>
-      </w:r>
-      <w:proofErr w:type="spellEnd"/>
-      <w:r>
-        <w:t xml:space="preserve"> puede traer errores, que hay que mostrar al usuario o usuaria final.</w:t>
+        <w:t>En realidad, en vuestro caso el Ods seleccionado ya contiene las metas. De todas formas, la llamada a VerMetasDeODs puede traer errores, que hay que mostrar al usuario o usuaria final.</w:t>
       </w:r>
       <w:r>
         <w:t xml:space="preserve"> </w:t>
@@ -2175,11 +1350,9 @@
       <w:pPr>
         <w:pStyle w:val="Ttulo3"/>
       </w:pPr>
-      <w:proofErr w:type="spellStart"/>
       <w:r>
         <w:t>ModificarODSyMeta</w:t>
       </w:r>
-      <w:proofErr w:type="spellEnd"/>
     </w:p>
     <w:p>
       <w:pPr>
@@ -2204,11 +1377,9 @@
       <w:pPr>
         <w:pStyle w:val="Ttulo3"/>
       </w:pPr>
-      <w:proofErr w:type="spellStart"/>
       <w:r>
         <w:t>btnGuardarCambiosODS_Click</w:t>
       </w:r>
-      <w:proofErr w:type="spellEnd"/>
     </w:p>
     <w:p>
       <w:pPr>

</xml_diff>

<commit_message>
Correcciones marcadas en el documento del profesorado
</commit_message>
<xml_diff>
--- a/Profesorado/G2 Ibai Asier Mikel.docx
+++ b/Profesorado/G2 Ibai Asier Mikel.docx
@@ -34,33 +34,185 @@
     <w:p>
       <w:pPr>
         <w:pStyle w:val="Puntos"/>
-      </w:pPr>
-      <w:r>
-        <w:t>Hay instrucciones que deben ejecutarse (poniendo una línea de Go) antes de poder continuar, por ejemplo: Create DataBase CuatrovientosRSE y luego Use CuatrovientosRse</w:t>
-      </w:r>
-    </w:p>
-    <w:p>
-      <w:pPr>
-        <w:pStyle w:val="Puntos"/>
-      </w:pPr>
-      <w:r>
-        <w:t>Tenéis 3 ficheros sql. O indicáis los 3 en la carpeta dentro de VStudio o ninguno (pero no tiene sentido que 1 sí y otros no).</w:t>
-      </w:r>
-    </w:p>
-    <w:p>
-      <w:pPr>
-        <w:pStyle w:val="Puntos"/>
-      </w:pPr>
-      <w:r>
-        <w:t>En Inserts debéis indicar que estamos en la base de datos concreta: Use CuatrovientosRSE</w:t>
-      </w:r>
-    </w:p>
-    <w:p>
-      <w:pPr>
-        <w:pStyle w:val="Puntos"/>
-      </w:pPr>
-      <w:r>
-        <w:t xml:space="preserve">Debéis indicar la instrucción: Use baseDatos </w:t>
+        <w:rPr>
+          <w:highlight w:val="green"/>
+        </w:rPr>
+      </w:pPr>
+      <w:r>
+        <w:rPr>
+          <w:highlight w:val="green"/>
+        </w:rPr>
+        <w:t xml:space="preserve">Hay instrucciones que deben ejecutarse (poniendo una línea de </w:t>
+      </w:r>
+      <w:proofErr w:type="spellStart"/>
+      <w:r>
+        <w:rPr>
+          <w:highlight w:val="green"/>
+        </w:rPr>
+        <w:t>Go</w:t>
+      </w:r>
+      <w:proofErr w:type="spellEnd"/>
+      <w:r>
+        <w:rPr>
+          <w:highlight w:val="green"/>
+        </w:rPr>
+        <w:t xml:space="preserve">) antes de poder continuar, por ejemplo: </w:t>
+      </w:r>
+      <w:proofErr w:type="spellStart"/>
+      <w:r>
+        <w:rPr>
+          <w:highlight w:val="green"/>
+        </w:rPr>
+        <w:t>Create</w:t>
+      </w:r>
+      <w:proofErr w:type="spellEnd"/>
+      <w:r>
+        <w:rPr>
+          <w:highlight w:val="green"/>
+        </w:rPr>
+        <w:t xml:space="preserve"> </w:t>
+      </w:r>
+      <w:proofErr w:type="spellStart"/>
+      <w:r>
+        <w:rPr>
+          <w:highlight w:val="green"/>
+        </w:rPr>
+        <w:t>DataBase</w:t>
+      </w:r>
+      <w:proofErr w:type="spellEnd"/>
+      <w:r>
+        <w:rPr>
+          <w:highlight w:val="green"/>
+        </w:rPr>
+        <w:t xml:space="preserve"> </w:t>
+      </w:r>
+      <w:proofErr w:type="spellStart"/>
+      <w:r>
+        <w:rPr>
+          <w:highlight w:val="green"/>
+        </w:rPr>
+        <w:t>CuatrovientosRSE</w:t>
+      </w:r>
+      <w:proofErr w:type="spellEnd"/>
+      <w:r>
+        <w:rPr>
+          <w:highlight w:val="green"/>
+        </w:rPr>
+        <w:t xml:space="preserve"> y luego Use </w:t>
+      </w:r>
+      <w:proofErr w:type="spellStart"/>
+      <w:r>
+        <w:rPr>
+          <w:highlight w:val="green"/>
+        </w:rPr>
+        <w:t>CuatrovientosRse</w:t>
+      </w:r>
+      <w:proofErr w:type="spellEnd"/>
+    </w:p>
+    <w:p>
+      <w:pPr>
+        <w:pStyle w:val="Puntos"/>
+        <w:rPr>
+          <w:highlight w:val="green"/>
+        </w:rPr>
+      </w:pPr>
+      <w:r>
+        <w:rPr>
+          <w:highlight w:val="green"/>
+        </w:rPr>
+        <w:t xml:space="preserve">Tenéis 3 ficheros </w:t>
+      </w:r>
+      <w:proofErr w:type="spellStart"/>
+      <w:r>
+        <w:rPr>
+          <w:highlight w:val="green"/>
+        </w:rPr>
+        <w:t>sql</w:t>
+      </w:r>
+      <w:proofErr w:type="spellEnd"/>
+      <w:r>
+        <w:rPr>
+          <w:highlight w:val="green"/>
+        </w:rPr>
+        <w:t xml:space="preserve">. O indicáis los 3 en la carpeta dentro de </w:t>
+      </w:r>
+      <w:proofErr w:type="spellStart"/>
+      <w:r>
+        <w:rPr>
+          <w:highlight w:val="green"/>
+        </w:rPr>
+        <w:t>VStudio</w:t>
+      </w:r>
+      <w:proofErr w:type="spellEnd"/>
+      <w:r>
+        <w:rPr>
+          <w:highlight w:val="green"/>
+        </w:rPr>
+        <w:t xml:space="preserve"> o ninguno (pero no tiene sentido que 1 sí y otros no).</w:t>
+      </w:r>
+    </w:p>
+    <w:p>
+      <w:pPr>
+        <w:pStyle w:val="Puntos"/>
+        <w:rPr>
+          <w:highlight w:val="green"/>
+        </w:rPr>
+      </w:pPr>
+      <w:r>
+        <w:rPr>
+          <w:highlight w:val="green"/>
+        </w:rPr>
+        <w:t xml:space="preserve">En </w:t>
+      </w:r>
+      <w:proofErr w:type="spellStart"/>
+      <w:r>
+        <w:rPr>
+          <w:highlight w:val="green"/>
+        </w:rPr>
+        <w:t>Inserts</w:t>
+      </w:r>
+      <w:proofErr w:type="spellEnd"/>
+      <w:r>
+        <w:rPr>
+          <w:highlight w:val="green"/>
+        </w:rPr>
+        <w:t xml:space="preserve"> debéis indicar que estamos en la base de datos concreta: Use </w:t>
+      </w:r>
+      <w:proofErr w:type="spellStart"/>
+      <w:r>
+        <w:rPr>
+          <w:highlight w:val="green"/>
+        </w:rPr>
+        <w:t>CuatrovientosRSE</w:t>
+      </w:r>
+      <w:proofErr w:type="spellEnd"/>
+    </w:p>
+    <w:p>
+      <w:pPr>
+        <w:pStyle w:val="Puntos"/>
+        <w:rPr>
+          <w:highlight w:val="green"/>
+        </w:rPr>
+      </w:pPr>
+      <w:r>
+        <w:rPr>
+          <w:highlight w:val="green"/>
+        </w:rPr>
+        <w:t xml:space="preserve">Debéis indicar la instrucción: Use </w:t>
+      </w:r>
+      <w:proofErr w:type="spellStart"/>
+      <w:r>
+        <w:rPr>
+          <w:highlight w:val="green"/>
+        </w:rPr>
+        <w:t>baseDatos</w:t>
+      </w:r>
+      <w:proofErr w:type="spellEnd"/>
+      <w:r>
+        <w:rPr>
+          <w:highlight w:val="green"/>
+        </w:rPr>
+        <w:t xml:space="preserve"> </w:t>
       </w:r>
     </w:p>
     <w:p>
@@ -74,36 +226,84 @@
     <w:p>
       <w:pPr>
         <w:pStyle w:val="Puntos"/>
-      </w:pPr>
-      <w:r>
+        <w:rPr>
+          <w:highlight w:val="green"/>
+        </w:rPr>
+      </w:pPr>
+      <w:r>
+        <w:rPr>
+          <w:highlight w:val="green"/>
+        </w:rPr>
         <w:t>Form1 no es nombre lógico</w:t>
       </w:r>
     </w:p>
     <w:p>
       <w:pPr>
         <w:pStyle w:val="Puntos"/>
-      </w:pPr>
-      <w:r>
-        <w:t>Sobran las frases de EnBaseDeDatos: Si se desean pedir a la capa de datos los ODS se llamará así el método o propiedad, que estén en fichero, base de datos o memoria no es para la capa de presentación significativo.</w:t>
-      </w:r>
-    </w:p>
-    <w:p>
-      <w:pPr>
-        <w:pStyle w:val="Puntos"/>
-      </w:pPr>
-      <w:r>
+        <w:rPr>
+          <w:highlight w:val="green"/>
+        </w:rPr>
+      </w:pPr>
+      <w:r>
+        <w:rPr>
+          <w:highlight w:val="green"/>
+        </w:rPr>
+        <w:t xml:space="preserve">Sobran las frases de </w:t>
+      </w:r>
+      <w:proofErr w:type="spellStart"/>
+      <w:r>
+        <w:rPr>
+          <w:highlight w:val="green"/>
+        </w:rPr>
+        <w:t>EnBaseDeDatos</w:t>
+      </w:r>
+      <w:proofErr w:type="spellEnd"/>
+      <w:r>
+        <w:rPr>
+          <w:highlight w:val="green"/>
+        </w:rPr>
+        <w:t>: Si se desean pedir a la capa de datos los ODS se llamará así el método o propiedad, que estén en fichero, base de datos o memoria no es para la capa de presentación significativo.</w:t>
+      </w:r>
+    </w:p>
+    <w:p>
+      <w:pPr>
+        <w:pStyle w:val="Puntos"/>
+        <w:rPr>
+          <w:highlight w:val="green"/>
+        </w:rPr>
+      </w:pPr>
+      <w:r>
+        <w:rPr>
+          <w:highlight w:val="green"/>
+        </w:rPr>
         <w:t xml:space="preserve">Si cambiamos el nombre de un control o formulario se deben cambiar los nombres de sus subprogramas. Ejemplo </w:t>
       </w:r>
-      <w:r>
-        <w:rPr>
-          <w:rFonts w:ascii="Cascadia Mono" w:hAnsi="Cascadia Mono" w:cs="Cascadia Mono"/>
-          <w:color w:val="000000"/>
-          <w:sz w:val="19"/>
-          <w:szCs w:val="19"/>
-        </w:rPr>
-        <w:t xml:space="preserve">VerODSMetas_Load </w:t>
-      </w:r>
-      <w:r>
+      <w:proofErr w:type="spellStart"/>
+      <w:r>
+        <w:rPr>
+          <w:rFonts w:ascii="Cascadia Mono" w:hAnsi="Cascadia Mono" w:cs="Cascadia Mono"/>
+          <w:color w:val="000000"/>
+          <w:sz w:val="19"/>
+          <w:szCs w:val="19"/>
+          <w:highlight w:val="green"/>
+        </w:rPr>
+        <w:t>VerODSMetas_Load</w:t>
+      </w:r>
+      <w:proofErr w:type="spellEnd"/>
+      <w:r>
+        <w:rPr>
+          <w:rFonts w:ascii="Cascadia Mono" w:hAnsi="Cascadia Mono" w:cs="Cascadia Mono"/>
+          <w:color w:val="000000"/>
+          <w:sz w:val="19"/>
+          <w:szCs w:val="19"/>
+          <w:highlight w:val="green"/>
+        </w:rPr>
+        <w:t xml:space="preserve"> </w:t>
+      </w:r>
+      <w:r>
+        <w:rPr>
+          <w:highlight w:val="green"/>
+        </w:rPr>
         <w:t>ahora debería llamarse</w:t>
       </w:r>
       <w:r>
@@ -112,9 +312,22 @@
           <w:color w:val="000000"/>
           <w:sz w:val="19"/>
           <w:szCs w:val="19"/>
-        </w:rPr>
-        <w:t xml:space="preserve"> FrmVerODSMetas_Load</w:t>
-      </w:r>
+          <w:highlight w:val="green"/>
+        </w:rPr>
+        <w:t xml:space="preserve"> </w:t>
+      </w:r>
+      <w:proofErr w:type="spellStart"/>
+      <w:r>
+        <w:rPr>
+          <w:rFonts w:ascii="Cascadia Mono" w:hAnsi="Cascadia Mono" w:cs="Cascadia Mono"/>
+          <w:color w:val="000000"/>
+          <w:sz w:val="19"/>
+          <w:szCs w:val="19"/>
+          <w:highlight w:val="green"/>
+        </w:rPr>
+        <w:t>FrmVerODSMetas_Load</w:t>
+      </w:r>
+      <w:proofErr w:type="spellEnd"/>
     </w:p>
     <w:p>
       <w:pPr>
@@ -123,31 +336,119 @@
       <w:r>
         <w:t xml:space="preserve">Nunca dejar Catch vacíos (ver por ejemplo </w:t>
       </w:r>
-      <w:r>
-        <w:rPr>
-          <w:rFonts w:ascii="Cascadia Mono" w:hAnsi="Cascadia Mono" w:cs="Cascadia Mono"/>
-          <w:color w:val="000000"/>
-          <w:sz w:val="19"/>
-          <w:szCs w:val="19"/>
-        </w:rPr>
-        <w:t>VerODSMetas_Load)</w:t>
-      </w:r>
-    </w:p>
-    <w:p>
-      <w:pPr>
-        <w:pStyle w:val="Puntos"/>
-      </w:pPr>
-      <w:r>
-        <w:t xml:space="preserve">Si los formularios deben comenzar en Frm también los objetos que los definen como en: </w:t>
-      </w:r>
-      <w:r>
-        <w:rPr>
-          <w:rFonts w:ascii="Cascadia Mono" w:hAnsi="Cascadia Mono" w:cs="Cascadia Mono"/>
-          <w:color w:val="000000"/>
-          <w:sz w:val="19"/>
-          <w:szCs w:val="19"/>
-        </w:rPr>
-        <w:t xml:space="preserve">Dim modificarODSyMeta = New FrmModificarODSyMeta </w:t>
+      <w:proofErr w:type="spellStart"/>
+      <w:r>
+        <w:rPr>
+          <w:rFonts w:ascii="Cascadia Mono" w:hAnsi="Cascadia Mono" w:cs="Cascadia Mono"/>
+          <w:color w:val="000000"/>
+          <w:sz w:val="19"/>
+          <w:szCs w:val="19"/>
+        </w:rPr>
+        <w:t>VerODSMetas_Load</w:t>
+      </w:r>
+      <w:proofErr w:type="spellEnd"/>
+      <w:r>
+        <w:rPr>
+          <w:rFonts w:ascii="Cascadia Mono" w:hAnsi="Cascadia Mono" w:cs="Cascadia Mono"/>
+          <w:color w:val="000000"/>
+          <w:sz w:val="19"/>
+          <w:szCs w:val="19"/>
+        </w:rPr>
+        <w:t>)</w:t>
+      </w:r>
+    </w:p>
+    <w:p>
+      <w:pPr>
+        <w:pStyle w:val="Puntos"/>
+        <w:rPr>
+          <w:highlight w:val="green"/>
+        </w:rPr>
+      </w:pPr>
+      <w:r>
+        <w:rPr>
+          <w:highlight w:val="green"/>
+        </w:rPr>
+        <w:t xml:space="preserve">Si los formularios deben comenzar en </w:t>
+      </w:r>
+      <w:proofErr w:type="spellStart"/>
+      <w:r>
+        <w:rPr>
+          <w:highlight w:val="green"/>
+        </w:rPr>
+        <w:t>Frm</w:t>
+      </w:r>
+      <w:proofErr w:type="spellEnd"/>
+      <w:r>
+        <w:rPr>
+          <w:highlight w:val="green"/>
+        </w:rPr>
+        <w:t xml:space="preserve"> también los objetos que los definen como en: </w:t>
+      </w:r>
+      <w:proofErr w:type="spellStart"/>
+      <w:r>
+        <w:rPr>
+          <w:rFonts w:ascii="Cascadia Mono" w:hAnsi="Cascadia Mono" w:cs="Cascadia Mono"/>
+          <w:color w:val="000000"/>
+          <w:sz w:val="19"/>
+          <w:szCs w:val="19"/>
+          <w:highlight w:val="green"/>
+        </w:rPr>
+        <w:t>Dim</w:t>
+      </w:r>
+      <w:proofErr w:type="spellEnd"/>
+      <w:r>
+        <w:rPr>
+          <w:rFonts w:ascii="Cascadia Mono" w:hAnsi="Cascadia Mono" w:cs="Cascadia Mono"/>
+          <w:color w:val="000000"/>
+          <w:sz w:val="19"/>
+          <w:szCs w:val="19"/>
+          <w:highlight w:val="green"/>
+        </w:rPr>
+        <w:t xml:space="preserve"> </w:t>
+      </w:r>
+      <w:proofErr w:type="spellStart"/>
+      <w:r>
+        <w:rPr>
+          <w:rFonts w:ascii="Cascadia Mono" w:hAnsi="Cascadia Mono" w:cs="Cascadia Mono"/>
+          <w:color w:val="000000"/>
+          <w:sz w:val="19"/>
+          <w:szCs w:val="19"/>
+          <w:highlight w:val="green"/>
+        </w:rPr>
+        <w:t>modificarODSyMeta</w:t>
+      </w:r>
+      <w:proofErr w:type="spellEnd"/>
+      <w:r>
+        <w:rPr>
+          <w:rFonts w:ascii="Cascadia Mono" w:hAnsi="Cascadia Mono" w:cs="Cascadia Mono"/>
+          <w:color w:val="000000"/>
+          <w:sz w:val="19"/>
+          <w:szCs w:val="19"/>
+          <w:highlight w:val="green"/>
+        </w:rPr>
+        <w:t xml:space="preserve"> = New </w:t>
+      </w:r>
+      <w:proofErr w:type="spellStart"/>
+      <w:r>
+        <w:rPr>
+          <w:rFonts w:ascii="Cascadia Mono" w:hAnsi="Cascadia Mono" w:cs="Cascadia Mono"/>
+          <w:color w:val="000000"/>
+          <w:sz w:val="19"/>
+          <w:szCs w:val="19"/>
+          <w:highlight w:val="green"/>
+        </w:rPr>
+        <w:t>FrmModificarODSyMeta</w:t>
+      </w:r>
+      <w:proofErr w:type="spellEnd"/>
+      <w:r>
+        <w:rPr>
+          <w:rFonts w:ascii="Cascadia Mono" w:hAnsi="Cascadia Mono" w:cs="Cascadia Mono"/>
+          <w:color w:val="000000"/>
+          <w:sz w:val="19"/>
+          <w:szCs w:val="19"/>
+          <w:highlight w:val="green"/>
+        </w:rPr>
+        <w:t xml:space="preserve"> </w:t>
       </w:r>
     </w:p>
     <w:p>
@@ -161,24 +462,45 @@
     <w:p>
       <w:pPr>
         <w:pStyle w:val="Puntos"/>
-      </w:pPr>
-      <w:r>
-        <w:t xml:space="preserve"> Hay comentarios que os hacíamos que no se han corregido</w:t>
-      </w:r>
-    </w:p>
-    <w:p>
-      <w:pPr>
-        <w:pStyle w:val="Puntos"/>
-      </w:pPr>
-      <w:r>
+        <w:rPr>
+          <w:highlight w:val="green"/>
+        </w:rPr>
+      </w:pPr>
+      <w:r>
+        <w:t xml:space="preserve"> </w:t>
+      </w:r>
+      <w:r>
+        <w:rPr>
+          <w:highlight w:val="green"/>
+        </w:rPr>
+        <w:t>Hay comentarios que os hacíamos que no se han corregido</w:t>
+      </w:r>
+    </w:p>
+    <w:p>
+      <w:pPr>
+        <w:pStyle w:val="Puntos"/>
+        <w:rPr>
+          <w:highlight w:val="yellow"/>
+        </w:rPr>
+      </w:pPr>
+      <w:r>
+        <w:rPr>
+          <w:highlight w:val="yellow"/>
+        </w:rPr>
         <w:t xml:space="preserve">Cuando se hacen altas, modificaciones o borrados de un registro no debe leer todos del mismo tipo y comprobar si el que queremos añadir, modificar o borrar se encuentra en la lista. Es la propia consulta con la base de datos quien debe hacerlo. </w:t>
       </w:r>
     </w:p>
     <w:p>
       <w:pPr>
         <w:pStyle w:val="Puntos"/>
-      </w:pPr>
-      <w:r>
+        <w:rPr>
+          <w:highlight w:val="green"/>
+        </w:rPr>
+      </w:pPr>
+      <w:r>
+        <w:rPr>
+          <w:highlight w:val="green"/>
+        </w:rPr>
         <w:t>Siempre, incluyendo en Load, si una colección (combos o listas incluidos) necesita empezar de nuevo al añadirle datos, hay que limpiarla con Clear</w:t>
       </w:r>
     </w:p>
@@ -200,37 +522,132 @@
         <w:ind w:left="284"/>
         <w:jc w:val="left"/>
       </w:pPr>
-      <w:r>
-        <w:rPr>
-          <w:rFonts w:ascii="Cascadia Mono" w:hAnsi="Cascadia Mono" w:cs="Cascadia Mono"/>
-          <w:color w:val="000000"/>
-          <w:sz w:val="19"/>
-          <w:szCs w:val="19"/>
-        </w:rPr>
-        <w:t>dgvMetas.DataSource = gestion.VerMetasDeODS(odsSeleccionado.NumeroODS, mensajerror)</w:t>
-      </w:r>
-    </w:p>
-    <w:p>
-      <w:pPr>
-        <w:pStyle w:val="Puntos"/>
-      </w:pPr>
-      <w:r>
-        <w:t>El tamaño de las filas del datagridview no es muy lógico, y más pensando si tenemos todas.</w:t>
-      </w:r>
-    </w:p>
-    <w:p>
-      <w:pPr>
-        <w:pStyle w:val="Puntos"/>
-      </w:pPr>
-      <w:r>
-        <w:t>Los ToString siguen no teniendo la misma lógica entre ellos</w:t>
-      </w:r>
-    </w:p>
-    <w:p>
-      <w:pPr>
-        <w:pStyle w:val="Puntos"/>
-      </w:pPr>
-      <w:r>
+      <w:proofErr w:type="spellStart"/>
+      <w:r>
+        <w:rPr>
+          <w:rFonts w:ascii="Cascadia Mono" w:hAnsi="Cascadia Mono" w:cs="Cascadia Mono"/>
+          <w:color w:val="000000"/>
+          <w:sz w:val="19"/>
+          <w:szCs w:val="19"/>
+        </w:rPr>
+        <w:t>dgvMetas.DataSource</w:t>
+      </w:r>
+      <w:proofErr w:type="spellEnd"/>
+      <w:r>
+        <w:rPr>
+          <w:rFonts w:ascii="Cascadia Mono" w:hAnsi="Cascadia Mono" w:cs="Cascadia Mono"/>
+          <w:color w:val="000000"/>
+          <w:sz w:val="19"/>
+          <w:szCs w:val="19"/>
+        </w:rPr>
+        <w:t xml:space="preserve"> = </w:t>
+      </w:r>
+      <w:proofErr w:type="spellStart"/>
+      <w:proofErr w:type="gramStart"/>
+      <w:r>
+        <w:rPr>
+          <w:rFonts w:ascii="Cascadia Mono" w:hAnsi="Cascadia Mono" w:cs="Cascadia Mono"/>
+          <w:color w:val="000000"/>
+          <w:sz w:val="19"/>
+          <w:szCs w:val="19"/>
+        </w:rPr>
+        <w:t>gestion.VerMetasDeODS</w:t>
+      </w:r>
+      <w:proofErr w:type="spellEnd"/>
+      <w:proofErr w:type="gramEnd"/>
+      <w:r>
+        <w:rPr>
+          <w:rFonts w:ascii="Cascadia Mono" w:hAnsi="Cascadia Mono" w:cs="Cascadia Mono"/>
+          <w:color w:val="000000"/>
+          <w:sz w:val="19"/>
+          <w:szCs w:val="19"/>
+        </w:rPr>
+        <w:t>(</w:t>
+      </w:r>
+      <w:proofErr w:type="spellStart"/>
+      <w:r>
+        <w:rPr>
+          <w:rFonts w:ascii="Cascadia Mono" w:hAnsi="Cascadia Mono" w:cs="Cascadia Mono"/>
+          <w:color w:val="000000"/>
+          <w:sz w:val="19"/>
+          <w:szCs w:val="19"/>
+        </w:rPr>
+        <w:t>odsSeleccionado.NumeroODS</w:t>
+      </w:r>
+      <w:proofErr w:type="spellEnd"/>
+      <w:r>
+        <w:rPr>
+          <w:rFonts w:ascii="Cascadia Mono" w:hAnsi="Cascadia Mono" w:cs="Cascadia Mono"/>
+          <w:color w:val="000000"/>
+          <w:sz w:val="19"/>
+          <w:szCs w:val="19"/>
+        </w:rPr>
+        <w:t xml:space="preserve">, </w:t>
+      </w:r>
+      <w:proofErr w:type="spellStart"/>
+      <w:r>
+        <w:rPr>
+          <w:rFonts w:ascii="Cascadia Mono" w:hAnsi="Cascadia Mono" w:cs="Cascadia Mono"/>
+          <w:color w:val="000000"/>
+          <w:sz w:val="19"/>
+          <w:szCs w:val="19"/>
+        </w:rPr>
+        <w:t>mensajerror</w:t>
+      </w:r>
+      <w:proofErr w:type="spellEnd"/>
+      <w:r>
+        <w:rPr>
+          <w:rFonts w:ascii="Cascadia Mono" w:hAnsi="Cascadia Mono" w:cs="Cascadia Mono"/>
+          <w:color w:val="000000"/>
+          <w:sz w:val="19"/>
+          <w:szCs w:val="19"/>
+        </w:rPr>
+        <w:t>)</w:t>
+      </w:r>
+    </w:p>
+    <w:p>
+      <w:pPr>
+        <w:pStyle w:val="Puntos"/>
+      </w:pPr>
+      <w:r>
+        <w:t xml:space="preserve">El tamaño de las filas del </w:t>
+      </w:r>
+      <w:proofErr w:type="spellStart"/>
+      <w:r>
+        <w:t>datagridview</w:t>
+      </w:r>
+      <w:proofErr w:type="spellEnd"/>
+      <w:r>
+        <w:t xml:space="preserve"> no es muy lógico, y más pensando si tenemos todas.</w:t>
+      </w:r>
+    </w:p>
+    <w:p>
+      <w:pPr>
+        <w:pStyle w:val="Puntos"/>
+      </w:pPr>
+      <w:r>
+        <w:t xml:space="preserve">Los </w:t>
+      </w:r>
+      <w:proofErr w:type="spellStart"/>
+      <w:r>
+        <w:t>ToString</w:t>
+      </w:r>
+      <w:proofErr w:type="spellEnd"/>
+      <w:r>
+        <w:t xml:space="preserve"> siguen no teniendo la misma lógica entre ellos</w:t>
+      </w:r>
+    </w:p>
+    <w:p>
+      <w:pPr>
+        <w:pStyle w:val="Puntos"/>
+        <w:rPr>
+          <w:highlight w:val="green"/>
+        </w:rPr>
+      </w:pPr>
+      <w:r>
+        <w:rPr>
+          <w:highlight w:val="green"/>
+        </w:rPr>
         <w:t xml:space="preserve">Seguís con cosas tan absurdas como </w:t>
       </w:r>
       <w:r>
@@ -239,13 +656,75 @@
           <w:color w:val="000000"/>
           <w:sz w:val="19"/>
           <w:szCs w:val="19"/>
-        </w:rPr>
-        <w:t xml:space="preserve">  If odsModificado.Nombre.Contains("*") Then</w:t>
-      </w:r>
-    </w:p>
-    <w:p>
-      <w:pPr>
-        <w:pStyle w:val="Puntos"/>
+          <w:highlight w:val="green"/>
+        </w:rPr>
+        <w:t xml:space="preserve">  </w:t>
+      </w:r>
+      <w:proofErr w:type="spellStart"/>
+      <w:r>
+        <w:rPr>
+          <w:rFonts w:ascii="Cascadia Mono" w:hAnsi="Cascadia Mono" w:cs="Cascadia Mono"/>
+          <w:color w:val="000000"/>
+          <w:sz w:val="19"/>
+          <w:szCs w:val="19"/>
+          <w:highlight w:val="green"/>
+        </w:rPr>
+        <w:t>If</w:t>
+      </w:r>
+      <w:proofErr w:type="spellEnd"/>
+      <w:r>
+        <w:rPr>
+          <w:rFonts w:ascii="Cascadia Mono" w:hAnsi="Cascadia Mono" w:cs="Cascadia Mono"/>
+          <w:color w:val="000000"/>
+          <w:sz w:val="19"/>
+          <w:szCs w:val="19"/>
+          <w:highlight w:val="green"/>
+        </w:rPr>
+        <w:t xml:space="preserve"> </w:t>
+      </w:r>
+      <w:proofErr w:type="spellStart"/>
+      <w:proofErr w:type="gramStart"/>
+      <w:r>
+        <w:rPr>
+          <w:rFonts w:ascii="Cascadia Mono" w:hAnsi="Cascadia Mono" w:cs="Cascadia Mono"/>
+          <w:color w:val="000000"/>
+          <w:sz w:val="19"/>
+          <w:szCs w:val="19"/>
+          <w:highlight w:val="green"/>
+        </w:rPr>
+        <w:t>odsModificado.Nombre.Contains</w:t>
+      </w:r>
+      <w:proofErr w:type="spellEnd"/>
+      <w:proofErr w:type="gramEnd"/>
+      <w:r>
+        <w:rPr>
+          <w:rFonts w:ascii="Cascadia Mono" w:hAnsi="Cascadia Mono" w:cs="Cascadia Mono"/>
+          <w:color w:val="000000"/>
+          <w:sz w:val="19"/>
+          <w:szCs w:val="19"/>
+          <w:highlight w:val="green"/>
+        </w:rPr>
+        <w:t xml:space="preserve">("*") </w:t>
+      </w:r>
+      <w:proofErr w:type="spellStart"/>
+      <w:r>
+        <w:rPr>
+          <w:rFonts w:ascii="Cascadia Mono" w:hAnsi="Cascadia Mono" w:cs="Cascadia Mono"/>
+          <w:color w:val="000000"/>
+          <w:sz w:val="19"/>
+          <w:szCs w:val="19"/>
+          <w:highlight w:val="green"/>
+        </w:rPr>
+        <w:t>Then</w:t>
+      </w:r>
+      <w:proofErr w:type="spellEnd"/>
+    </w:p>
+    <w:p>
+      <w:pPr>
+        <w:pStyle w:val="Puntos"/>
+        <w:rPr>
+          <w:highlight w:val="green"/>
+        </w:rPr>
       </w:pPr>
       <w:r>
         <w:rPr>
@@ -253,6 +732,7 @@
           <w:color w:val="FF0000"/>
           <w:sz w:val="19"/>
           <w:szCs w:val="19"/>
+          <w:highlight w:val="green"/>
         </w:rPr>
         <w:t>NO FUNCIONA NINGÚN MANTENIMIENTO</w:t>
       </w:r>
@@ -262,6 +742,7 @@
           <w:color w:val="000000"/>
           <w:sz w:val="19"/>
           <w:szCs w:val="19"/>
+          <w:highlight w:val="green"/>
         </w:rPr>
         <w:t xml:space="preserve"> Errores incluso de mensajes a devolver….</w:t>
       </w:r>
@@ -307,7 +788,15 @@
       </w:pPr>
       <w:r>
         <w:lastRenderedPageBreak/>
-        <w:t xml:space="preserve">Método AnyadirIniciativa </w:t>
+        <w:t xml:space="preserve">Método </w:t>
+      </w:r>
+      <w:proofErr w:type="spellStart"/>
+      <w:r>
+        <w:t>AnyadirIniciativa</w:t>
+      </w:r>
+      <w:proofErr w:type="spellEnd"/>
+      <w:r>
+        <w:t xml:space="preserve"> </w:t>
       </w:r>
     </w:p>
     <w:p>
@@ -323,27 +812,128 @@
         <w:pStyle w:val="Puntos"/>
       </w:pPr>
       <w:r>
-        <w:t>Para comparar fechas no se pueden pasar a string con ToShortDateString porque funciona mal. Ejemplo: Si compara 5/1/2024 con 2/6/2024 como fecha dirá que la primera es menor que la segunda, pero como string será al revés</w:t>
-      </w:r>
-    </w:p>
-    <w:p>
-      <w:pPr>
-        <w:pStyle w:val="Puntos"/>
-      </w:pPr>
-      <w:r>
-        <w:t xml:space="preserve">Que sentido tiene la pregunta de </w:t>
-      </w:r>
-      <w:r>
-        <w:rPr>
-          <w:rFonts w:ascii="Cascadia Mono" w:hAnsi="Cascadia Mono" w:cs="Cascadia Mono"/>
-          <w:color w:val="000000"/>
-          <w:sz w:val="19"/>
-          <w:szCs w:val="19"/>
-        </w:rPr>
-        <w:t>If iniciativa.FechaFin = Nothing Then</w:t>
-      </w:r>
-      <w:r>
-        <w:t xml:space="preserve"> si luego sql le asignáis el mismo valor que ya tenía?</w:t>
+        <w:t xml:space="preserve">Para comparar fechas no se pueden pasar a </w:t>
+      </w:r>
+      <w:proofErr w:type="spellStart"/>
+      <w:r>
+        <w:t>string</w:t>
+      </w:r>
+      <w:proofErr w:type="spellEnd"/>
+      <w:r>
+        <w:t xml:space="preserve"> con </w:t>
+      </w:r>
+      <w:proofErr w:type="spellStart"/>
+      <w:r>
+        <w:t>ToShortDateString</w:t>
+      </w:r>
+      <w:proofErr w:type="spellEnd"/>
+      <w:r>
+        <w:t xml:space="preserve"> porque funciona mal. Ejemplo: Si compara 5/1/2024 con 2/6/2024 como fecha dirá que la primera es menor que la segunda, pero como </w:t>
+      </w:r>
+      <w:proofErr w:type="spellStart"/>
+      <w:r>
+        <w:t>string</w:t>
+      </w:r>
+      <w:proofErr w:type="spellEnd"/>
+      <w:r>
+        <w:t xml:space="preserve"> será al revés</w:t>
+      </w:r>
+    </w:p>
+    <w:p>
+      <w:pPr>
+        <w:pStyle w:val="Puntos"/>
+      </w:pPr>
+      <w:proofErr w:type="spellStart"/>
+      <w:r>
+        <w:t>Que</w:t>
+      </w:r>
+      <w:proofErr w:type="spellEnd"/>
+      <w:r>
+        <w:t xml:space="preserve"> sentido tiene la pregunta de </w:t>
+      </w:r>
+      <w:proofErr w:type="spellStart"/>
+      <w:r>
+        <w:rPr>
+          <w:rFonts w:ascii="Cascadia Mono" w:hAnsi="Cascadia Mono" w:cs="Cascadia Mono"/>
+          <w:color w:val="000000"/>
+          <w:sz w:val="19"/>
+          <w:szCs w:val="19"/>
+        </w:rPr>
+        <w:t>If</w:t>
+      </w:r>
+      <w:proofErr w:type="spellEnd"/>
+      <w:r>
+        <w:rPr>
+          <w:rFonts w:ascii="Cascadia Mono" w:hAnsi="Cascadia Mono" w:cs="Cascadia Mono"/>
+          <w:color w:val="000000"/>
+          <w:sz w:val="19"/>
+          <w:szCs w:val="19"/>
+        </w:rPr>
+        <w:t xml:space="preserve"> </w:t>
+      </w:r>
+      <w:proofErr w:type="spellStart"/>
+      <w:proofErr w:type="gramStart"/>
+      <w:r>
+        <w:rPr>
+          <w:rFonts w:ascii="Cascadia Mono" w:hAnsi="Cascadia Mono" w:cs="Cascadia Mono"/>
+          <w:color w:val="000000"/>
+          <w:sz w:val="19"/>
+          <w:szCs w:val="19"/>
+        </w:rPr>
+        <w:t>iniciativa.FechaFin</w:t>
+      </w:r>
+      <w:proofErr w:type="spellEnd"/>
+      <w:proofErr w:type="gramEnd"/>
+      <w:r>
+        <w:rPr>
+          <w:rFonts w:ascii="Cascadia Mono" w:hAnsi="Cascadia Mono" w:cs="Cascadia Mono"/>
+          <w:color w:val="000000"/>
+          <w:sz w:val="19"/>
+          <w:szCs w:val="19"/>
+        </w:rPr>
+        <w:t xml:space="preserve"> = </w:t>
+      </w:r>
+      <w:proofErr w:type="spellStart"/>
+      <w:r>
+        <w:rPr>
+          <w:rFonts w:ascii="Cascadia Mono" w:hAnsi="Cascadia Mono" w:cs="Cascadia Mono"/>
+          <w:color w:val="000000"/>
+          <w:sz w:val="19"/>
+          <w:szCs w:val="19"/>
+        </w:rPr>
+        <w:t>Nothing</w:t>
+      </w:r>
+      <w:proofErr w:type="spellEnd"/>
+      <w:r>
+        <w:rPr>
+          <w:rFonts w:ascii="Cascadia Mono" w:hAnsi="Cascadia Mono" w:cs="Cascadia Mono"/>
+          <w:color w:val="000000"/>
+          <w:sz w:val="19"/>
+          <w:szCs w:val="19"/>
+        </w:rPr>
+        <w:t xml:space="preserve"> </w:t>
+      </w:r>
+      <w:proofErr w:type="spellStart"/>
+      <w:r>
+        <w:rPr>
+          <w:rFonts w:ascii="Cascadia Mono" w:hAnsi="Cascadia Mono" w:cs="Cascadia Mono"/>
+          <w:color w:val="000000"/>
+          <w:sz w:val="19"/>
+          <w:szCs w:val="19"/>
+        </w:rPr>
+        <w:t>Then</w:t>
+      </w:r>
+      <w:proofErr w:type="spellEnd"/>
+      <w:r>
+        <w:t xml:space="preserve"> si luego </w:t>
+      </w:r>
+      <w:proofErr w:type="spellStart"/>
+      <w:r>
+        <w:t>sql</w:t>
+      </w:r>
+      <w:proofErr w:type="spellEnd"/>
+      <w:r>
+        <w:t xml:space="preserve"> le asignáis el mismo valor que ya tenía?</w:t>
       </w:r>
     </w:p>
     <w:p>
@@ -374,9 +964,11 @@
       <w:pPr>
         <w:pStyle w:val="Ttulo2"/>
       </w:pPr>
+      <w:proofErr w:type="spellStart"/>
       <w:r>
         <w:t>IniciativasEnBaseDeDatos</w:t>
       </w:r>
+      <w:proofErr w:type="spellEnd"/>
     </w:p>
     <w:p>
       <w:pPr>
@@ -414,9 +1006,11 @@
       <w:pPr>
         <w:pStyle w:val="Ttulo2"/>
       </w:pPr>
+      <w:proofErr w:type="spellStart"/>
       <w:r>
         <w:t>EliminarIni</w:t>
       </w:r>
+      <w:proofErr w:type="spellEnd"/>
     </w:p>
     <w:p>
       <w:pPr>
@@ -431,7 +1025,15 @@
         <w:pStyle w:val="Puntos"/>
       </w:pPr>
       <w:r>
-        <w:t>Si vais a usar un cmdINI común, cambiarle el nombre, porque ese no es significativo.</w:t>
+        <w:t xml:space="preserve">Si vais a usar un </w:t>
+      </w:r>
+      <w:proofErr w:type="spellStart"/>
+      <w:r>
+        <w:t>cmdINI</w:t>
+      </w:r>
+      <w:proofErr w:type="spellEnd"/>
+      <w:r>
+        <w:t xml:space="preserve"> común, cambiarle el nombre, porque ese no es significativo.</w:t>
       </w:r>
     </w:p>
     <w:p>
@@ -455,7 +1057,15 @@
         <w:pStyle w:val="Puntos"/>
       </w:pPr>
       <w:r>
-        <w:t>Los nombres selMeta, … no se sabe que son botones</w:t>
+        <w:t xml:space="preserve">Los nombres </w:t>
+      </w:r>
+      <w:proofErr w:type="spellStart"/>
+      <w:r>
+        <w:t>selMeta</w:t>
+      </w:r>
+      <w:proofErr w:type="spellEnd"/>
+      <w:r>
+        <w:t>, … no se sabe que son botones</w:t>
       </w:r>
     </w:p>
     <w:p>
@@ -502,7 +1112,15 @@
         <w:t xml:space="preserve"> la iniciativa, </w:t>
       </w:r>
       <w:r>
-        <w:t>pero aún así</w:t>
+        <w:t xml:space="preserve">pero </w:t>
+      </w:r>
+      <w:proofErr w:type="spellStart"/>
+      <w:r>
+        <w:t>aún</w:t>
+      </w:r>
+      <w:proofErr w:type="spellEnd"/>
+      <w:r>
+        <w:t xml:space="preserve"> así</w:t>
       </w:r>
       <w:r>
         <w:t xml:space="preserve"> el botón aun así nos </w:t>
@@ -565,19 +1183,19 @@
         <w:t xml:space="preserve">4V-PRO-948 </w:t>
       </w:r>
       <w:r>
-        <w:t xml:space="preserve">que no admite el . </w:t>
-      </w:r>
-    </w:p>
-    <w:p>
-      <w:pPr>
-        <w:rPr>
-          <w:lang w:val="en-US"/>
-        </w:rPr>
-      </w:pPr>
-      <w:r>
-        <w:rPr>
-          <w:lang w:val="en-US"/>
-        </w:rPr>
+        <w:t xml:space="preserve">que no admite </w:t>
+      </w:r>
+      <w:proofErr w:type="gramStart"/>
+      <w:r>
+        <w:t>el .</w:t>
+      </w:r>
+      <w:proofErr w:type="gramEnd"/>
+      <w:r>
+        <w:t xml:space="preserve"> </w:t>
+      </w:r>
+    </w:p>
+    <w:p>
+      <w:r>
         <w:t>El Código incorporado es:</w:t>
       </w:r>
     </w:p>
@@ -593,16 +1211,14 @@
           <w:color w:val="000000"/>
           <w:sz w:val="19"/>
           <w:szCs w:val="19"/>
-          <w:lang w:val="en-US"/>
-        </w:rPr>
-      </w:pPr>
-      <w:r>
-        <w:rPr>
-          <w:rFonts w:ascii="Cascadia Mono" w:hAnsi="Cascadia Mono" w:cs="Cascadia Mono"/>
-          <w:color w:val="000000"/>
-          <w:sz w:val="19"/>
-          <w:szCs w:val="19"/>
-          <w:lang w:val="en-US"/>
+        </w:rPr>
+      </w:pPr>
+      <w:r>
+        <w:rPr>
+          <w:rFonts w:ascii="Cascadia Mono" w:hAnsi="Cascadia Mono" w:cs="Cascadia Mono"/>
+          <w:color w:val="000000"/>
+          <w:sz w:val="19"/>
+          <w:szCs w:val="19"/>
         </w:rPr>
         <w:t xml:space="preserve">    Public Sub New()</w:t>
       </w:r>
@@ -628,10 +1244,20 @@
           <w:color w:val="000000"/>
           <w:sz w:val="19"/>
           <w:szCs w:val="19"/>
+        </w:rPr>
+        <w:t xml:space="preserve">        </w:t>
+      </w:r>
+      <w:r>
+        <w:rPr>
+          <w:rFonts w:ascii="Cascadia Mono" w:hAnsi="Cascadia Mono" w:cs="Cascadia Mono"/>
+          <w:color w:val="000000"/>
+          <w:sz w:val="19"/>
+          <w:szCs w:val="19"/>
           <w:lang w:val="en-US"/>
         </w:rPr>
-        <w:t xml:space="preserve">        </w:t>
-      </w:r>
+        <w:t xml:space="preserve">Dim </w:t>
+      </w:r>
+      <w:proofErr w:type="spellStart"/>
       <w:r>
         <w:rPr>
           <w:rFonts w:ascii="Cascadia Mono" w:hAnsi="Cascadia Mono" w:cs="Cascadia Mono"/>
@@ -640,7 +1266,18 @@
           <w:szCs w:val="19"/>
           <w:lang w:val="en-US"/>
         </w:rPr>
-        <w:t>Dim servidor As String = "."</w:t>
+        <w:t>servidor</w:t>
+      </w:r>
+      <w:proofErr w:type="spellEnd"/>
+      <w:r>
+        <w:rPr>
+          <w:rFonts w:ascii="Cascadia Mono" w:hAnsi="Cascadia Mono" w:cs="Cascadia Mono"/>
+          <w:color w:val="000000"/>
+          <w:sz w:val="19"/>
+          <w:szCs w:val="19"/>
+          <w:lang w:val="en-US"/>
+        </w:rPr>
+        <w:t xml:space="preserve"> As String = "."</w:t>
       </w:r>
     </w:p>
     <w:p>
@@ -666,7 +1303,51 @@
           <w:szCs w:val="19"/>
           <w:lang w:val="en-US"/>
         </w:rPr>
-        <w:t xml:space="preserve">        If Environment.MachineName = "4V-PRO-948" Then servidor = "4V-PRO-948\SQLEXPRESS"</w:t>
+        <w:t xml:space="preserve">        If </w:t>
+      </w:r>
+      <w:proofErr w:type="spellStart"/>
+      <w:r>
+        <w:rPr>
+          <w:rFonts w:ascii="Cascadia Mono" w:hAnsi="Cascadia Mono" w:cs="Cascadia Mono"/>
+          <w:color w:val="000000"/>
+          <w:sz w:val="19"/>
+          <w:szCs w:val="19"/>
+          <w:lang w:val="en-US"/>
+        </w:rPr>
+        <w:t>Environment.MachineName</w:t>
+      </w:r>
+      <w:proofErr w:type="spellEnd"/>
+      <w:r>
+        <w:rPr>
+          <w:rFonts w:ascii="Cascadia Mono" w:hAnsi="Cascadia Mono" w:cs="Cascadia Mono"/>
+          <w:color w:val="000000"/>
+          <w:sz w:val="19"/>
+          <w:szCs w:val="19"/>
+          <w:lang w:val="en-US"/>
+        </w:rPr>
+        <w:t xml:space="preserve"> = "4V-PRO-948" Then </w:t>
+      </w:r>
+      <w:proofErr w:type="spellStart"/>
+      <w:r>
+        <w:rPr>
+          <w:rFonts w:ascii="Cascadia Mono" w:hAnsi="Cascadia Mono" w:cs="Cascadia Mono"/>
+          <w:color w:val="000000"/>
+          <w:sz w:val="19"/>
+          <w:szCs w:val="19"/>
+          <w:lang w:val="en-US"/>
+        </w:rPr>
+        <w:t>servidor</w:t>
+      </w:r>
+      <w:proofErr w:type="spellEnd"/>
+      <w:r>
+        <w:rPr>
+          <w:rFonts w:ascii="Cascadia Mono" w:hAnsi="Cascadia Mono" w:cs="Cascadia Mono"/>
+          <w:color w:val="000000"/>
+          <w:sz w:val="19"/>
+          <w:szCs w:val="19"/>
+          <w:lang w:val="en-US"/>
+        </w:rPr>
+        <w:t xml:space="preserve"> = "4V-PRO-948\SQLEXPRESS"</w:t>
       </w:r>
     </w:p>
     <w:p>
@@ -692,18 +1373,9 @@
           <w:szCs w:val="19"/>
           <w:lang w:val="en-US"/>
         </w:rPr>
-        <w:t xml:space="preserve">        cadenaConexion = $"Data Source = {servidor}; Initial Catalog = CUATROVIENTOSRSE; Integrated Security = SSPI; MultipleActiveResultSets=true"</w:t>
-      </w:r>
-    </w:p>
-    <w:p>
-      <w:pPr>
-        <w:rPr>
-          <w:rFonts w:ascii="Cascadia Mono" w:hAnsi="Cascadia Mono" w:cs="Cascadia Mono"/>
-          <w:color w:val="000000"/>
-          <w:sz w:val="19"/>
-          <w:szCs w:val="19"/>
-        </w:rPr>
-      </w:pPr>
+        <w:t xml:space="preserve">        </w:t>
+      </w:r>
+      <w:proofErr w:type="spellStart"/>
       <w:r>
         <w:rPr>
           <w:rFonts w:ascii="Cascadia Mono" w:hAnsi="Cascadia Mono" w:cs="Cascadia Mono"/>
@@ -712,21 +1384,115 @@
           <w:szCs w:val="19"/>
           <w:lang w:val="en-US"/>
         </w:rPr>
+        <w:t>cadenaConexion</w:t>
+      </w:r>
+      <w:proofErr w:type="spellEnd"/>
+      <w:r>
+        <w:rPr>
+          <w:rFonts w:ascii="Cascadia Mono" w:hAnsi="Cascadia Mono" w:cs="Cascadia Mono"/>
+          <w:color w:val="000000"/>
+          <w:sz w:val="19"/>
+          <w:szCs w:val="19"/>
+          <w:lang w:val="en-US"/>
+        </w:rPr>
+        <w:t xml:space="preserve"> = $"Data Source = {</w:t>
+      </w:r>
+      <w:proofErr w:type="spellStart"/>
+      <w:r>
+        <w:rPr>
+          <w:rFonts w:ascii="Cascadia Mono" w:hAnsi="Cascadia Mono" w:cs="Cascadia Mono"/>
+          <w:color w:val="000000"/>
+          <w:sz w:val="19"/>
+          <w:szCs w:val="19"/>
+          <w:lang w:val="en-US"/>
+        </w:rPr>
+        <w:t>servidor</w:t>
+      </w:r>
+      <w:proofErr w:type="spellEnd"/>
+      <w:r>
+        <w:rPr>
+          <w:rFonts w:ascii="Cascadia Mono" w:hAnsi="Cascadia Mono" w:cs="Cascadia Mono"/>
+          <w:color w:val="000000"/>
+          <w:sz w:val="19"/>
+          <w:szCs w:val="19"/>
+          <w:lang w:val="en-US"/>
+        </w:rPr>
+        <w:t xml:space="preserve">}; Initial Catalog = CUATROVIENTOSRSE; Integrated Security = SSPI; </w:t>
+      </w:r>
+      <w:proofErr w:type="spellStart"/>
+      <w:r>
+        <w:rPr>
+          <w:rFonts w:ascii="Cascadia Mono" w:hAnsi="Cascadia Mono" w:cs="Cascadia Mono"/>
+          <w:color w:val="000000"/>
+          <w:sz w:val="19"/>
+          <w:szCs w:val="19"/>
+          <w:lang w:val="en-US"/>
+        </w:rPr>
+        <w:t>MultipleActiveResultSets</w:t>
+      </w:r>
+      <w:proofErr w:type="spellEnd"/>
+      <w:r>
+        <w:rPr>
+          <w:rFonts w:ascii="Cascadia Mono" w:hAnsi="Cascadia Mono" w:cs="Cascadia Mono"/>
+          <w:color w:val="000000"/>
+          <w:sz w:val="19"/>
+          <w:szCs w:val="19"/>
+          <w:lang w:val="en-US"/>
+        </w:rPr>
+        <w:t>=true"</w:t>
+      </w:r>
+    </w:p>
+    <w:p>
+      <w:pPr>
+        <w:rPr>
+          <w:rFonts w:ascii="Cascadia Mono" w:hAnsi="Cascadia Mono" w:cs="Cascadia Mono"/>
+          <w:color w:val="000000"/>
+          <w:sz w:val="19"/>
+          <w:szCs w:val="19"/>
+        </w:rPr>
+      </w:pPr>
+      <w:r>
+        <w:rPr>
+          <w:rFonts w:ascii="Cascadia Mono" w:hAnsi="Cascadia Mono" w:cs="Cascadia Mono"/>
+          <w:color w:val="000000"/>
+          <w:sz w:val="19"/>
+          <w:szCs w:val="19"/>
+          <w:lang w:val="en-US"/>
+        </w:rPr>
         <w:t xml:space="preserve">    </w:t>
       </w:r>
-      <w:r>
-        <w:rPr>
-          <w:rFonts w:ascii="Cascadia Mono" w:hAnsi="Cascadia Mono" w:cs="Cascadia Mono"/>
-          <w:color w:val="000000"/>
-          <w:sz w:val="19"/>
-          <w:szCs w:val="19"/>
-        </w:rPr>
-        <w:t>End Sub</w:t>
-      </w:r>
-    </w:p>
-    <w:p>
-      <w:r>
-        <w:t>Debéis dejarla para que se pueda ejecutar en un ordenador que no deja poner el . como servidor,</w:t>
+      <w:proofErr w:type="spellStart"/>
+      <w:r>
+        <w:rPr>
+          <w:rFonts w:ascii="Cascadia Mono" w:hAnsi="Cascadia Mono" w:cs="Cascadia Mono"/>
+          <w:color w:val="000000"/>
+          <w:sz w:val="19"/>
+          <w:szCs w:val="19"/>
+        </w:rPr>
+        <w:t>End</w:t>
+      </w:r>
+      <w:proofErr w:type="spellEnd"/>
+      <w:r>
+        <w:rPr>
+          <w:rFonts w:ascii="Cascadia Mono" w:hAnsi="Cascadia Mono" w:cs="Cascadia Mono"/>
+          <w:color w:val="000000"/>
+          <w:sz w:val="19"/>
+          <w:szCs w:val="19"/>
+        </w:rPr>
+        <w:t xml:space="preserve"> Sub</w:t>
+      </w:r>
+    </w:p>
+    <w:p>
+      <w:r>
+        <w:t xml:space="preserve">Debéis dejarla para que se pueda ejecutar en un ordenador que no deja poner </w:t>
+      </w:r>
+      <w:proofErr w:type="gramStart"/>
+      <w:r>
+        <w:t>el .</w:t>
+      </w:r>
+      <w:proofErr w:type="gramEnd"/>
+      <w:r>
+        <w:t xml:space="preserve"> como servidor,</w:t>
       </w:r>
       <w:bookmarkEnd w:id="0"/>
     </w:p>
@@ -774,8 +1540,13 @@
         <w:pStyle w:val="Puntos"/>
       </w:pPr>
       <w:r>
-        <w:t>Los formularios deben comenzar por Frm</w:t>
-      </w:r>
+        <w:t xml:space="preserve">Los formularios deben comenzar por </w:t>
+      </w:r>
+      <w:proofErr w:type="spellStart"/>
+      <w:r>
+        <w:t>Frm</w:t>
+      </w:r>
+      <w:proofErr w:type="spellEnd"/>
     </w:p>
     <w:p>
       <w:pPr>
@@ -872,7 +1643,15 @@
         <w:pStyle w:val="Puntos"/>
       </w:pPr>
       <w:r>
-        <w:t>En el de creación de la Base de datos, debéis poner un Go entre estas 2 líneas para que la cree realmente y luego pueda usarla</w:t>
+        <w:t xml:space="preserve">En el de creación de la Base de datos, debéis poner un </w:t>
+      </w:r>
+      <w:proofErr w:type="spellStart"/>
+      <w:r>
+        <w:t>Go</w:t>
+      </w:r>
+      <w:proofErr w:type="spellEnd"/>
+      <w:r>
+        <w:t xml:space="preserve"> entre estas 2 líneas para que la cree realmente y luego pueda usarla</w:t>
       </w:r>
     </w:p>
     <w:p>
@@ -964,7 +1743,31 @@
         <w:pStyle w:val="Puntos"/>
       </w:pPr>
       <w:r>
-        <w:t>El fichero Inserts debería tener Go y sobre todo: tiene errores de ejecución.</w:t>
+        <w:t xml:space="preserve">El fichero </w:t>
+      </w:r>
+      <w:proofErr w:type="spellStart"/>
+      <w:r>
+        <w:t>Inserts</w:t>
+      </w:r>
+      <w:proofErr w:type="spellEnd"/>
+      <w:r>
+        <w:t xml:space="preserve"> debería tener </w:t>
+      </w:r>
+      <w:proofErr w:type="spellStart"/>
+      <w:r>
+        <w:t>Go</w:t>
+      </w:r>
+      <w:proofErr w:type="spellEnd"/>
+      <w:r>
+        <w:t xml:space="preserve"> </w:t>
+      </w:r>
+      <w:proofErr w:type="gramStart"/>
+      <w:r>
+        <w:t>y</w:t>
+      </w:r>
+      <w:proofErr w:type="gramEnd"/>
+      <w:r>
+        <w:t xml:space="preserve"> sobre todo: tiene errores de ejecución.</w:t>
       </w:r>
     </w:p>
     <w:p>
@@ -1025,21 +1828,53 @@
         <w:pStyle w:val="Puntos"/>
       </w:pPr>
       <w:r>
-        <w:t>Metas en ODS (buena idea) pero no tiene sentido luego el método ODS (que devuelve la información en string de todo el ODS con sus metas)</w:t>
-      </w:r>
-    </w:p>
-    <w:p>
-      <w:pPr>
-        <w:pStyle w:val="Puntos"/>
-      </w:pPr>
-      <w:r>
-        <w:t>Uso de ToString y Equals (</w:t>
+        <w:t xml:space="preserve">Metas en ODS (buena idea) pero no tiene sentido luego el método ODS (que devuelve la información en </w:t>
+      </w:r>
+      <w:proofErr w:type="spellStart"/>
+      <w:r>
+        <w:t>string</w:t>
+      </w:r>
+      <w:proofErr w:type="spellEnd"/>
+      <w:r>
+        <w:t xml:space="preserve"> de todo el ODS con sus metas)</w:t>
+      </w:r>
+    </w:p>
+    <w:p>
+      <w:pPr>
+        <w:pStyle w:val="Puntos"/>
+      </w:pPr>
+      <w:r>
+        <w:t xml:space="preserve">Uso de </w:t>
+      </w:r>
+      <w:proofErr w:type="spellStart"/>
+      <w:r>
+        <w:t>ToString</w:t>
+      </w:r>
+      <w:proofErr w:type="spellEnd"/>
+      <w:r>
+        <w:t xml:space="preserve"> y </w:t>
+      </w:r>
+      <w:proofErr w:type="spellStart"/>
+      <w:r>
+        <w:t>Equals</w:t>
+      </w:r>
+      <w:proofErr w:type="spellEnd"/>
+      <w:r>
+        <w:t xml:space="preserve"> (</w:t>
       </w:r>
       <w:r>
         <w:t xml:space="preserve">en principio </w:t>
       </w:r>
       <w:r>
-        <w:t xml:space="preserve">bien) aunque los ToString </w:t>
+        <w:t xml:space="preserve">bien) aunque los </w:t>
+      </w:r>
+      <w:proofErr w:type="spellStart"/>
+      <w:r>
+        <w:t>ToString</w:t>
+      </w:r>
+      <w:proofErr w:type="spellEnd"/>
+      <w:r>
+        <w:t xml:space="preserve"> </w:t>
       </w:r>
       <w:r>
         <w:t>deberían seguir</w:t>
@@ -1056,8 +1891,17 @@
         <w:pStyle w:val="Puntos"/>
       </w:pPr>
       <w:r>
-        <w:t xml:space="preserve">El ToString de Meta no tiene sentido, y eso provoca luego errores de ejecución (ver </w:t>
-      </w:r>
+        <w:t xml:space="preserve">El </w:t>
+      </w:r>
+      <w:proofErr w:type="spellStart"/>
+      <w:r>
+        <w:t>ToString</w:t>
+      </w:r>
+      <w:proofErr w:type="spellEnd"/>
+      <w:r>
+        <w:t xml:space="preserve"> de Meta no tiene sentido, y eso provoca luego errores de ejecución (ver </w:t>
+      </w:r>
+      <w:proofErr w:type="spellStart"/>
       <w:r>
         <w:rPr>
           <w:rFonts w:ascii="Cascadia Mono" w:hAnsi="Cascadia Mono" w:cs="Cascadia Mono"/>
@@ -1067,6 +1911,7 @@
         </w:rPr>
         <w:t>ModificarMeta</w:t>
       </w:r>
+      <w:proofErr w:type="spellEnd"/>
       <w:r>
         <w:t>)</w:t>
       </w:r>
@@ -1081,19 +1926,56 @@
       <w:r>
         <w:t xml:space="preserve">O tiene sentido que </w:t>
       </w:r>
-      <w:r>
-        <w:t xml:space="preserve">ToString de Meta </w:t>
-      </w:r>
-      <w:r>
-        <w:t>solo saque el IDMeta (como mínimo la clave compuesta) aunque estaría bien ponerle un . entre ambos</w:t>
-      </w:r>
-    </w:p>
-    <w:p>
-      <w:pPr>
-        <w:pStyle w:val="Puntos"/>
-      </w:pPr>
-      <w:r>
-        <w:t>Comparación en Equals de IdMeta sin contemplar mayúsculas y minúsculas.</w:t>
+      <w:proofErr w:type="spellStart"/>
+      <w:r>
+        <w:t>ToString</w:t>
+      </w:r>
+      <w:proofErr w:type="spellEnd"/>
+      <w:r>
+        <w:t xml:space="preserve"> de Meta </w:t>
+      </w:r>
+      <w:r>
+        <w:t xml:space="preserve">solo saque el </w:t>
+      </w:r>
+      <w:proofErr w:type="spellStart"/>
+      <w:r>
+        <w:t>IDMeta</w:t>
+      </w:r>
+      <w:proofErr w:type="spellEnd"/>
+      <w:r>
+        <w:t xml:space="preserve"> (como mínimo la clave compuesta) aunque estaría bien ponerle </w:t>
+      </w:r>
+      <w:proofErr w:type="gramStart"/>
+      <w:r>
+        <w:t>un .</w:t>
+      </w:r>
+      <w:proofErr w:type="gramEnd"/>
+      <w:r>
+        <w:t xml:space="preserve"> entre ambos</w:t>
+      </w:r>
+    </w:p>
+    <w:p>
+      <w:pPr>
+        <w:pStyle w:val="Puntos"/>
+      </w:pPr>
+      <w:r>
+        <w:t xml:space="preserve">Comparación en </w:t>
+      </w:r>
+      <w:proofErr w:type="spellStart"/>
+      <w:r>
+        <w:t>Equals</w:t>
+      </w:r>
+      <w:proofErr w:type="spellEnd"/>
+      <w:r>
+        <w:t xml:space="preserve"> de </w:t>
+      </w:r>
+      <w:proofErr w:type="spellStart"/>
+      <w:r>
+        <w:t>IdMeta</w:t>
+      </w:r>
+      <w:proofErr w:type="spellEnd"/>
+      <w:r>
+        <w:t xml:space="preserve"> sin contemplar mayúsculas y minúsculas.</w:t>
       </w:r>
     </w:p>
     <w:p>
@@ -1167,7 +2049,15 @@
         <w:pStyle w:val="Puntos"/>
       </w:pPr>
       <w:r>
-        <w:t>No debería ser aquí donde se lean los ODS y si lo hiciera devolvería mensaje de posible error (catch vacío??)</w:t>
+        <w:t>No debería ser aquí donde se lean los ODS y si lo hiciera devolvería mensaje de posible error (</w:t>
+      </w:r>
+      <w:proofErr w:type="gramStart"/>
+      <w:r>
+        <w:t>catch vacío??</w:t>
+      </w:r>
+      <w:proofErr w:type="gramEnd"/>
+      <w:r>
+        <w:t>)</w:t>
       </w:r>
     </w:p>
     <w:p>
@@ -1178,7 +2068,17 @@
         <w:t>¿</w:t>
       </w:r>
       <w:r>
-        <w:t>Llama a método RellenarMetasDeODS aunque haya habido errores</w:t>
+        <w:t xml:space="preserve">Llama a método </w:t>
+      </w:r>
+      <w:proofErr w:type="spellStart"/>
+      <w:proofErr w:type="gramStart"/>
+      <w:r>
+        <w:t>RellenarMetasDeODS</w:t>
+      </w:r>
+      <w:proofErr w:type="spellEnd"/>
+      <w:proofErr w:type="gramEnd"/>
+      <w:r>
+        <w:t xml:space="preserve"> aunque haya habido errores</w:t>
       </w:r>
       <w:r>
         <w:t>?</w:t>
@@ -1189,16 +2089,26 @@
         <w:pStyle w:val="Puntos"/>
       </w:pPr>
       <w:r>
-        <w:t>En RellenarMetasDeODS también se deja el Catch vacío.</w:t>
+        <w:t xml:space="preserve">En </w:t>
+      </w:r>
+      <w:proofErr w:type="spellStart"/>
+      <w:r>
+        <w:t>RellenarMetasDeODS</w:t>
+      </w:r>
+      <w:proofErr w:type="spellEnd"/>
+      <w:r>
+        <w:t xml:space="preserve"> también se deja el Catch vacío.</w:t>
       </w:r>
     </w:p>
     <w:p>
       <w:pPr>
         <w:pStyle w:val="Ttulo3"/>
       </w:pPr>
+      <w:proofErr w:type="spellStart"/>
       <w:r>
         <w:t>RellenarMetasDeODS</w:t>
       </w:r>
+      <w:proofErr w:type="spellEnd"/>
     </w:p>
     <w:p>
       <w:pPr>
@@ -1212,18 +2122,41 @@
       <w:pPr>
         <w:pStyle w:val="Ttulo3"/>
       </w:pPr>
-      <w:r>
-        <w:t>ModificarODS(ods)</w:t>
+      <w:proofErr w:type="spellStart"/>
+      <w:r>
+        <w:t>ModificarODS</w:t>
+      </w:r>
+      <w:proofErr w:type="spellEnd"/>
+      <w:r>
+        <w:t>(</w:t>
+      </w:r>
+      <w:proofErr w:type="spellStart"/>
+      <w:r>
+        <w:t>ods</w:t>
+      </w:r>
+      <w:proofErr w:type="spellEnd"/>
+      <w:r>
+        <w:t>)</w:t>
       </w:r>
       <w:r>
         <w:t>,</w:t>
       </w:r>
       <w:r>
-        <w:t xml:space="preserve"> ModificarMeta</w:t>
-      </w:r>
-      <w:r>
-        <w:t>, AnyadirMeta</w:t>
-      </w:r>
+        <w:t xml:space="preserve"> </w:t>
+      </w:r>
+      <w:proofErr w:type="spellStart"/>
+      <w:r>
+        <w:t>ModificarMeta</w:t>
+      </w:r>
+      <w:proofErr w:type="spellEnd"/>
+      <w:r>
+        <w:t xml:space="preserve">, </w:t>
+      </w:r>
+      <w:proofErr w:type="spellStart"/>
+      <w:r>
+        <w:t>AnyadirMeta</w:t>
+      </w:r>
+      <w:proofErr w:type="spellEnd"/>
     </w:p>
     <w:p>
       <w:pPr>
@@ -1246,7 +2179,15 @@
         <w:pStyle w:val="Puntos"/>
       </w:pPr>
       <w:r>
-        <w:t xml:space="preserve">En el caso de ModificarMeta además se produce </w:t>
+        <w:t xml:space="preserve">En el caso de </w:t>
+      </w:r>
+      <w:proofErr w:type="spellStart"/>
+      <w:r>
+        <w:t>ModificarMeta</w:t>
+      </w:r>
+      <w:proofErr w:type="spellEnd"/>
+      <w:r>
+        <w:t xml:space="preserve"> además se produce </w:t>
       </w:r>
       <w:r>
         <w:rPr>
@@ -1261,7 +2202,15 @@
         <w:t xml:space="preserve"> </w:t>
       </w:r>
       <w:r>
-        <w:t>por ToString de Meta</w:t>
+        <w:t xml:space="preserve">por </w:t>
+      </w:r>
+      <w:proofErr w:type="spellStart"/>
+      <w:r>
+        <w:t>ToString</w:t>
+      </w:r>
+      <w:proofErr w:type="spellEnd"/>
+      <w:r>
+        <w:t xml:space="preserve"> de Meta</w:t>
       </w:r>
       <w:r>
         <w:t>.</w:t>
@@ -1272,16 +2221,26 @@
         <w:pStyle w:val="Puntos"/>
       </w:pPr>
       <w:r>
-        <w:t>En AnyadirMeta no provoca error, pero tampoco funciona</w:t>
+        <w:t xml:space="preserve">En </w:t>
+      </w:r>
+      <w:proofErr w:type="spellStart"/>
+      <w:r>
+        <w:t>AnyadirMeta</w:t>
+      </w:r>
+      <w:proofErr w:type="spellEnd"/>
+      <w:r>
+        <w:t xml:space="preserve"> no provoca error, pero tampoco funciona</w:t>
       </w:r>
     </w:p>
     <w:p>
       <w:pPr>
         <w:pStyle w:val="Ttulo3"/>
       </w:pPr>
+      <w:proofErr w:type="spellStart"/>
       <w:r>
         <w:t>VerMetasDeODS</w:t>
       </w:r>
+      <w:proofErr w:type="spellEnd"/>
     </w:p>
     <w:p>
       <w:pPr>
@@ -1304,16 +2263,26 @@
       <w:pPr>
         <w:pStyle w:val="Ttulo3"/>
       </w:pPr>
+      <w:proofErr w:type="spellStart"/>
       <w:r>
         <w:t>VerODSMetas</w:t>
       </w:r>
-    </w:p>
-    <w:p>
-      <w:pPr>
-        <w:pStyle w:val="Puntos"/>
-      </w:pPr>
-      <w:r>
-        <w:t>Al cargar cboODS limpiarlo antes.</w:t>
+      <w:proofErr w:type="spellEnd"/>
+    </w:p>
+    <w:p>
+      <w:pPr>
+        <w:pStyle w:val="Puntos"/>
+      </w:pPr>
+      <w:r>
+        <w:t xml:space="preserve">Al cargar </w:t>
+      </w:r>
+      <w:proofErr w:type="spellStart"/>
+      <w:r>
+        <w:t>cboODS</w:t>
+      </w:r>
+      <w:proofErr w:type="spellEnd"/>
+      <w:r>
+        <w:t xml:space="preserve"> limpiarlo antes.</w:t>
       </w:r>
     </w:p>
     <w:p>
@@ -1340,7 +2309,23 @@
         <w:pStyle w:val="Puntos"/>
       </w:pPr>
       <w:r>
-        <w:t>En realidad, en vuestro caso el Ods seleccionado ya contiene las metas. De todas formas, la llamada a VerMetasDeODs puede traer errores, que hay que mostrar al usuario o usuaria final.</w:t>
+        <w:t xml:space="preserve">En realidad, en vuestro caso el </w:t>
+      </w:r>
+      <w:proofErr w:type="spellStart"/>
+      <w:r>
+        <w:t>Ods</w:t>
+      </w:r>
+      <w:proofErr w:type="spellEnd"/>
+      <w:r>
+        <w:t xml:space="preserve"> seleccionado ya contiene las metas. De todas formas, la llamada a </w:t>
+      </w:r>
+      <w:proofErr w:type="spellStart"/>
+      <w:r>
+        <w:t>VerMetasDeODs</w:t>
+      </w:r>
+      <w:proofErr w:type="spellEnd"/>
+      <w:r>
+        <w:t xml:space="preserve"> puede traer errores, que hay que mostrar al usuario o usuaria final.</w:t>
       </w:r>
       <w:r>
         <w:t xml:space="preserve"> </w:t>
@@ -1350,9 +2335,11 @@
       <w:pPr>
         <w:pStyle w:val="Ttulo3"/>
       </w:pPr>
+      <w:proofErr w:type="spellStart"/>
       <w:r>
         <w:t>ModificarODSyMeta</w:t>
       </w:r>
+      <w:proofErr w:type="spellEnd"/>
     </w:p>
     <w:p>
       <w:pPr>
@@ -1377,9 +2364,11 @@
       <w:pPr>
         <w:pStyle w:val="Ttulo3"/>
       </w:pPr>
+      <w:proofErr w:type="spellStart"/>
       <w:r>
         <w:t>btnGuardarCambiosODS_Click</w:t>
       </w:r>
+      <w:proofErr w:type="spellEnd"/>
     </w:p>
     <w:p>
       <w:pPr>

</xml_diff>

<commit_message>
Terminado de corregir Errores de Profesorado
</commit_message>
<xml_diff>
--- a/Profesorado/G2 Ibai Asier Mikel.docx
+++ b/Profesorado/G2 Ibai Asier Mikel.docx
@@ -480,12 +480,12 @@
       <w:pPr>
         <w:pStyle w:val="Puntos"/>
         <w:rPr>
-          <w:highlight w:val="yellow"/>
-        </w:rPr>
-      </w:pPr>
-      <w:r>
-        <w:rPr>
-          <w:highlight w:val="yellow"/>
+          <w:highlight w:val="green"/>
+        </w:rPr>
+      </w:pPr>
+      <w:r>
+        <w:rPr>
+          <w:highlight w:val="green"/>
         </w:rPr>
         <w:t xml:space="preserve">Cuando se hacen altas, modificaciones o borrados de un registro no debe leer todos del mismo tipo y comprobar si el que queremos añadir, modificar o borrar se encuentra en la lista. Es la propia consulta con la base de datos quien debe hacerlo. </w:t>
       </w:r>
@@ -507,8 +507,14 @@
     <w:p>
       <w:pPr>
         <w:pStyle w:val="Puntos"/>
-      </w:pPr>
-      <w:r>
+        <w:rPr>
+          <w:highlight w:val="green"/>
+        </w:rPr>
+      </w:pPr>
+      <w:r>
+        <w:rPr>
+          <w:highlight w:val="green"/>
+        </w:rPr>
         <w:t>Si un método `puede devolver errores, se debe comprobar antes que no hay para realizar las acciones que se harían si todo fuese bien, como en el siguiente caso:</w:t>
       </w:r>
     </w:p>
@@ -521,14 +527,18 @@
         </w:numPr>
         <w:ind w:left="284"/>
         <w:jc w:val="left"/>
-      </w:pPr>
-      <w:proofErr w:type="spellStart"/>
-      <w:r>
-        <w:rPr>
-          <w:rFonts w:ascii="Cascadia Mono" w:hAnsi="Cascadia Mono" w:cs="Cascadia Mono"/>
-          <w:color w:val="000000"/>
-          <w:sz w:val="19"/>
-          <w:szCs w:val="19"/>
+        <w:rPr>
+          <w:highlight w:val="green"/>
+        </w:rPr>
+      </w:pPr>
+      <w:proofErr w:type="spellStart"/>
+      <w:r>
+        <w:rPr>
+          <w:rFonts w:ascii="Cascadia Mono" w:hAnsi="Cascadia Mono" w:cs="Cascadia Mono"/>
+          <w:color w:val="000000"/>
+          <w:sz w:val="19"/>
+          <w:szCs w:val="19"/>
+          <w:highlight w:val="green"/>
         </w:rPr>
         <w:t>dgvMetas.DataSource</w:t>
       </w:r>
@@ -539,6 +549,7 @@
           <w:color w:val="000000"/>
           <w:sz w:val="19"/>
           <w:szCs w:val="19"/>
+          <w:highlight w:val="green"/>
         </w:rPr>
         <w:t xml:space="preserve"> = </w:t>
       </w:r>
@@ -550,6 +561,7 @@
           <w:color w:val="000000"/>
           <w:sz w:val="19"/>
           <w:szCs w:val="19"/>
+          <w:highlight w:val="green"/>
         </w:rPr>
         <w:t>gestion.VerMetasDeODS</w:t>
       </w:r>
@@ -561,6 +573,7 @@
           <w:color w:val="000000"/>
           <w:sz w:val="19"/>
           <w:szCs w:val="19"/>
+          <w:highlight w:val="green"/>
         </w:rPr>
         <w:t>(</w:t>
       </w:r>
@@ -571,6 +584,7 @@
           <w:color w:val="000000"/>
           <w:sz w:val="19"/>
           <w:szCs w:val="19"/>
+          <w:highlight w:val="green"/>
         </w:rPr>
         <w:t>odsSeleccionado.NumeroODS</w:t>
       </w:r>
@@ -581,6 +595,7 @@
           <w:color w:val="000000"/>
           <w:sz w:val="19"/>
           <w:szCs w:val="19"/>
+          <w:highlight w:val="green"/>
         </w:rPr>
         <w:t xml:space="preserve">, </w:t>
       </w:r>
@@ -591,6 +606,7 @@
           <w:color w:val="000000"/>
           <w:sz w:val="19"/>
           <w:szCs w:val="19"/>
+          <w:highlight w:val="green"/>
         </w:rPr>
         <w:t>mensajerror</w:t>
       </w:r>
@@ -601,6 +617,7 @@
           <w:color w:val="000000"/>
           <w:sz w:val="19"/>
           <w:szCs w:val="19"/>
+          <w:highlight w:val="green"/>
         </w:rPr>
         <w:t>)</w:t>
       </w:r>
@@ -608,32 +625,56 @@
     <w:p>
       <w:pPr>
         <w:pStyle w:val="Puntos"/>
-      </w:pPr>
-      <w:r>
+        <w:rPr>
+          <w:highlight w:val="green"/>
+        </w:rPr>
+      </w:pPr>
+      <w:r>
+        <w:rPr>
+          <w:highlight w:val="green"/>
+        </w:rPr>
         <w:t xml:space="preserve">El tamaño de las filas del </w:t>
       </w:r>
       <w:proofErr w:type="spellStart"/>
       <w:r>
+        <w:rPr>
+          <w:highlight w:val="green"/>
+        </w:rPr>
         <w:t>datagridview</w:t>
       </w:r>
       <w:proofErr w:type="spellEnd"/>
       <w:r>
+        <w:rPr>
+          <w:highlight w:val="green"/>
+        </w:rPr>
         <w:t xml:space="preserve"> no es muy lógico, y más pensando si tenemos todas.</w:t>
       </w:r>
     </w:p>
     <w:p>
       <w:pPr>
         <w:pStyle w:val="Puntos"/>
-      </w:pPr>
-      <w:r>
+        <w:rPr>
+          <w:highlight w:val="green"/>
+        </w:rPr>
+      </w:pPr>
+      <w:r>
+        <w:rPr>
+          <w:highlight w:val="green"/>
+        </w:rPr>
         <w:t xml:space="preserve">Los </w:t>
       </w:r>
       <w:proofErr w:type="spellStart"/>
       <w:r>
+        <w:rPr>
+          <w:highlight w:val="green"/>
+        </w:rPr>
         <w:t>ToString</w:t>
       </w:r>
       <w:proofErr w:type="spellEnd"/>
       <w:r>
+        <w:rPr>
+          <w:highlight w:val="green"/>
+        </w:rPr>
         <w:t xml:space="preserve"> siguen no teniendo la misma lógica entre ellos</w:t>
       </w:r>
     </w:p>
@@ -786,8 +827,14 @@
     <w:p>
       <w:pPr>
         <w:pStyle w:val="Puntos"/>
-      </w:pPr>
-      <w:r>
+        <w:rPr>
+          <w:highlight w:val="green"/>
+        </w:rPr>
+      </w:pPr>
+      <w:r>
+        <w:rPr>
+          <w:highlight w:val="green"/>
+        </w:rPr>
         <w:t>Si no existen los procedimientos almacenados, no nos enteramos que no funciona nada</w:t>
       </w:r>
     </w:p>
@@ -811,53 +858,92 @@
     <w:p>
       <w:pPr>
         <w:pStyle w:val="Puntos"/>
-      </w:pPr>
-      <w:r>
+        <w:rPr>
+          <w:highlight w:val="green"/>
+        </w:rPr>
+      </w:pPr>
+      <w:r>
+        <w:rPr>
+          <w:highlight w:val="green"/>
+        </w:rPr>
         <w:t>De nuevo lo que os comento antes: No debe leer TODAS las iniciativas.</w:t>
       </w:r>
     </w:p>
     <w:p>
       <w:pPr>
         <w:pStyle w:val="Puntos"/>
-      </w:pPr>
-      <w:r>
+        <w:rPr>
+          <w:highlight w:val="green"/>
+        </w:rPr>
+      </w:pPr>
+      <w:r>
+        <w:rPr>
+          <w:highlight w:val="green"/>
+        </w:rPr>
         <w:t xml:space="preserve">Para comparar fechas no se pueden pasar a </w:t>
       </w:r>
       <w:proofErr w:type="spellStart"/>
       <w:r>
+        <w:rPr>
+          <w:highlight w:val="green"/>
+        </w:rPr>
         <w:t>string</w:t>
       </w:r>
       <w:proofErr w:type="spellEnd"/>
       <w:r>
+        <w:rPr>
+          <w:highlight w:val="green"/>
+        </w:rPr>
         <w:t xml:space="preserve"> con </w:t>
       </w:r>
       <w:proofErr w:type="spellStart"/>
       <w:r>
+        <w:rPr>
+          <w:highlight w:val="green"/>
+        </w:rPr>
         <w:t>ToShortDateString</w:t>
       </w:r>
       <w:proofErr w:type="spellEnd"/>
       <w:r>
+        <w:rPr>
+          <w:highlight w:val="green"/>
+        </w:rPr>
         <w:t xml:space="preserve"> porque funciona mal. Ejemplo: Si compara 5/1/2024 con 2/6/2024 como fecha dirá que la primera es menor que la segunda, pero como </w:t>
       </w:r>
       <w:proofErr w:type="spellStart"/>
       <w:r>
+        <w:rPr>
+          <w:highlight w:val="green"/>
+        </w:rPr>
         <w:t>string</w:t>
       </w:r>
       <w:proofErr w:type="spellEnd"/>
       <w:r>
+        <w:rPr>
+          <w:highlight w:val="green"/>
+        </w:rPr>
         <w:t xml:space="preserve"> será al revés</w:t>
       </w:r>
     </w:p>
     <w:p>
       <w:pPr>
         <w:pStyle w:val="Puntos"/>
-      </w:pPr>
-      <w:proofErr w:type="spellStart"/>
-      <w:r>
+        <w:rPr>
+          <w:highlight w:val="green"/>
+        </w:rPr>
+      </w:pPr>
+      <w:proofErr w:type="spellStart"/>
+      <w:r>
+        <w:rPr>
+          <w:highlight w:val="green"/>
+        </w:rPr>
         <w:t>Que</w:t>
       </w:r>
       <w:proofErr w:type="spellEnd"/>
       <w:r>
+        <w:rPr>
+          <w:highlight w:val="green"/>
+        </w:rPr>
         <w:t xml:space="preserve"> sentido tiene la pregunta de </w:t>
       </w:r>
       <w:proofErr w:type="spellStart"/>
@@ -867,6 +953,7 @@
           <w:color w:val="000000"/>
           <w:sz w:val="19"/>
           <w:szCs w:val="19"/>
+          <w:highlight w:val="green"/>
         </w:rPr>
         <w:t>If</w:t>
       </w:r>
@@ -877,6 +964,7 @@
           <w:color w:val="000000"/>
           <w:sz w:val="19"/>
           <w:szCs w:val="19"/>
+          <w:highlight w:val="green"/>
         </w:rPr>
         <w:t xml:space="preserve"> </w:t>
       </w:r>
@@ -888,6 +976,7 @@
           <w:color w:val="000000"/>
           <w:sz w:val="19"/>
           <w:szCs w:val="19"/>
+          <w:highlight w:val="green"/>
         </w:rPr>
         <w:t>iniciativa.FechaFin</w:t>
       </w:r>
@@ -899,6 +988,7 @@
           <w:color w:val="000000"/>
           <w:sz w:val="19"/>
           <w:szCs w:val="19"/>
+          <w:highlight w:val="green"/>
         </w:rPr>
         <w:t xml:space="preserve"> = </w:t>
       </w:r>
@@ -909,6 +999,7 @@
           <w:color w:val="000000"/>
           <w:sz w:val="19"/>
           <w:szCs w:val="19"/>
+          <w:highlight w:val="green"/>
         </w:rPr>
         <w:t>Nothing</w:t>
       </w:r>
@@ -919,6 +1010,7 @@
           <w:color w:val="000000"/>
           <w:sz w:val="19"/>
           <w:szCs w:val="19"/>
+          <w:highlight w:val="green"/>
         </w:rPr>
         <w:t xml:space="preserve"> </w:t>
       </w:r>
@@ -929,27 +1021,43 @@
           <w:color w:val="000000"/>
           <w:sz w:val="19"/>
           <w:szCs w:val="19"/>
+          <w:highlight w:val="green"/>
         </w:rPr>
         <w:t>Then</w:t>
       </w:r>
       <w:proofErr w:type="spellEnd"/>
       <w:r>
+        <w:rPr>
+          <w:highlight w:val="green"/>
+        </w:rPr>
         <w:t xml:space="preserve"> si luego </w:t>
       </w:r>
       <w:proofErr w:type="spellStart"/>
       <w:r>
+        <w:rPr>
+          <w:highlight w:val="green"/>
+        </w:rPr>
         <w:t>sql</w:t>
       </w:r>
       <w:proofErr w:type="spellEnd"/>
       <w:r>
+        <w:rPr>
+          <w:highlight w:val="green"/>
+        </w:rPr>
         <w:t xml:space="preserve"> le asignáis el mismo valor que ya tenía?</w:t>
       </w:r>
     </w:p>
     <w:p>
       <w:pPr>
         <w:pStyle w:val="Puntos"/>
-      </w:pPr>
-      <w:r>
+        <w:rPr>
+          <w:highlight w:val="green"/>
+        </w:rPr>
+      </w:pPr>
+      <w:r>
+        <w:rPr>
+          <w:highlight w:val="green"/>
+        </w:rPr>
         <w:t>Provoca bastantes errores de ejecución que no salen al exterior porque el método devuelve “” aunque haya errores</w:t>
       </w:r>
     </w:p>
@@ -1042,24 +1150,42 @@
     <w:p>
       <w:pPr>
         <w:pStyle w:val="Puntos"/>
-      </w:pPr>
-      <w:r>
+        <w:rPr>
+          <w:highlight w:val="green"/>
+        </w:rPr>
+      </w:pPr>
+      <w:r>
+        <w:rPr>
+          <w:highlight w:val="green"/>
+        </w:rPr>
         <w:t>Se pedía que recibiese el código, no toda la iniciativa</w:t>
       </w:r>
     </w:p>
     <w:p>
       <w:pPr>
         <w:pStyle w:val="Puntos"/>
-      </w:pPr>
-      <w:r>
+        <w:rPr>
+          <w:highlight w:val="green"/>
+        </w:rPr>
+      </w:pPr>
+      <w:r>
+        <w:rPr>
+          <w:highlight w:val="green"/>
+        </w:rPr>
         <w:t xml:space="preserve">Si vais a usar un </w:t>
       </w:r>
       <w:proofErr w:type="spellStart"/>
       <w:r>
+        <w:rPr>
+          <w:highlight w:val="green"/>
+        </w:rPr>
         <w:t>cmdINI</w:t>
       </w:r>
       <w:proofErr w:type="spellEnd"/>
       <w:r>
+        <w:rPr>
+          <w:highlight w:val="green"/>
+        </w:rPr>
         <w:t xml:space="preserve"> común, cambiarle el nombre, porque ese no es significativo.</w:t>
       </w:r>
     </w:p>
@@ -1074,24 +1200,42 @@
     <w:p>
       <w:pPr>
         <w:pStyle w:val="Puntos"/>
-      </w:pPr>
-      <w:r>
+        <w:rPr>
+          <w:highlight w:val="green"/>
+        </w:rPr>
+      </w:pPr>
+      <w:r>
+        <w:rPr>
+          <w:highlight w:val="green"/>
+        </w:rPr>
         <w:t>Lo comentado, el formulario está en mal lugar y ni se ven todos los controles</w:t>
       </w:r>
     </w:p>
     <w:p>
       <w:pPr>
         <w:pStyle w:val="Puntos"/>
-      </w:pPr>
-      <w:r>
+        <w:rPr>
+          <w:highlight w:val="green"/>
+        </w:rPr>
+      </w:pPr>
+      <w:r>
+        <w:rPr>
+          <w:highlight w:val="green"/>
+        </w:rPr>
         <w:t xml:space="preserve">Los nombres </w:t>
       </w:r>
       <w:proofErr w:type="spellStart"/>
       <w:r>
+        <w:rPr>
+          <w:highlight w:val="green"/>
+        </w:rPr>
         <w:t>selMeta</w:t>
       </w:r>
       <w:proofErr w:type="spellEnd"/>
       <w:r>
+        <w:rPr>
+          <w:highlight w:val="green"/>
+        </w:rPr>
         <w:t>, … no se sabe que son botones</w:t>
       </w:r>
     </w:p>
@@ -1106,8 +1250,14 @@
     <w:p>
       <w:pPr>
         <w:pStyle w:val="Puntos"/>
-      </w:pPr>
-      <w:r>
+        <w:rPr>
+          <w:highlight w:val="magenta"/>
+        </w:rPr>
+      </w:pPr>
+      <w:r>
+        <w:rPr>
+          <w:highlight w:val="magenta"/>
+        </w:rPr>
         <w:t>Sin hacer</w:t>
       </w:r>
     </w:p>
@@ -1122,46 +1272,88 @@
     <w:p>
       <w:pPr>
         <w:pStyle w:val="Puntos"/>
-      </w:pPr>
-      <w:r>
+        <w:rPr>
+          <w:highlight w:val="green"/>
+        </w:rPr>
+      </w:pPr>
+      <w:r>
+        <w:rPr>
+          <w:highlight w:val="green"/>
+        </w:rPr>
         <w:t xml:space="preserve">La lógica </w:t>
       </w:r>
       <w:r>
+        <w:rPr>
+          <w:highlight w:val="green"/>
+        </w:rPr>
         <w:t>es</w:t>
       </w:r>
       <w:r>
+        <w:rPr>
+          <w:highlight w:val="green"/>
+        </w:rPr>
         <w:t xml:space="preserve"> que antes de darle a eliminar </w:t>
       </w:r>
       <w:r>
+        <w:rPr>
+          <w:highlight w:val="green"/>
+        </w:rPr>
         <w:t>vemos</w:t>
       </w:r>
       <w:r>
+        <w:rPr>
+          <w:highlight w:val="green"/>
+        </w:rPr>
         <w:t xml:space="preserve"> la iniciativa, </w:t>
       </w:r>
       <w:r>
+        <w:rPr>
+          <w:highlight w:val="green"/>
+        </w:rPr>
         <w:t xml:space="preserve">pero </w:t>
       </w:r>
       <w:proofErr w:type="spellStart"/>
       <w:r>
+        <w:rPr>
+          <w:highlight w:val="green"/>
+        </w:rPr>
         <w:t>aún</w:t>
       </w:r>
       <w:proofErr w:type="spellEnd"/>
       <w:r>
+        <w:rPr>
+          <w:highlight w:val="green"/>
+        </w:rPr>
         <w:t xml:space="preserve"> así</w:t>
       </w:r>
       <w:r>
+        <w:rPr>
+          <w:highlight w:val="green"/>
+        </w:rPr>
         <w:t xml:space="preserve"> el botón aun así nos </w:t>
       </w:r>
       <w:r>
+        <w:rPr>
+          <w:highlight w:val="green"/>
+        </w:rPr>
         <w:t>debe pedir</w:t>
       </w:r>
       <w:r>
+        <w:rPr>
+          <w:highlight w:val="green"/>
+        </w:rPr>
         <w:t xml:space="preserve"> conformidad, porque </w:t>
       </w:r>
       <w:r>
+        <w:rPr>
+          <w:highlight w:val="green"/>
+        </w:rPr>
         <w:t>es muy fácil pulsar un botón por error</w:t>
       </w:r>
       <w:r>
+        <w:rPr>
+          <w:highlight w:val="green"/>
+        </w:rPr>
         <w:t>.</w:t>
       </w:r>
     </w:p>
@@ -1543,14 +1735,29 @@
     <w:p>
       <w:pPr>
         <w:pStyle w:val="Puntos"/>
-      </w:pPr>
-      <w:r>
-        <w:t xml:space="preserve"> Los métodos que coinciden en instrucciones (ver Sub New</w:t>
-      </w:r>
-      <w:r>
+        <w:rPr>
+          <w:highlight w:val="green"/>
+        </w:rPr>
+      </w:pPr>
+      <w:r>
+        <w:t xml:space="preserve"> </w:t>
+      </w:r>
+      <w:r>
+        <w:rPr>
+          <w:highlight w:val="green"/>
+        </w:rPr>
+        <w:t>Los métodos que coinciden en instrucciones (ver Sub New</w:t>
+      </w:r>
+      <w:r>
+        <w:rPr>
+          <w:highlight w:val="green"/>
+        </w:rPr>
         <w:t xml:space="preserve"> de las Entidades</w:t>
       </w:r>
       <w:r>
+        <w:rPr>
+          <w:highlight w:val="green"/>
+        </w:rPr>
         <w:t>) deben llamarse unos a otros.</w:t>
       </w:r>
     </w:p>
@@ -1565,12 +1772,21 @@
     <w:p>
       <w:pPr>
         <w:pStyle w:val="Puntos"/>
-      </w:pPr>
-      <w:r>
+        <w:rPr>
+          <w:highlight w:val="green"/>
+        </w:rPr>
+      </w:pPr>
+      <w:r>
+        <w:rPr>
+          <w:highlight w:val="green"/>
+        </w:rPr>
         <w:t xml:space="preserve">Los formularios deben comenzar por </w:t>
       </w:r>
       <w:proofErr w:type="spellStart"/>
       <w:r>
+        <w:rPr>
+          <w:highlight w:val="green"/>
+        </w:rPr>
         <w:t>Frm</w:t>
       </w:r>
       <w:proofErr w:type="spellEnd"/>
@@ -1586,8 +1802,14 @@
     <w:p>
       <w:pPr>
         <w:pStyle w:val="Puntos"/>
-      </w:pPr>
-      <w:r>
+        <w:rPr>
+          <w:highlight w:val="green"/>
+        </w:rPr>
+      </w:pPr>
+      <w:r>
+        <w:rPr>
+          <w:highlight w:val="green"/>
+        </w:rPr>
         <w:t>Imágenes sí, pero no ficheros</w:t>
       </w:r>
     </w:p>
@@ -1602,16 +1824,28 @@
     <w:p>
       <w:pPr>
         <w:pStyle w:val="Puntos"/>
-      </w:pPr>
-      <w:r>
+        <w:rPr>
+          <w:highlight w:val="green"/>
+        </w:rPr>
+      </w:pPr>
+      <w:r>
+        <w:rPr>
+          <w:highlight w:val="green"/>
+        </w:rPr>
         <w:t xml:space="preserve">¿Por qué no cargáis ahí los 2? </w:t>
       </w:r>
     </w:p>
     <w:p>
       <w:pPr>
         <w:pStyle w:val="Puntos"/>
-      </w:pPr>
-      <w:r>
+        <w:rPr>
+          <w:highlight w:val="green"/>
+        </w:rPr>
+      </w:pPr>
+      <w:r>
+        <w:rPr>
+          <w:highlight w:val="green"/>
+        </w:rPr>
         <w:t>Y cambiar el nombre de la carpeta Elementos de la solución</w:t>
       </w:r>
     </w:p>
@@ -1668,16 +1902,28 @@
     <w:p>
       <w:pPr>
         <w:pStyle w:val="Puntos"/>
-      </w:pPr>
-      <w:r>
+        <w:rPr>
+          <w:highlight w:val="green"/>
+        </w:rPr>
+      </w:pPr>
+      <w:r>
+        <w:rPr>
+          <w:highlight w:val="green"/>
+        </w:rPr>
         <w:t xml:space="preserve">En el de creación de la Base de datos, debéis poner un </w:t>
       </w:r>
       <w:proofErr w:type="spellStart"/>
       <w:r>
+        <w:rPr>
+          <w:highlight w:val="green"/>
+        </w:rPr>
         <w:t>Go</w:t>
       </w:r>
       <w:proofErr w:type="spellEnd"/>
       <w:r>
+        <w:rPr>
+          <w:highlight w:val="green"/>
+        </w:rPr>
         <w:t xml:space="preserve"> entre estas 2 líneas para que la cree realmente y luego pueda usarla</w:t>
       </w:r>
     </w:p>
@@ -1693,6 +1939,7 @@
           <w:color w:val="000000"/>
           <w:sz w:val="19"/>
           <w:szCs w:val="19"/>
+          <w:highlight w:val="green"/>
         </w:rPr>
       </w:pPr>
       <w:r>
@@ -1701,6 +1948,7 @@
           <w:color w:val="0000FF"/>
           <w:sz w:val="19"/>
           <w:szCs w:val="19"/>
+          <w:highlight w:val="green"/>
         </w:rPr>
         <w:t>CREATE</w:t>
       </w:r>
@@ -1710,6 +1958,7 @@
           <w:color w:val="000000"/>
           <w:sz w:val="19"/>
           <w:szCs w:val="19"/>
+          <w:highlight w:val="green"/>
         </w:rPr>
         <w:t xml:space="preserve"> </w:t>
       </w:r>
@@ -1719,6 +1968,7 @@
           <w:color w:val="0000FF"/>
           <w:sz w:val="19"/>
           <w:szCs w:val="19"/>
+          <w:highlight w:val="green"/>
         </w:rPr>
         <w:t>DATABASE</w:t>
       </w:r>
@@ -1728,6 +1978,7 @@
           <w:color w:val="000000"/>
           <w:sz w:val="19"/>
           <w:szCs w:val="19"/>
+          <w:highlight w:val="green"/>
         </w:rPr>
         <w:t xml:space="preserve"> CUATROVIENTOSRSE</w:t>
       </w:r>
@@ -1744,6 +1995,7 @@
           <w:color w:val="000000"/>
           <w:sz w:val="19"/>
           <w:szCs w:val="19"/>
+          <w:highlight w:val="green"/>
         </w:rPr>
       </w:pPr>
       <w:r>
@@ -1752,6 +2004,7 @@
           <w:color w:val="0000FF"/>
           <w:sz w:val="19"/>
           <w:szCs w:val="19"/>
+          <w:highlight w:val="green"/>
         </w:rPr>
         <w:t>USE</w:t>
       </w:r>
@@ -1761,6 +2014,7 @@
           <w:color w:val="000000"/>
           <w:sz w:val="19"/>
           <w:szCs w:val="19"/>
+          <w:highlight w:val="green"/>
         </w:rPr>
         <w:t xml:space="preserve"> CUATROVIENTOSRSE</w:t>
       </w:r>
@@ -1768,32 +2022,56 @@
     <w:p>
       <w:pPr>
         <w:pStyle w:val="Puntos"/>
-      </w:pPr>
-      <w:r>
+        <w:rPr>
+          <w:highlight w:val="green"/>
+        </w:rPr>
+      </w:pPr>
+      <w:r>
+        <w:rPr>
+          <w:highlight w:val="green"/>
+        </w:rPr>
         <w:t xml:space="preserve">El fichero </w:t>
       </w:r>
       <w:proofErr w:type="spellStart"/>
       <w:r>
+        <w:rPr>
+          <w:highlight w:val="green"/>
+        </w:rPr>
         <w:t>Inserts</w:t>
       </w:r>
       <w:proofErr w:type="spellEnd"/>
       <w:r>
+        <w:rPr>
+          <w:highlight w:val="green"/>
+        </w:rPr>
         <w:t xml:space="preserve"> debería tener </w:t>
       </w:r>
       <w:proofErr w:type="spellStart"/>
       <w:r>
+        <w:rPr>
+          <w:highlight w:val="green"/>
+        </w:rPr>
         <w:t>Go</w:t>
       </w:r>
       <w:proofErr w:type="spellEnd"/>
       <w:r>
+        <w:rPr>
+          <w:highlight w:val="green"/>
+        </w:rPr>
         <w:t xml:space="preserve"> </w:t>
       </w:r>
       <w:proofErr w:type="gramStart"/>
       <w:r>
+        <w:rPr>
+          <w:highlight w:val="green"/>
+        </w:rPr>
         <w:t>y</w:t>
       </w:r>
       <w:proofErr w:type="gramEnd"/>
       <w:r>
+        <w:rPr>
+          <w:highlight w:val="green"/>
+        </w:rPr>
         <w:t xml:space="preserve"> sobre todo: tiene errores de ejecución.</w:t>
       </w:r>
     </w:p>
@@ -1817,115 +2095,208 @@
     <w:p>
       <w:pPr>
         <w:pStyle w:val="Ttulo2"/>
-      </w:pPr>
-      <w:r>
+        <w:rPr>
+          <w:highlight w:val="green"/>
+        </w:rPr>
+      </w:pPr>
+      <w:r>
+        <w:rPr>
+          <w:highlight w:val="green"/>
+        </w:rPr>
         <w:t>ODS</w:t>
       </w:r>
       <w:r>
+        <w:rPr>
+          <w:highlight w:val="green"/>
+        </w:rPr>
         <w:t xml:space="preserve"> y Meta</w:t>
       </w:r>
     </w:p>
     <w:p>
       <w:pPr>
         <w:pStyle w:val="Puntos"/>
-      </w:pPr>
-      <w:r>
+        <w:rPr>
+          <w:highlight w:val="green"/>
+        </w:rPr>
+      </w:pPr>
+      <w:r>
+        <w:rPr>
+          <w:highlight w:val="green"/>
+        </w:rPr>
         <w:t>En ODS Imagen debe ser de solo lectura</w:t>
       </w:r>
       <w:r>
+        <w:rPr>
+          <w:highlight w:val="green"/>
+        </w:rPr>
         <w:t xml:space="preserve"> y calcularla en función del número de ODS</w:t>
       </w:r>
       <w:r>
+        <w:rPr>
+          <w:highlight w:val="green"/>
+        </w:rPr>
         <w:t xml:space="preserve">. </w:t>
       </w:r>
       <w:r>
+        <w:rPr>
+          <w:highlight w:val="green"/>
+        </w:rPr>
         <w:t>Y en vuestro caso no usáis esta propiedad.</w:t>
       </w:r>
     </w:p>
     <w:p>
       <w:pPr>
         <w:pStyle w:val="Puntos"/>
-      </w:pPr>
-      <w:r>
+        <w:rPr>
+          <w:highlight w:val="green"/>
+        </w:rPr>
+      </w:pPr>
+      <w:r>
+        <w:rPr>
+          <w:highlight w:val="green"/>
+        </w:rPr>
         <w:t>Los New deben llamarse unos a otros</w:t>
       </w:r>
     </w:p>
     <w:p>
       <w:pPr>
         <w:pStyle w:val="Puntos"/>
-      </w:pPr>
-      <w:r>
+        <w:rPr>
+          <w:highlight w:val="green"/>
+        </w:rPr>
+      </w:pPr>
+      <w:r>
+        <w:rPr>
+          <w:highlight w:val="green"/>
+        </w:rPr>
         <w:t xml:space="preserve">Metas en ODS (buena idea) pero no tiene sentido luego el método ODS (que devuelve la información en </w:t>
       </w:r>
       <w:proofErr w:type="spellStart"/>
       <w:r>
+        <w:rPr>
+          <w:highlight w:val="green"/>
+        </w:rPr>
         <w:t>string</w:t>
       </w:r>
       <w:proofErr w:type="spellEnd"/>
       <w:r>
+        <w:rPr>
+          <w:highlight w:val="green"/>
+        </w:rPr>
         <w:t xml:space="preserve"> de todo el ODS con sus metas)</w:t>
       </w:r>
     </w:p>
     <w:p>
       <w:pPr>
         <w:pStyle w:val="Puntos"/>
-      </w:pPr>
-      <w:r>
+        <w:rPr>
+          <w:highlight w:val="green"/>
+        </w:rPr>
+      </w:pPr>
+      <w:r>
+        <w:rPr>
+          <w:highlight w:val="green"/>
+        </w:rPr>
         <w:t xml:space="preserve">Uso de </w:t>
       </w:r>
       <w:proofErr w:type="spellStart"/>
       <w:r>
+        <w:rPr>
+          <w:highlight w:val="green"/>
+        </w:rPr>
         <w:t>ToString</w:t>
       </w:r>
       <w:proofErr w:type="spellEnd"/>
       <w:r>
+        <w:rPr>
+          <w:highlight w:val="green"/>
+        </w:rPr>
         <w:t xml:space="preserve"> y </w:t>
       </w:r>
       <w:proofErr w:type="spellStart"/>
       <w:r>
+        <w:rPr>
+          <w:highlight w:val="green"/>
+        </w:rPr>
         <w:t>Equals</w:t>
       </w:r>
       <w:proofErr w:type="spellEnd"/>
       <w:r>
+        <w:rPr>
+          <w:highlight w:val="green"/>
+        </w:rPr>
         <w:t xml:space="preserve"> (</w:t>
       </w:r>
       <w:r>
+        <w:rPr>
+          <w:highlight w:val="green"/>
+        </w:rPr>
         <w:t xml:space="preserve">en principio </w:t>
       </w:r>
       <w:r>
+        <w:rPr>
+          <w:highlight w:val="green"/>
+        </w:rPr>
         <w:t xml:space="preserve">bien) aunque los </w:t>
       </w:r>
       <w:proofErr w:type="spellStart"/>
       <w:r>
+        <w:rPr>
+          <w:highlight w:val="green"/>
+        </w:rPr>
         <w:t>ToString</w:t>
       </w:r>
       <w:proofErr w:type="spellEnd"/>
       <w:r>
+        <w:rPr>
+          <w:highlight w:val="green"/>
+        </w:rPr>
         <w:t xml:space="preserve"> </w:t>
       </w:r>
       <w:r>
+        <w:rPr>
+          <w:highlight w:val="green"/>
+        </w:rPr>
         <w:t>deberían seguir</w:t>
       </w:r>
       <w:r>
+        <w:rPr>
+          <w:highlight w:val="green"/>
+        </w:rPr>
         <w:t xml:space="preserve"> la misma lógica.</w:t>
       </w:r>
       <w:r>
+        <w:rPr>
+          <w:highlight w:val="green"/>
+        </w:rPr>
         <w:t xml:space="preserve"> </w:t>
       </w:r>
     </w:p>
     <w:p>
       <w:pPr>
         <w:pStyle w:val="Puntos"/>
-      </w:pPr>
-      <w:r>
+        <w:rPr>
+          <w:highlight w:val="green"/>
+        </w:rPr>
+      </w:pPr>
+      <w:r>
+        <w:rPr>
+          <w:highlight w:val="green"/>
+        </w:rPr>
         <w:t xml:space="preserve">El </w:t>
       </w:r>
       <w:proofErr w:type="spellStart"/>
       <w:r>
+        <w:rPr>
+          <w:highlight w:val="green"/>
+        </w:rPr>
         <w:t>ToString</w:t>
       </w:r>
       <w:proofErr w:type="spellEnd"/>
       <w:r>
+        <w:rPr>
+          <w:highlight w:val="green"/>
+        </w:rPr>
         <w:t xml:space="preserve"> de Meta no tiene sentido, y eso provoca luego errores de ejecución (ver </w:t>
       </w:r>
       <w:proofErr w:type="spellStart"/>
@@ -1935,73 +2306,113 @@
           <w:color w:val="000000"/>
           <w:sz w:val="19"/>
           <w:szCs w:val="19"/>
+          <w:highlight w:val="green"/>
         </w:rPr>
         <w:t>ModificarMeta</w:t>
       </w:r>
       <w:proofErr w:type="spellEnd"/>
       <w:r>
+        <w:rPr>
+          <w:highlight w:val="green"/>
+        </w:rPr>
         <w:t>)</w:t>
       </w:r>
     </w:p>
     <w:p>
       <w:pPr>
         <w:pStyle w:val="Puntos"/>
-      </w:pPr>
-      <w:r>
-        <w:t>N</w:t>
-      </w:r>
-      <w:r>
-        <w:t xml:space="preserve">O tiene sentido que </w:t>
-      </w:r>
-      <w:proofErr w:type="spellStart"/>
-      <w:r>
+        <w:rPr>
+          <w:highlight w:val="green"/>
+        </w:rPr>
+      </w:pPr>
+      <w:r>
+        <w:rPr>
+          <w:highlight w:val="green"/>
+        </w:rPr>
+        <w:t xml:space="preserve">NO tiene sentido que </w:t>
+      </w:r>
+      <w:proofErr w:type="spellStart"/>
+      <w:r>
+        <w:rPr>
+          <w:highlight w:val="green"/>
+        </w:rPr>
         <w:t>ToString</w:t>
       </w:r>
       <w:proofErr w:type="spellEnd"/>
       <w:r>
-        <w:t xml:space="preserve"> de Meta </w:t>
-      </w:r>
-      <w:r>
-        <w:t xml:space="preserve">solo saque el </w:t>
-      </w:r>
-      <w:proofErr w:type="spellStart"/>
-      <w:r>
+        <w:rPr>
+          <w:highlight w:val="green"/>
+        </w:rPr>
+        <w:t xml:space="preserve"> de Meta solo saque el </w:t>
+      </w:r>
+      <w:proofErr w:type="spellStart"/>
+      <w:r>
+        <w:rPr>
+          <w:highlight w:val="green"/>
+        </w:rPr>
         <w:t>IDMeta</w:t>
       </w:r>
       <w:proofErr w:type="spellEnd"/>
       <w:r>
+        <w:rPr>
+          <w:highlight w:val="green"/>
+        </w:rPr>
         <w:t xml:space="preserve"> (como mínimo la clave compuesta) aunque estaría bien ponerle </w:t>
       </w:r>
       <w:proofErr w:type="gramStart"/>
       <w:r>
+        <w:rPr>
+          <w:highlight w:val="green"/>
+        </w:rPr>
         <w:t>un .</w:t>
       </w:r>
       <w:proofErr w:type="gramEnd"/>
       <w:r>
+        <w:rPr>
+          <w:highlight w:val="green"/>
+        </w:rPr>
         <w:t xml:space="preserve"> entre ambos</w:t>
       </w:r>
     </w:p>
     <w:p>
       <w:pPr>
         <w:pStyle w:val="Puntos"/>
-      </w:pPr>
-      <w:r>
+        <w:rPr>
+          <w:highlight w:val="green"/>
+        </w:rPr>
+      </w:pPr>
+      <w:r>
+        <w:rPr>
+          <w:highlight w:val="green"/>
+        </w:rPr>
         <w:t xml:space="preserve">Comparación en </w:t>
       </w:r>
       <w:proofErr w:type="spellStart"/>
       <w:r>
+        <w:rPr>
+          <w:highlight w:val="green"/>
+        </w:rPr>
         <w:t>Equals</w:t>
       </w:r>
       <w:proofErr w:type="spellEnd"/>
       <w:r>
+        <w:rPr>
+          <w:highlight w:val="green"/>
+        </w:rPr>
         <w:t xml:space="preserve"> de </w:t>
       </w:r>
       <w:proofErr w:type="spellStart"/>
       <w:r>
+        <w:rPr>
+          <w:highlight w:val="green"/>
+        </w:rPr>
         <w:t>IdMeta</w:t>
       </w:r>
       <w:proofErr w:type="spellEnd"/>
       <w:r>
+        <w:rPr>
+          <w:highlight w:val="green"/>
+        </w:rPr>
         <w:t xml:space="preserve"> sin contemplar mayúsculas y minúsculas.</w:t>
       </w:r>
     </w:p>
@@ -2033,6 +2444,7 @@
         <w:pStyle w:val="Ttulo2"/>
         <w:rPr>
           <w:rFonts w:eastAsia="Times New Roman"/>
+          <w:highlight w:val="green"/>
           <w:lang w:val="en-GB"/>
         </w:rPr>
       </w:pPr>
@@ -2041,25 +2453,48 @@
           <w:rFonts w:eastAsia="Times New Roman"/>
           <w:lang w:val="en-GB"/>
         </w:rPr>
-        <w:t>Gestion</w:t>
-      </w:r>
-    </w:p>
-    <w:p>
-      <w:pPr>
-        <w:pStyle w:val="Puntos"/>
-      </w:pPr>
-      <w:r>
+        <w:t>Gesti</w:t>
+      </w:r>
+      <w:r>
+        <w:rPr>
+          <w:rFonts w:eastAsia="Times New Roman"/>
+          <w:highlight w:val="green"/>
+          <w:lang w:val="en-GB"/>
+        </w:rPr>
+        <w:t>on</w:t>
+      </w:r>
+    </w:p>
+    <w:p>
+      <w:pPr>
+        <w:pStyle w:val="Puntos"/>
+        <w:rPr>
+          <w:highlight w:val="green"/>
+        </w:rPr>
+      </w:pPr>
+      <w:r>
+        <w:rPr>
+          <w:highlight w:val="green"/>
+        </w:rPr>
         <w:t>Estamos en acceso conectado. Es decir, los datos están en la base de datos. Cuando los necesitamos recurrimos allí para obtenerlos, y lo mismo al modificarlos</w:t>
       </w:r>
     </w:p>
     <w:p>
       <w:pPr>
         <w:pStyle w:val="Ttulo3"/>
-      </w:pPr>
-      <w:r>
+        <w:rPr>
+          <w:highlight w:val="green"/>
+        </w:rPr>
+      </w:pPr>
+      <w:r>
+        <w:rPr>
+          <w:highlight w:val="green"/>
+        </w:rPr>
         <w:t>New</w:t>
       </w:r>
       <w:r>
+        <w:rPr>
+          <w:highlight w:val="green"/>
+        </w:rPr>
         <w:t xml:space="preserve"> </w:t>
       </w:r>
       <w:r>
@@ -2067,6 +2502,7 @@
           <w:i/>
           <w:iCs/>
           <w:color w:val="FF0000"/>
+          <w:highlight w:val="green"/>
         </w:rPr>
         <w:t>(COMENTAMOS)</w:t>
       </w:r>
@@ -2074,65 +2510,113 @@
     <w:p>
       <w:pPr>
         <w:pStyle w:val="Puntos"/>
-      </w:pPr>
-      <w:r>
+        <w:rPr>
+          <w:highlight w:val="green"/>
+        </w:rPr>
+      </w:pPr>
+      <w:r>
+        <w:rPr>
+          <w:highlight w:val="green"/>
+        </w:rPr>
         <w:t>No debería ser aquí donde se lean los ODS y si lo hiciera devolvería mensaje de posible error (</w:t>
       </w:r>
       <w:proofErr w:type="gramStart"/>
       <w:r>
+        <w:rPr>
+          <w:highlight w:val="green"/>
+        </w:rPr>
         <w:t>catch vacío??</w:t>
       </w:r>
       <w:proofErr w:type="gramEnd"/>
       <w:r>
+        <w:rPr>
+          <w:highlight w:val="green"/>
+        </w:rPr>
         <w:t>)</w:t>
       </w:r>
     </w:p>
     <w:p>
       <w:pPr>
         <w:pStyle w:val="Puntos"/>
-      </w:pPr>
-      <w:r>
+        <w:rPr>
+          <w:highlight w:val="green"/>
+        </w:rPr>
+      </w:pPr>
+      <w:r>
+        <w:rPr>
+          <w:highlight w:val="green"/>
+        </w:rPr>
         <w:t>¿</w:t>
       </w:r>
       <w:r>
+        <w:rPr>
+          <w:highlight w:val="green"/>
+        </w:rPr>
         <w:t xml:space="preserve">Llama a método </w:t>
       </w:r>
       <w:proofErr w:type="spellStart"/>
       <w:proofErr w:type="gramStart"/>
       <w:r>
+        <w:rPr>
+          <w:highlight w:val="green"/>
+        </w:rPr>
         <w:t>RellenarMetasDeODS</w:t>
       </w:r>
       <w:proofErr w:type="spellEnd"/>
       <w:proofErr w:type="gramEnd"/>
       <w:r>
+        <w:rPr>
+          <w:highlight w:val="green"/>
+        </w:rPr>
         <w:t xml:space="preserve"> aunque haya habido errores</w:t>
       </w:r>
       <w:r>
+        <w:rPr>
+          <w:highlight w:val="green"/>
+        </w:rPr>
         <w:t>?</w:t>
       </w:r>
     </w:p>
     <w:p>
       <w:pPr>
         <w:pStyle w:val="Puntos"/>
-      </w:pPr>
-      <w:r>
+        <w:rPr>
+          <w:highlight w:val="green"/>
+        </w:rPr>
+      </w:pPr>
+      <w:r>
+        <w:rPr>
+          <w:highlight w:val="green"/>
+        </w:rPr>
         <w:t xml:space="preserve">En </w:t>
       </w:r>
       <w:proofErr w:type="spellStart"/>
       <w:r>
+        <w:rPr>
+          <w:highlight w:val="green"/>
+        </w:rPr>
         <w:t>RellenarMetasDeODS</w:t>
       </w:r>
       <w:proofErr w:type="spellEnd"/>
       <w:r>
+        <w:rPr>
+          <w:highlight w:val="green"/>
+        </w:rPr>
         <w:t xml:space="preserve"> también se deja el Catch vacío.</w:t>
       </w:r>
     </w:p>
     <w:p>
       <w:pPr>
         <w:pStyle w:val="Ttulo3"/>
-      </w:pPr>
-      <w:proofErr w:type="spellStart"/>
-      <w:r>
+        <w:rPr>
+          <w:highlight w:val="green"/>
+        </w:rPr>
+      </w:pPr>
+      <w:proofErr w:type="spellStart"/>
+      <w:r>
+        <w:rPr>
+          <w:highlight w:val="green"/>
+        </w:rPr>
         <w:t>RellenarMetasDeODS</w:t>
       </w:r>
       <w:proofErr w:type="spellEnd"/>
@@ -2140,47 +2624,83 @@
     <w:p>
       <w:pPr>
         <w:pStyle w:val="Puntos"/>
-      </w:pPr>
-      <w:r>
+        <w:rPr>
+          <w:highlight w:val="green"/>
+        </w:rPr>
+      </w:pPr>
+      <w:r>
+        <w:rPr>
+          <w:highlight w:val="green"/>
+        </w:rPr>
         <w:t>Si hay errores no salen al exterior y por tanto nadie no nos enteramos</w:t>
       </w:r>
     </w:p>
     <w:p>
       <w:pPr>
         <w:pStyle w:val="Ttulo3"/>
-      </w:pPr>
-      <w:proofErr w:type="spellStart"/>
-      <w:r>
+        <w:rPr>
+          <w:highlight w:val="green"/>
+        </w:rPr>
+      </w:pPr>
+      <w:proofErr w:type="spellStart"/>
+      <w:r>
+        <w:rPr>
+          <w:highlight w:val="green"/>
+        </w:rPr>
         <w:t>ModificarODS</w:t>
       </w:r>
       <w:proofErr w:type="spellEnd"/>
       <w:r>
+        <w:rPr>
+          <w:highlight w:val="green"/>
+        </w:rPr>
         <w:t>(</w:t>
       </w:r>
       <w:proofErr w:type="spellStart"/>
       <w:r>
+        <w:rPr>
+          <w:highlight w:val="green"/>
+        </w:rPr>
         <w:t>ods</w:t>
       </w:r>
       <w:proofErr w:type="spellEnd"/>
       <w:r>
+        <w:rPr>
+          <w:highlight w:val="green"/>
+        </w:rPr>
         <w:t>)</w:t>
       </w:r>
       <w:r>
+        <w:rPr>
+          <w:highlight w:val="green"/>
+        </w:rPr>
         <w:t>,</w:t>
       </w:r>
       <w:r>
+        <w:rPr>
+          <w:highlight w:val="green"/>
+        </w:rPr>
         <w:t xml:space="preserve"> </w:t>
       </w:r>
       <w:proofErr w:type="spellStart"/>
       <w:r>
+        <w:rPr>
+          <w:highlight w:val="green"/>
+        </w:rPr>
         <w:t>ModificarMeta</w:t>
       </w:r>
       <w:proofErr w:type="spellEnd"/>
       <w:r>
+        <w:rPr>
+          <w:highlight w:val="green"/>
+        </w:rPr>
         <w:t xml:space="preserve">, </w:t>
       </w:r>
       <w:proofErr w:type="spellStart"/>
       <w:r>
+        <w:rPr>
+          <w:highlight w:val="green"/>
+        </w:rPr>
         <w:t>AnyadirMeta</w:t>
       </w:r>
       <w:proofErr w:type="spellEnd"/>
@@ -2188,83 +2708,132 @@
     <w:p>
       <w:pPr>
         <w:pStyle w:val="Puntos"/>
-      </w:pPr>
-      <w:r>
+        <w:rPr>
+          <w:highlight w:val="green"/>
+        </w:rPr>
+      </w:pPr>
+      <w:r>
+        <w:rPr>
+          <w:highlight w:val="green"/>
+        </w:rPr>
         <w:t xml:space="preserve"> ¿Qué sentido tiene preguntar si contiene *?</w:t>
       </w:r>
     </w:p>
     <w:p>
       <w:pPr>
         <w:pStyle w:val="Puntos"/>
-      </w:pPr>
-      <w:r>
+        <w:rPr>
+          <w:highlight w:val="green"/>
+        </w:rPr>
+      </w:pPr>
+      <w:r>
+        <w:rPr>
+          <w:highlight w:val="green"/>
+        </w:rPr>
         <w:t>Los cambios se almacenan en memoria, pero no en la BD</w:t>
       </w:r>
     </w:p>
     <w:p>
       <w:pPr>
         <w:pStyle w:val="Puntos"/>
-      </w:pPr>
-      <w:r>
+        <w:rPr>
+          <w:highlight w:val="green"/>
+        </w:rPr>
+      </w:pPr>
+      <w:r>
+        <w:rPr>
+          <w:highlight w:val="green"/>
+        </w:rPr>
         <w:t xml:space="preserve">En el caso de </w:t>
       </w:r>
       <w:proofErr w:type="spellStart"/>
       <w:r>
+        <w:rPr>
+          <w:highlight w:val="green"/>
+        </w:rPr>
         <w:t>ModificarMeta</w:t>
       </w:r>
       <w:proofErr w:type="spellEnd"/>
       <w:r>
+        <w:rPr>
+          <w:highlight w:val="green"/>
+        </w:rPr>
         <w:t xml:space="preserve"> además se produce </w:t>
       </w:r>
       <w:r>
         <w:rPr>
           <w:color w:val="FF0000"/>
-        </w:rPr>
-        <w:t>error de ejecución</w:t>
-      </w:r>
-      <w:r>
-        <w:rPr>
-          <w:color w:val="FF0000"/>
-        </w:rPr>
-        <w:t xml:space="preserve"> </w:t>
-      </w:r>
-      <w:r>
+          <w:highlight w:val="green"/>
+        </w:rPr>
+        <w:t xml:space="preserve">error de ejecución </w:t>
+      </w:r>
+      <w:r>
+        <w:rPr>
+          <w:highlight w:val="green"/>
+        </w:rPr>
         <w:t xml:space="preserve">por </w:t>
       </w:r>
       <w:proofErr w:type="spellStart"/>
       <w:r>
+        <w:rPr>
+          <w:highlight w:val="green"/>
+        </w:rPr>
         <w:t>ToString</w:t>
       </w:r>
       <w:proofErr w:type="spellEnd"/>
       <w:r>
+        <w:rPr>
+          <w:highlight w:val="green"/>
+        </w:rPr>
         <w:t xml:space="preserve"> de Meta</w:t>
       </w:r>
       <w:r>
+        <w:rPr>
+          <w:highlight w:val="green"/>
+        </w:rPr>
         <w:t>.</w:t>
       </w:r>
     </w:p>
     <w:p>
       <w:pPr>
         <w:pStyle w:val="Puntos"/>
-      </w:pPr>
-      <w:r>
+        <w:rPr>
+          <w:highlight w:val="green"/>
+        </w:rPr>
+      </w:pPr>
+      <w:r>
+        <w:rPr>
+          <w:highlight w:val="green"/>
+        </w:rPr>
         <w:t xml:space="preserve">En </w:t>
       </w:r>
       <w:proofErr w:type="spellStart"/>
       <w:r>
+        <w:rPr>
+          <w:highlight w:val="green"/>
+        </w:rPr>
         <w:t>AnyadirMeta</w:t>
       </w:r>
       <w:proofErr w:type="spellEnd"/>
       <w:r>
+        <w:rPr>
+          <w:highlight w:val="green"/>
+        </w:rPr>
         <w:t xml:space="preserve"> no provoca error, pero tampoco funciona</w:t>
       </w:r>
     </w:p>
     <w:p>
       <w:pPr>
         <w:pStyle w:val="Ttulo3"/>
-      </w:pPr>
-      <w:proofErr w:type="spellStart"/>
-      <w:r>
+        <w:rPr>
+          <w:highlight w:val="green"/>
+        </w:rPr>
+      </w:pPr>
+      <w:proofErr w:type="spellStart"/>
+      <w:r>
+        <w:rPr>
+          <w:highlight w:val="green"/>
+        </w:rPr>
         <w:t>VerMetasDeODS</w:t>
       </w:r>
       <w:proofErr w:type="spellEnd"/>
@@ -2272,8 +2841,14 @@
     <w:p>
       <w:pPr>
         <w:pStyle w:val="Puntos"/>
-      </w:pPr>
-      <w:r>
+        <w:rPr>
+          <w:highlight w:val="green"/>
+        </w:rPr>
+      </w:pPr>
+      <w:r>
+        <w:rPr>
+          <w:highlight w:val="green"/>
+        </w:rPr>
         <w:t>Bien</w:t>
       </w:r>
     </w:p>
@@ -2289,9 +2864,15 @@
     <w:p>
       <w:pPr>
         <w:pStyle w:val="Ttulo3"/>
-      </w:pPr>
-      <w:proofErr w:type="spellStart"/>
-      <w:r>
+        <w:rPr>
+          <w:highlight w:val="green"/>
+        </w:rPr>
+      </w:pPr>
+      <w:proofErr w:type="spellStart"/>
+      <w:r>
+        <w:rPr>
+          <w:highlight w:val="green"/>
+        </w:rPr>
         <w:t>VerODSMetas</w:t>
       </w:r>
       <w:proofErr w:type="spellEnd"/>
@@ -2299,71 +2880,125 @@
     <w:p>
       <w:pPr>
         <w:pStyle w:val="Puntos"/>
-      </w:pPr>
-      <w:r>
+        <w:rPr>
+          <w:highlight w:val="green"/>
+        </w:rPr>
+      </w:pPr>
+      <w:r>
+        <w:rPr>
+          <w:highlight w:val="green"/>
+        </w:rPr>
         <w:t xml:space="preserve">Al cargar </w:t>
       </w:r>
       <w:proofErr w:type="spellStart"/>
       <w:r>
+        <w:rPr>
+          <w:highlight w:val="green"/>
+        </w:rPr>
         <w:t>cboODS</w:t>
       </w:r>
       <w:proofErr w:type="spellEnd"/>
       <w:r>
+        <w:rPr>
+          <w:highlight w:val="green"/>
+        </w:rPr>
         <w:t xml:space="preserve"> limpiarlo antes.</w:t>
       </w:r>
     </w:p>
     <w:p>
       <w:pPr>
         <w:pStyle w:val="Puntos"/>
-      </w:pPr>
-      <w:r>
+        <w:rPr>
+          <w:highlight w:val="green"/>
+        </w:rPr>
+      </w:pPr>
+      <w:r>
+        <w:rPr>
+          <w:highlight w:val="green"/>
+        </w:rPr>
         <w:t>Aquí deduce el nombre de la imagen. Debía venir en propiedad Imagen (que no usáis)</w:t>
       </w:r>
       <w:r>
+        <w:rPr>
+          <w:highlight w:val="green"/>
+        </w:rPr>
         <w:t>.</w:t>
       </w:r>
     </w:p>
     <w:p>
       <w:pPr>
         <w:pStyle w:val="Puntos"/>
-      </w:pPr>
-      <w:r>
+        <w:rPr>
+          <w:highlight w:val="green"/>
+        </w:rPr>
+      </w:pPr>
+      <w:r>
+        <w:rPr>
+          <w:highlight w:val="green"/>
+        </w:rPr>
         <w:t>No controla que la imagen exista y/o que esté corrupta.</w:t>
       </w:r>
     </w:p>
     <w:p>
       <w:pPr>
         <w:pStyle w:val="Puntos"/>
-      </w:pPr>
-      <w:r>
+        <w:rPr>
+          <w:highlight w:val="green"/>
+        </w:rPr>
+      </w:pPr>
+      <w:r>
+        <w:rPr>
+          <w:highlight w:val="green"/>
+        </w:rPr>
         <w:t xml:space="preserve">En realidad, en vuestro caso el </w:t>
       </w:r>
       <w:proofErr w:type="spellStart"/>
       <w:r>
+        <w:rPr>
+          <w:highlight w:val="green"/>
+        </w:rPr>
         <w:t>Ods</w:t>
       </w:r>
       <w:proofErr w:type="spellEnd"/>
       <w:r>
+        <w:rPr>
+          <w:highlight w:val="green"/>
+        </w:rPr>
         <w:t xml:space="preserve"> seleccionado ya contiene las metas. De todas formas, la llamada a </w:t>
       </w:r>
       <w:proofErr w:type="spellStart"/>
       <w:r>
+        <w:rPr>
+          <w:highlight w:val="green"/>
+        </w:rPr>
         <w:t>VerMetasDeODs</w:t>
       </w:r>
       <w:proofErr w:type="spellEnd"/>
       <w:r>
+        <w:rPr>
+          <w:highlight w:val="green"/>
+        </w:rPr>
         <w:t xml:space="preserve"> puede traer errores, que hay que mostrar al usuario o usuaria final.</w:t>
       </w:r>
       <w:r>
+        <w:rPr>
+          <w:highlight w:val="green"/>
+        </w:rPr>
         <w:t xml:space="preserve"> </w:t>
       </w:r>
     </w:p>
     <w:p>
       <w:pPr>
         <w:pStyle w:val="Ttulo3"/>
-      </w:pPr>
-      <w:proofErr w:type="spellStart"/>
-      <w:r>
+        <w:rPr>
+          <w:highlight w:val="green"/>
+        </w:rPr>
+      </w:pPr>
+      <w:proofErr w:type="spellStart"/>
+      <w:r>
+        <w:rPr>
+          <w:highlight w:val="green"/>
+        </w:rPr>
         <w:t>ModificarODSyMeta</w:t>
       </w:r>
       <w:proofErr w:type="spellEnd"/>
@@ -2371,28 +3006,49 @@
     <w:p>
       <w:pPr>
         <w:pStyle w:val="Ttulo3"/>
-      </w:pPr>
-      <w:r>
+        <w:rPr>
+          <w:highlight w:val="green"/>
+        </w:rPr>
+      </w:pPr>
+      <w:r>
+        <w:rPr>
+          <w:highlight w:val="green"/>
+        </w:rPr>
         <w:t>Zona Modificar Meta</w:t>
       </w:r>
     </w:p>
     <w:p>
       <w:pPr>
         <w:pStyle w:val="Puntos"/>
-      </w:pPr>
-      <w:r>
+        <w:rPr>
+          <w:highlight w:val="green"/>
+        </w:rPr>
+      </w:pPr>
+      <w:r>
+        <w:rPr>
+          <w:highlight w:val="green"/>
+        </w:rPr>
         <w:t>No debe sacar solo identificadores, también se debe ve la descripción</w:t>
       </w:r>
       <w:r>
+        <w:rPr>
+          <w:highlight w:val="green"/>
+        </w:rPr>
         <w:t xml:space="preserve"> como hacéis con ODS</w:t>
       </w:r>
     </w:p>
     <w:p>
       <w:pPr>
         <w:pStyle w:val="Ttulo3"/>
-      </w:pPr>
-      <w:proofErr w:type="spellStart"/>
-      <w:r>
+        <w:rPr>
+          <w:highlight w:val="green"/>
+        </w:rPr>
+      </w:pPr>
+      <w:proofErr w:type="spellStart"/>
+      <w:r>
+        <w:rPr>
+          <w:highlight w:val="green"/>
+        </w:rPr>
         <w:t>btnGuardarCambiosODS_Click</w:t>
       </w:r>
       <w:proofErr w:type="spellEnd"/>
@@ -2400,8 +3056,14 @@
     <w:p>
       <w:pPr>
         <w:pStyle w:val="Puntos"/>
-      </w:pPr>
-      <w:r>
+        <w:rPr>
+          <w:highlight w:val="green"/>
+        </w:rPr>
+      </w:pPr>
+      <w:r>
+        <w:rPr>
+          <w:highlight w:val="green"/>
+        </w:rPr>
         <w:t>Si se cambia el ODS automáticamente debe cambiar en el combo</w:t>
       </w:r>
     </w:p>

</xml_diff>